<commit_message>
add corelation and covariance
</commit_message>
<xml_diff>
--- a/notes.docx
+++ b/notes.docx
@@ -64,7 +64,7 @@
       </w:r>
       <w:r>
         <w:rPr>
-          <w:rStyle w:val="9"/>
+          <w:rStyle w:val="10"/>
           <w:b/>
           <w:bCs/>
           <w:highlight w:val="yellow"/>
@@ -92,7 +92,7 @@
     </w:p>
     <w:p>
       <w:pPr>
-        <w:pStyle w:val="8"/>
+        <w:pStyle w:val="9"/>
         <w:keepNext w:val="0"/>
         <w:keepLines w:val="0"/>
         <w:widowControl/>
@@ -105,7 +105,7 @@
     </w:p>
     <w:p>
       <w:pPr>
-        <w:pStyle w:val="8"/>
+        <w:pStyle w:val="9"/>
         <w:keepNext w:val="0"/>
         <w:keepLines w:val="0"/>
         <w:widowControl/>
@@ -118,7 +118,7 @@
     </w:p>
     <w:p>
       <w:pPr>
-        <w:pStyle w:val="8"/>
+        <w:pStyle w:val="9"/>
         <w:keepNext w:val="0"/>
         <w:keepLines w:val="0"/>
         <w:widowControl/>
@@ -131,7 +131,7 @@
     </w:p>
     <w:p>
       <w:pPr>
-        <w:pStyle w:val="8"/>
+        <w:pStyle w:val="9"/>
         <w:keepNext w:val="0"/>
         <w:keepLines w:val="0"/>
         <w:widowControl/>
@@ -144,7 +144,7 @@
     </w:p>
     <w:p>
       <w:pPr>
-        <w:pStyle w:val="8"/>
+        <w:pStyle w:val="9"/>
         <w:keepNext w:val="0"/>
         <w:keepLines w:val="0"/>
         <w:widowControl/>
@@ -157,7 +157,7 @@
     </w:p>
     <w:p>
       <w:pPr>
-        <w:pStyle w:val="8"/>
+        <w:pStyle w:val="9"/>
         <w:keepNext w:val="0"/>
         <w:keepLines w:val="0"/>
         <w:widowControl/>
@@ -170,7 +170,7 @@
     </w:p>
     <w:p>
       <w:pPr>
-        <w:pStyle w:val="8"/>
+        <w:pStyle w:val="9"/>
         <w:keepNext w:val="0"/>
         <w:keepLines w:val="0"/>
         <w:widowControl/>
@@ -183,7 +183,7 @@
     </w:p>
     <w:p>
       <w:pPr>
-        <w:pStyle w:val="8"/>
+        <w:pStyle w:val="9"/>
         <w:keepNext w:val="0"/>
         <w:keepLines w:val="0"/>
         <w:widowControl/>
@@ -196,7 +196,7 @@
     </w:p>
     <w:p>
       <w:pPr>
-        <w:pStyle w:val="8"/>
+        <w:pStyle w:val="9"/>
         <w:keepNext w:val="0"/>
         <w:keepLines w:val="0"/>
         <w:widowControl/>
@@ -209,7 +209,7 @@
     </w:p>
     <w:p>
       <w:pPr>
-        <w:pStyle w:val="8"/>
+        <w:pStyle w:val="9"/>
         <w:keepNext w:val="0"/>
         <w:keepLines w:val="0"/>
         <w:widowControl/>
@@ -222,7 +222,7 @@
     </w:p>
     <w:p>
       <w:pPr>
-        <w:pStyle w:val="8"/>
+        <w:pStyle w:val="9"/>
         <w:keepNext w:val="0"/>
         <w:keepLines w:val="0"/>
         <w:widowControl/>
@@ -235,7 +235,7 @@
     </w:p>
     <w:p>
       <w:pPr>
-        <w:pStyle w:val="8"/>
+        <w:pStyle w:val="9"/>
         <w:keepNext w:val="0"/>
         <w:keepLines w:val="0"/>
         <w:widowControl/>
@@ -287,7 +287,7 @@
     </w:p>
     <w:p>
       <w:pPr>
-        <w:pStyle w:val="8"/>
+        <w:pStyle w:val="9"/>
         <w:keepNext w:val="0"/>
         <w:keepLines w:val="0"/>
         <w:widowControl/>
@@ -300,7 +300,7 @@
     </w:p>
     <w:p>
       <w:pPr>
-        <w:pStyle w:val="8"/>
+        <w:pStyle w:val="9"/>
         <w:keepNext w:val="0"/>
         <w:keepLines w:val="0"/>
         <w:widowControl/>
@@ -313,7 +313,7 @@
     </w:p>
     <w:p>
       <w:pPr>
-        <w:pStyle w:val="8"/>
+        <w:pStyle w:val="9"/>
         <w:keepNext w:val="0"/>
         <w:keepLines w:val="0"/>
         <w:widowControl/>
@@ -326,7 +326,7 @@
     </w:p>
     <w:p>
       <w:pPr>
-        <w:pStyle w:val="8"/>
+        <w:pStyle w:val="9"/>
         <w:keepNext w:val="0"/>
         <w:keepLines w:val="0"/>
         <w:widowControl/>
@@ -339,7 +339,7 @@
     </w:p>
     <w:p>
       <w:pPr>
-        <w:pStyle w:val="8"/>
+        <w:pStyle w:val="9"/>
         <w:keepNext w:val="0"/>
         <w:keepLines w:val="0"/>
         <w:widowControl/>
@@ -352,7 +352,7 @@
     </w:p>
     <w:p>
       <w:pPr>
-        <w:pStyle w:val="8"/>
+        <w:pStyle w:val="9"/>
         <w:keepNext w:val="0"/>
         <w:keepLines w:val="0"/>
         <w:widowControl/>
@@ -365,7 +365,7 @@
     </w:p>
     <w:p>
       <w:pPr>
-        <w:pStyle w:val="8"/>
+        <w:pStyle w:val="9"/>
         <w:keepNext w:val="0"/>
         <w:keepLines w:val="0"/>
         <w:widowControl/>
@@ -378,7 +378,7 @@
     </w:p>
     <w:p>
       <w:pPr>
-        <w:pStyle w:val="8"/>
+        <w:pStyle w:val="9"/>
         <w:keepNext w:val="0"/>
         <w:keepLines w:val="0"/>
         <w:widowControl/>
@@ -391,7 +391,7 @@
     </w:p>
     <w:p>
       <w:pPr>
-        <w:pStyle w:val="8"/>
+        <w:pStyle w:val="9"/>
         <w:keepNext w:val="0"/>
         <w:keepLines w:val="0"/>
         <w:widowControl/>
@@ -404,7 +404,7 @@
     </w:p>
     <w:p>
       <w:pPr>
-        <w:pStyle w:val="8"/>
+        <w:pStyle w:val="9"/>
         <w:keepNext w:val="0"/>
         <w:keepLines w:val="0"/>
         <w:widowControl/>
@@ -456,7 +456,7 @@
     </w:p>
     <w:p>
       <w:pPr>
-        <w:pStyle w:val="8"/>
+        <w:pStyle w:val="9"/>
         <w:keepNext w:val="0"/>
         <w:keepLines w:val="0"/>
         <w:widowControl/>
@@ -469,7 +469,7 @@
     </w:p>
     <w:p>
       <w:pPr>
-        <w:pStyle w:val="8"/>
+        <w:pStyle w:val="9"/>
         <w:keepNext w:val="0"/>
         <w:keepLines w:val="0"/>
         <w:widowControl/>
@@ -482,7 +482,7 @@
     </w:p>
     <w:p>
       <w:pPr>
-        <w:pStyle w:val="8"/>
+        <w:pStyle w:val="9"/>
         <w:keepNext w:val="0"/>
         <w:keepLines w:val="0"/>
         <w:widowControl/>
@@ -495,7 +495,7 @@
     </w:p>
     <w:p>
       <w:pPr>
-        <w:pStyle w:val="8"/>
+        <w:pStyle w:val="9"/>
         <w:keepNext w:val="0"/>
         <w:keepLines w:val="0"/>
         <w:widowControl/>
@@ -508,7 +508,7 @@
     </w:p>
     <w:p>
       <w:pPr>
-        <w:pStyle w:val="8"/>
+        <w:pStyle w:val="9"/>
         <w:keepNext w:val="0"/>
         <w:keepLines w:val="0"/>
         <w:widowControl/>
@@ -521,7 +521,7 @@
     </w:p>
     <w:p>
       <w:pPr>
-        <w:pStyle w:val="8"/>
+        <w:pStyle w:val="9"/>
         <w:keepNext w:val="0"/>
         <w:keepLines w:val="0"/>
         <w:widowControl/>
@@ -534,7 +534,7 @@
     </w:p>
     <w:p>
       <w:pPr>
-        <w:pStyle w:val="8"/>
+        <w:pStyle w:val="9"/>
         <w:keepNext w:val="0"/>
         <w:keepLines w:val="0"/>
         <w:widowControl/>
@@ -547,7 +547,7 @@
     </w:p>
     <w:p>
       <w:pPr>
-        <w:pStyle w:val="8"/>
+        <w:pStyle w:val="9"/>
         <w:keepNext w:val="0"/>
         <w:keepLines w:val="0"/>
         <w:widowControl/>
@@ -560,7 +560,7 @@
     </w:p>
     <w:p>
       <w:pPr>
-        <w:pStyle w:val="8"/>
+        <w:pStyle w:val="9"/>
         <w:keepNext w:val="0"/>
         <w:keepLines w:val="0"/>
         <w:widowControl/>
@@ -573,7 +573,7 @@
     </w:p>
     <w:p>
       <w:pPr>
-        <w:pStyle w:val="8"/>
+        <w:pStyle w:val="9"/>
         <w:keepNext w:val="0"/>
         <w:keepLines w:val="0"/>
         <w:widowControl/>
@@ -586,7 +586,7 @@
     </w:p>
     <w:p>
       <w:pPr>
-        <w:pStyle w:val="8"/>
+        <w:pStyle w:val="9"/>
         <w:keepNext w:val="0"/>
         <w:keepLines w:val="0"/>
         <w:widowControl/>
@@ -599,7 +599,7 @@
     </w:p>
     <w:p>
       <w:pPr>
-        <w:pStyle w:val="8"/>
+        <w:pStyle w:val="9"/>
         <w:keepNext w:val="0"/>
         <w:keepLines w:val="0"/>
         <w:widowControl/>
@@ -612,7 +612,7 @@
     </w:p>
     <w:p>
       <w:pPr>
-        <w:pStyle w:val="8"/>
+        <w:pStyle w:val="9"/>
         <w:keepNext w:val="0"/>
         <w:keepLines w:val="0"/>
         <w:widowControl/>
@@ -625,7 +625,7 @@
     </w:p>
     <w:p>
       <w:pPr>
-        <w:pStyle w:val="8"/>
+        <w:pStyle w:val="9"/>
         <w:keepNext w:val="0"/>
         <w:keepLines w:val="0"/>
         <w:widowControl/>
@@ -677,7 +677,7 @@
     </w:p>
     <w:p>
       <w:pPr>
-        <w:pStyle w:val="8"/>
+        <w:pStyle w:val="9"/>
         <w:keepNext w:val="0"/>
         <w:keepLines w:val="0"/>
         <w:widowControl/>
@@ -690,7 +690,7 @@
     </w:p>
     <w:p>
       <w:pPr>
-        <w:pStyle w:val="8"/>
+        <w:pStyle w:val="9"/>
         <w:keepNext w:val="0"/>
         <w:keepLines w:val="0"/>
         <w:widowControl/>
@@ -703,7 +703,7 @@
     </w:p>
     <w:p>
       <w:pPr>
-        <w:pStyle w:val="8"/>
+        <w:pStyle w:val="9"/>
         <w:keepNext w:val="0"/>
         <w:keepLines w:val="0"/>
         <w:widowControl/>
@@ -716,7 +716,7 @@
     </w:p>
     <w:p>
       <w:pPr>
-        <w:pStyle w:val="8"/>
+        <w:pStyle w:val="9"/>
         <w:keepNext w:val="0"/>
         <w:keepLines w:val="0"/>
         <w:widowControl/>
@@ -729,7 +729,7 @@
     </w:p>
     <w:p>
       <w:pPr>
-        <w:pStyle w:val="8"/>
+        <w:pStyle w:val="9"/>
         <w:keepNext w:val="0"/>
         <w:keepLines w:val="0"/>
         <w:widowControl/>
@@ -742,7 +742,7 @@
     </w:p>
     <w:p>
       <w:pPr>
-        <w:pStyle w:val="8"/>
+        <w:pStyle w:val="9"/>
         <w:keepNext w:val="0"/>
         <w:keepLines w:val="0"/>
         <w:widowControl/>
@@ -755,7 +755,7 @@
     </w:p>
     <w:p>
       <w:pPr>
-        <w:pStyle w:val="8"/>
+        <w:pStyle w:val="9"/>
         <w:keepNext w:val="0"/>
         <w:keepLines w:val="0"/>
         <w:widowControl/>
@@ -768,7 +768,7 @@
     </w:p>
     <w:p>
       <w:pPr>
-        <w:pStyle w:val="8"/>
+        <w:pStyle w:val="9"/>
         <w:keepNext w:val="0"/>
         <w:keepLines w:val="0"/>
         <w:widowControl/>
@@ -820,7 +820,7 @@
     </w:p>
     <w:p>
       <w:pPr>
-        <w:pStyle w:val="8"/>
+        <w:pStyle w:val="9"/>
         <w:keepNext w:val="0"/>
         <w:keepLines w:val="0"/>
         <w:widowControl/>
@@ -833,7 +833,7 @@
     </w:p>
     <w:p>
       <w:pPr>
-        <w:pStyle w:val="8"/>
+        <w:pStyle w:val="9"/>
         <w:keepNext w:val="0"/>
         <w:keepLines w:val="0"/>
         <w:widowControl/>
@@ -846,7 +846,7 @@
     </w:p>
     <w:p>
       <w:pPr>
-        <w:pStyle w:val="8"/>
+        <w:pStyle w:val="9"/>
         <w:keepNext w:val="0"/>
         <w:keepLines w:val="0"/>
         <w:widowControl/>
@@ -859,7 +859,7 @@
     </w:p>
     <w:p>
       <w:pPr>
-        <w:pStyle w:val="8"/>
+        <w:pStyle w:val="9"/>
         <w:keepNext w:val="0"/>
         <w:keepLines w:val="0"/>
         <w:widowControl/>
@@ -872,7 +872,7 @@
     </w:p>
     <w:p>
       <w:pPr>
-        <w:pStyle w:val="8"/>
+        <w:pStyle w:val="9"/>
         <w:keepNext w:val="0"/>
         <w:keepLines w:val="0"/>
         <w:widowControl/>
@@ -898,7 +898,7 @@
     </w:p>
     <w:p>
       <w:pPr>
-        <w:pStyle w:val="8"/>
+        <w:pStyle w:val="9"/>
         <w:keepNext w:val="0"/>
         <w:keepLines w:val="0"/>
         <w:widowControl/>
@@ -911,7 +911,7 @@
     </w:p>
     <w:p>
       <w:pPr>
-        <w:pStyle w:val="8"/>
+        <w:pStyle w:val="9"/>
         <w:keepNext w:val="0"/>
         <w:keepLines w:val="0"/>
         <w:widowControl/>
@@ -924,7 +924,7 @@
     </w:p>
     <w:p>
       <w:pPr>
-        <w:pStyle w:val="8"/>
+        <w:pStyle w:val="9"/>
         <w:keepNext w:val="0"/>
         <w:keepLines w:val="0"/>
         <w:widowControl/>
@@ -937,7 +937,7 @@
     </w:p>
     <w:p>
       <w:pPr>
-        <w:pStyle w:val="8"/>
+        <w:pStyle w:val="9"/>
         <w:keepNext w:val="0"/>
         <w:keepLines w:val="0"/>
         <w:widowControl/>
@@ -995,7 +995,7 @@
     </w:p>
     <w:p>
       <w:pPr>
-        <w:pStyle w:val="8"/>
+        <w:pStyle w:val="9"/>
         <w:keepNext w:val="0"/>
         <w:keepLines w:val="0"/>
         <w:widowControl/>
@@ -1008,7 +1008,7 @@
     </w:p>
     <w:p>
       <w:pPr>
-        <w:pStyle w:val="8"/>
+        <w:pStyle w:val="9"/>
         <w:keepNext w:val="0"/>
         <w:keepLines w:val="0"/>
         <w:widowControl/>
@@ -1021,7 +1021,7 @@
     </w:p>
     <w:p>
       <w:pPr>
-        <w:pStyle w:val="8"/>
+        <w:pStyle w:val="9"/>
         <w:keepNext w:val="0"/>
         <w:keepLines w:val="0"/>
         <w:widowControl/>
@@ -1034,7 +1034,7 @@
     </w:p>
     <w:p>
       <w:pPr>
-        <w:pStyle w:val="8"/>
+        <w:pStyle w:val="9"/>
         <w:keepNext w:val="0"/>
         <w:keepLines w:val="0"/>
         <w:widowControl/>
@@ -1047,7 +1047,7 @@
     </w:p>
     <w:p>
       <w:pPr>
-        <w:pStyle w:val="8"/>
+        <w:pStyle w:val="9"/>
         <w:keepNext w:val="0"/>
         <w:keepLines w:val="0"/>
         <w:widowControl/>
@@ -1060,7 +1060,7 @@
     </w:p>
     <w:p>
       <w:pPr>
-        <w:pStyle w:val="8"/>
+        <w:pStyle w:val="9"/>
         <w:keepNext w:val="0"/>
         <w:keepLines w:val="0"/>
         <w:widowControl/>
@@ -1085,7 +1085,7 @@
     </w:p>
     <w:p>
       <w:pPr>
-        <w:pStyle w:val="8"/>
+        <w:pStyle w:val="9"/>
         <w:keepNext w:val="0"/>
         <w:keepLines w:val="0"/>
         <w:widowControl/>
@@ -1098,7 +1098,7 @@
     </w:p>
     <w:p>
       <w:pPr>
-        <w:pStyle w:val="8"/>
+        <w:pStyle w:val="9"/>
         <w:keepNext w:val="0"/>
         <w:keepLines w:val="0"/>
         <w:widowControl/>
@@ -1111,7 +1111,7 @@
     </w:p>
     <w:p>
       <w:pPr>
-        <w:pStyle w:val="8"/>
+        <w:pStyle w:val="9"/>
         <w:keepNext w:val="0"/>
         <w:keepLines w:val="0"/>
         <w:widowControl/>
@@ -1124,7 +1124,7 @@
     </w:p>
     <w:p>
       <w:pPr>
-        <w:pStyle w:val="8"/>
+        <w:pStyle w:val="9"/>
         <w:keepNext w:val="0"/>
         <w:keepLines w:val="0"/>
         <w:widowControl/>
@@ -1149,7 +1149,7 @@
     </w:p>
     <w:p>
       <w:pPr>
-        <w:pStyle w:val="8"/>
+        <w:pStyle w:val="9"/>
         <w:keepNext w:val="0"/>
         <w:keepLines w:val="0"/>
         <w:widowControl/>
@@ -1162,7 +1162,7 @@
     </w:p>
     <w:p>
       <w:pPr>
-        <w:pStyle w:val="8"/>
+        <w:pStyle w:val="9"/>
         <w:keepNext w:val="0"/>
         <w:keepLines w:val="0"/>
         <w:widowControl/>
@@ -1175,7 +1175,7 @@
     </w:p>
     <w:p>
       <w:pPr>
-        <w:pStyle w:val="8"/>
+        <w:pStyle w:val="9"/>
         <w:keepNext w:val="0"/>
         <w:keepLines w:val="0"/>
         <w:widowControl/>
@@ -1188,7 +1188,7 @@
     </w:p>
     <w:p>
       <w:pPr>
-        <w:pStyle w:val="8"/>
+        <w:pStyle w:val="9"/>
         <w:keepNext w:val="0"/>
         <w:keepLines w:val="0"/>
         <w:widowControl/>
@@ -1201,7 +1201,7 @@
     </w:p>
     <w:p>
       <w:pPr>
-        <w:pStyle w:val="8"/>
+        <w:pStyle w:val="9"/>
         <w:keepNext w:val="0"/>
         <w:keepLines w:val="0"/>
         <w:widowControl/>
@@ -1214,7 +1214,7 @@
     </w:p>
     <w:p>
       <w:pPr>
-        <w:pStyle w:val="8"/>
+        <w:pStyle w:val="9"/>
         <w:keepNext w:val="0"/>
         <w:keepLines w:val="0"/>
         <w:widowControl/>
@@ -1239,7 +1239,7 @@
     </w:p>
     <w:p>
       <w:pPr>
-        <w:pStyle w:val="8"/>
+        <w:pStyle w:val="9"/>
         <w:keepNext w:val="0"/>
         <w:keepLines w:val="0"/>
         <w:widowControl/>
@@ -1252,7 +1252,7 @@
     </w:p>
     <w:p>
       <w:pPr>
-        <w:pStyle w:val="8"/>
+        <w:pStyle w:val="9"/>
         <w:keepNext w:val="0"/>
         <w:keepLines w:val="0"/>
         <w:widowControl/>
@@ -1265,7 +1265,7 @@
     </w:p>
     <w:p>
       <w:pPr>
-        <w:pStyle w:val="8"/>
+        <w:pStyle w:val="9"/>
         <w:keepNext w:val="0"/>
         <w:keepLines w:val="0"/>
         <w:widowControl/>
@@ -1317,7 +1317,7 @@
     </w:p>
     <w:p>
       <w:pPr>
-        <w:pStyle w:val="8"/>
+        <w:pStyle w:val="9"/>
         <w:keepNext w:val="0"/>
         <w:keepLines w:val="0"/>
         <w:widowControl/>
@@ -1330,7 +1330,7 @@
     </w:p>
     <w:p>
       <w:pPr>
-        <w:pStyle w:val="8"/>
+        <w:pStyle w:val="9"/>
         <w:keepNext w:val="0"/>
         <w:keepLines w:val="0"/>
         <w:widowControl/>
@@ -1343,7 +1343,7 @@
     </w:p>
     <w:p>
       <w:pPr>
-        <w:pStyle w:val="8"/>
+        <w:pStyle w:val="9"/>
         <w:keepNext w:val="0"/>
         <w:keepLines w:val="0"/>
         <w:widowControl/>
@@ -1356,7 +1356,7 @@
     </w:p>
     <w:p>
       <w:pPr>
-        <w:pStyle w:val="8"/>
+        <w:pStyle w:val="9"/>
         <w:keepNext w:val="0"/>
         <w:keepLines w:val="0"/>
         <w:widowControl/>
@@ -1408,7 +1408,7 @@
     </w:p>
     <w:p>
       <w:pPr>
-        <w:pStyle w:val="8"/>
+        <w:pStyle w:val="9"/>
         <w:keepNext w:val="0"/>
         <w:keepLines w:val="0"/>
         <w:widowControl/>
@@ -1421,7 +1421,7 @@
     </w:p>
     <w:p>
       <w:pPr>
-        <w:pStyle w:val="8"/>
+        <w:pStyle w:val="9"/>
         <w:keepNext w:val="0"/>
         <w:keepLines w:val="0"/>
         <w:widowControl/>
@@ -1434,7 +1434,7 @@
     </w:p>
     <w:p>
       <w:pPr>
-        <w:pStyle w:val="8"/>
+        <w:pStyle w:val="9"/>
         <w:keepNext w:val="0"/>
         <w:keepLines w:val="0"/>
         <w:widowControl/>
@@ -1447,7 +1447,7 @@
     </w:p>
     <w:p>
       <w:pPr>
-        <w:pStyle w:val="8"/>
+        <w:pStyle w:val="9"/>
         <w:keepNext w:val="0"/>
         <w:keepLines w:val="0"/>
         <w:widowControl/>
@@ -1460,7 +1460,7 @@
     </w:p>
     <w:p>
       <w:pPr>
-        <w:pStyle w:val="8"/>
+        <w:pStyle w:val="9"/>
         <w:keepNext w:val="0"/>
         <w:keepLines w:val="0"/>
         <w:widowControl/>
@@ -1473,7 +1473,7 @@
     </w:p>
     <w:p>
       <w:pPr>
-        <w:pStyle w:val="8"/>
+        <w:pStyle w:val="9"/>
         <w:keepNext w:val="0"/>
         <w:keepLines w:val="0"/>
         <w:widowControl/>
@@ -1486,7 +1486,7 @@
     </w:p>
     <w:p>
       <w:pPr>
-        <w:pStyle w:val="8"/>
+        <w:pStyle w:val="9"/>
         <w:keepNext w:val="0"/>
         <w:keepLines w:val="0"/>
         <w:widowControl/>
@@ -1499,7 +1499,7 @@
     </w:p>
     <w:p>
       <w:pPr>
-        <w:pStyle w:val="8"/>
+        <w:pStyle w:val="9"/>
         <w:keepNext w:val="0"/>
         <w:keepLines w:val="0"/>
         <w:widowControl/>
@@ -1551,7 +1551,7 @@
     </w:p>
     <w:p>
       <w:pPr>
-        <w:pStyle w:val="8"/>
+        <w:pStyle w:val="9"/>
         <w:keepNext w:val="0"/>
         <w:keepLines w:val="0"/>
         <w:widowControl/>
@@ -1564,7 +1564,7 @@
     </w:p>
     <w:p>
       <w:pPr>
-        <w:pStyle w:val="8"/>
+        <w:pStyle w:val="9"/>
         <w:keepNext w:val="0"/>
         <w:keepLines w:val="0"/>
         <w:widowControl/>
@@ -1577,7 +1577,7 @@
     </w:p>
     <w:p>
       <w:pPr>
-        <w:pStyle w:val="8"/>
+        <w:pStyle w:val="9"/>
         <w:keepNext w:val="0"/>
         <w:keepLines w:val="0"/>
         <w:widowControl/>
@@ -1590,7 +1590,7 @@
     </w:p>
     <w:p>
       <w:pPr>
-        <w:pStyle w:val="8"/>
+        <w:pStyle w:val="9"/>
         <w:keepNext w:val="0"/>
         <w:keepLines w:val="0"/>
         <w:widowControl/>
@@ -1603,7 +1603,7 @@
     </w:p>
     <w:p>
       <w:pPr>
-        <w:pStyle w:val="8"/>
+        <w:pStyle w:val="9"/>
         <w:keepNext w:val="0"/>
         <w:keepLines w:val="0"/>
         <w:widowControl/>
@@ -1616,7 +1616,7 @@
     </w:p>
     <w:p>
       <w:pPr>
-        <w:pStyle w:val="8"/>
+        <w:pStyle w:val="9"/>
         <w:keepNext w:val="0"/>
         <w:keepLines w:val="0"/>
         <w:widowControl/>
@@ -1629,7 +1629,7 @@
     </w:p>
     <w:p>
       <w:pPr>
-        <w:pStyle w:val="8"/>
+        <w:pStyle w:val="9"/>
         <w:keepNext w:val="0"/>
         <w:keepLines w:val="0"/>
         <w:widowControl/>
@@ -1642,7 +1642,7 @@
     </w:p>
     <w:p>
       <w:pPr>
-        <w:pStyle w:val="8"/>
+        <w:pStyle w:val="9"/>
         <w:keepNext w:val="0"/>
         <w:keepLines w:val="0"/>
         <w:widowControl/>
@@ -1655,7 +1655,7 @@
     </w:p>
     <w:p>
       <w:pPr>
-        <w:pStyle w:val="8"/>
+        <w:pStyle w:val="9"/>
         <w:keepNext w:val="0"/>
         <w:keepLines w:val="0"/>
         <w:widowControl/>
@@ -1680,7 +1680,7 @@
     </w:p>
     <w:p>
       <w:pPr>
-        <w:pStyle w:val="8"/>
+        <w:pStyle w:val="9"/>
         <w:keepNext w:val="0"/>
         <w:keepLines w:val="0"/>
         <w:widowControl/>
@@ -1693,7 +1693,7 @@
     </w:p>
     <w:p>
       <w:pPr>
-        <w:pStyle w:val="8"/>
+        <w:pStyle w:val="9"/>
         <w:keepNext w:val="0"/>
         <w:keepLines w:val="0"/>
         <w:widowControl/>
@@ -1706,7 +1706,7 @@
     </w:p>
     <w:p>
       <w:pPr>
-        <w:pStyle w:val="8"/>
+        <w:pStyle w:val="9"/>
         <w:keepNext w:val="0"/>
         <w:keepLines w:val="0"/>
         <w:widowControl/>
@@ -1719,7 +1719,7 @@
     </w:p>
     <w:p>
       <w:pPr>
-        <w:pStyle w:val="8"/>
+        <w:pStyle w:val="9"/>
         <w:keepNext w:val="0"/>
         <w:keepLines w:val="0"/>
         <w:widowControl/>
@@ -1732,7 +1732,7 @@
     </w:p>
     <w:p>
       <w:pPr>
-        <w:pStyle w:val="8"/>
+        <w:pStyle w:val="9"/>
         <w:keepNext w:val="0"/>
         <w:keepLines w:val="0"/>
         <w:widowControl/>
@@ -1745,7 +1745,7 @@
     </w:p>
     <w:p>
       <w:pPr>
-        <w:pStyle w:val="8"/>
+        <w:pStyle w:val="9"/>
         <w:keepNext w:val="0"/>
         <w:keepLines w:val="0"/>
         <w:widowControl/>
@@ -1758,7 +1758,7 @@
     </w:p>
     <w:p>
       <w:pPr>
-        <w:pStyle w:val="8"/>
+        <w:pStyle w:val="9"/>
         <w:keepNext w:val="0"/>
         <w:keepLines w:val="0"/>
         <w:widowControl/>
@@ -1771,7 +1771,7 @@
     </w:p>
     <w:p>
       <w:pPr>
-        <w:pStyle w:val="8"/>
+        <w:pStyle w:val="9"/>
         <w:keepNext w:val="0"/>
         <w:keepLines w:val="0"/>
         <w:widowControl/>
@@ -1796,7 +1796,7 @@
     </w:p>
     <w:p>
       <w:pPr>
-        <w:pStyle w:val="8"/>
+        <w:pStyle w:val="9"/>
         <w:keepNext w:val="0"/>
         <w:keepLines w:val="0"/>
         <w:widowControl/>
@@ -1809,7 +1809,7 @@
     </w:p>
     <w:p>
       <w:pPr>
-        <w:pStyle w:val="8"/>
+        <w:pStyle w:val="9"/>
         <w:keepNext w:val="0"/>
         <w:keepLines w:val="0"/>
         <w:widowControl/>
@@ -1822,7 +1822,7 @@
     </w:p>
     <w:p>
       <w:pPr>
-        <w:pStyle w:val="8"/>
+        <w:pStyle w:val="9"/>
         <w:keepNext w:val="0"/>
         <w:keepLines w:val="0"/>
         <w:widowControl/>
@@ -1847,7 +1847,7 @@
     </w:p>
     <w:p>
       <w:pPr>
-        <w:pStyle w:val="8"/>
+        <w:pStyle w:val="9"/>
         <w:keepNext w:val="0"/>
         <w:keepLines w:val="0"/>
         <w:widowControl/>
@@ -1860,7 +1860,7 @@
     </w:p>
     <w:p>
       <w:pPr>
-        <w:pStyle w:val="8"/>
+        <w:pStyle w:val="9"/>
         <w:keepNext w:val="0"/>
         <w:keepLines w:val="0"/>
         <w:widowControl/>
@@ -1873,7 +1873,7 @@
     </w:p>
     <w:p>
       <w:pPr>
-        <w:pStyle w:val="8"/>
+        <w:pStyle w:val="9"/>
         <w:keepNext w:val="0"/>
         <w:keepLines w:val="0"/>
         <w:widowControl/>
@@ -1919,7 +1919,7 @@
     </w:p>
     <w:p>
       <w:pPr>
-        <w:pStyle w:val="8"/>
+        <w:pStyle w:val="9"/>
         <w:keepNext w:val="0"/>
         <w:keepLines w:val="0"/>
         <w:widowControl/>
@@ -1932,7 +1932,7 @@
     </w:p>
     <w:p>
       <w:pPr>
-        <w:pStyle w:val="8"/>
+        <w:pStyle w:val="9"/>
         <w:keepNext w:val="0"/>
         <w:keepLines w:val="0"/>
         <w:widowControl/>
@@ -1945,7 +1945,7 @@
     </w:p>
     <w:p>
       <w:pPr>
-        <w:pStyle w:val="8"/>
+        <w:pStyle w:val="9"/>
         <w:keepNext w:val="0"/>
         <w:keepLines w:val="0"/>
         <w:widowControl/>
@@ -1958,7 +1958,7 @@
     </w:p>
     <w:p>
       <w:pPr>
-        <w:pStyle w:val="8"/>
+        <w:pStyle w:val="9"/>
         <w:keepNext w:val="0"/>
         <w:keepLines w:val="0"/>
         <w:widowControl/>
@@ -1971,7 +1971,7 @@
     </w:p>
     <w:p>
       <w:pPr>
-        <w:pStyle w:val="8"/>
+        <w:pStyle w:val="9"/>
         <w:keepNext w:val="0"/>
         <w:keepLines w:val="0"/>
         <w:widowControl/>
@@ -1984,7 +1984,7 @@
     </w:p>
     <w:p>
       <w:pPr>
-        <w:pStyle w:val="8"/>
+        <w:pStyle w:val="9"/>
         <w:keepNext w:val="0"/>
         <w:keepLines w:val="0"/>
         <w:widowControl/>
@@ -1997,7 +1997,7 @@
     </w:p>
     <w:p>
       <w:pPr>
-        <w:pStyle w:val="8"/>
+        <w:pStyle w:val="9"/>
         <w:keepNext w:val="0"/>
         <w:keepLines w:val="0"/>
         <w:widowControl/>
@@ -2049,7 +2049,7 @@
     </w:p>
     <w:p>
       <w:pPr>
-        <w:pStyle w:val="8"/>
+        <w:pStyle w:val="9"/>
         <w:keepNext w:val="0"/>
         <w:keepLines w:val="0"/>
         <w:widowControl/>
@@ -2062,7 +2062,7 @@
     </w:p>
     <w:p>
       <w:pPr>
-        <w:pStyle w:val="8"/>
+        <w:pStyle w:val="9"/>
         <w:keepNext w:val="0"/>
         <w:keepLines w:val="0"/>
         <w:widowControl/>
@@ -2075,7 +2075,7 @@
     </w:p>
     <w:p>
       <w:pPr>
-        <w:pStyle w:val="8"/>
+        <w:pStyle w:val="9"/>
         <w:keepNext w:val="0"/>
         <w:keepLines w:val="0"/>
         <w:widowControl/>
@@ -2088,7 +2088,7 @@
     </w:p>
     <w:p>
       <w:pPr>
-        <w:pStyle w:val="8"/>
+        <w:pStyle w:val="9"/>
         <w:keepNext w:val="0"/>
         <w:keepLines w:val="0"/>
         <w:widowControl/>
@@ -2140,7 +2140,7 @@
     </w:p>
     <w:p>
       <w:pPr>
-        <w:pStyle w:val="8"/>
+        <w:pStyle w:val="9"/>
         <w:keepNext w:val="0"/>
         <w:keepLines w:val="0"/>
         <w:widowControl/>
@@ -2153,7 +2153,7 @@
     </w:p>
     <w:p>
       <w:pPr>
-        <w:pStyle w:val="8"/>
+        <w:pStyle w:val="9"/>
         <w:keepNext w:val="0"/>
         <w:keepLines w:val="0"/>
         <w:widowControl/>
@@ -2166,7 +2166,7 @@
     </w:p>
     <w:p>
       <w:pPr>
-        <w:pStyle w:val="8"/>
+        <w:pStyle w:val="9"/>
         <w:keepNext w:val="0"/>
         <w:keepLines w:val="0"/>
         <w:widowControl/>
@@ -2179,7 +2179,7 @@
     </w:p>
     <w:p>
       <w:pPr>
-        <w:pStyle w:val="8"/>
+        <w:pStyle w:val="9"/>
         <w:keepNext w:val="0"/>
         <w:keepLines w:val="0"/>
         <w:widowControl/>
@@ -2192,7 +2192,7 @@
     </w:p>
     <w:p>
       <w:pPr>
-        <w:pStyle w:val="8"/>
+        <w:pStyle w:val="9"/>
         <w:keepNext w:val="0"/>
         <w:keepLines w:val="0"/>
         <w:widowControl/>
@@ -2226,7 +2226,7 @@
     </w:p>
     <w:p>
       <w:pPr>
-        <w:pStyle w:val="8"/>
+        <w:pStyle w:val="9"/>
         <w:keepNext w:val="0"/>
         <w:keepLines w:val="0"/>
         <w:widowControl/>
@@ -2368,22 +2368,22 @@
     </w:p>
     <w:p>
       <w:pPr>
-        <w:pStyle w:val="8"/>
-        <w:keepNext w:val="0"/>
-        <w:keepLines w:val="0"/>
-        <w:widowControl/>
-        <w:suppressLineNumbers w:val="0"/>
-      </w:pPr>
-      <w:r>
-        <w:rPr>
-          <w:rStyle w:val="9"/>
+        <w:pStyle w:val="9"/>
+        <w:keepNext w:val="0"/>
+        <w:keepLines w:val="0"/>
+        <w:widowControl/>
+        <w:suppressLineNumbers w:val="0"/>
+      </w:pPr>
+      <w:r>
+        <w:rPr>
+          <w:rStyle w:val="10"/>
         </w:rPr>
         <w:t>Statistics is the branch of mathematics that deals with the collection, organization, analysis, interpretation, and presentation of data to support decision-making.</w:t>
       </w:r>
     </w:p>
     <w:p>
       <w:pPr>
-        <w:pStyle w:val="8"/>
+        <w:pStyle w:val="9"/>
         <w:keepNext w:val="0"/>
         <w:keepLines w:val="0"/>
         <w:widowControl/>
@@ -2395,7 +2395,7 @@
     </w:p>
     <w:p>
       <w:pPr>
-        <w:pStyle w:val="8"/>
+        <w:pStyle w:val="9"/>
         <w:keepNext w:val="0"/>
         <w:keepLines w:val="0"/>
         <w:widowControl/>
@@ -2406,7 +2406,7 @@
       </w:r>
       <w:r>
         <w:rPr>
-          <w:rStyle w:val="9"/>
+          <w:rStyle w:val="10"/>
         </w:rPr>
         <w:t>Statistics helps us convert raw data into meaningful information and insights.</w:t>
       </w:r>
@@ -2430,7 +2430,7 @@
       </w:r>
       <w:r>
         <w:rPr>
-          <w:rStyle w:val="9"/>
+          <w:rStyle w:val="10"/>
           <w:b/>
           <w:bCs/>
           <w:highlight w:val="yellow"/>
@@ -2440,7 +2440,7 @@
     </w:p>
     <w:p>
       <w:pPr>
-        <w:pStyle w:val="8"/>
+        <w:pStyle w:val="9"/>
         <w:keepNext w:val="0"/>
         <w:keepLines w:val="0"/>
         <w:widowControl/>
@@ -2451,7 +2451,7 @@
       </w:r>
       <w:r>
         <w:rPr>
-          <w:rStyle w:val="9"/>
+          <w:rStyle w:val="10"/>
         </w:rPr>
         <w:t>two main types</w:t>
       </w:r>
@@ -2461,13 +2461,13 @@
     </w:p>
     <w:p>
       <w:pPr>
-        <w:pStyle w:val="8"/>
-        <w:keepNext w:val="0"/>
-        <w:keepLines w:val="0"/>
-        <w:widowControl/>
-        <w:suppressLineNumbers w:val="0"/>
-        <w:rPr>
-          <w:rStyle w:val="9"/>
+        <w:pStyle w:val="9"/>
+        <w:keepNext w:val="0"/>
+        <w:keepLines w:val="0"/>
+        <w:widowControl/>
+        <w:suppressLineNumbers w:val="0"/>
+        <w:rPr>
+          <w:rStyle w:val="10"/>
           <w:highlight w:val="cyan"/>
         </w:rPr>
       </w:pPr>
@@ -2479,7 +2479,7 @@
       </w:r>
       <w:r>
         <w:rPr>
-          <w:rStyle w:val="9"/>
+          <w:rStyle w:val="10"/>
           <w:highlight w:val="cyan"/>
         </w:rPr>
         <w:t>Descriptive Statistics</w:t>
@@ -2504,7 +2504,7 @@
       </w:r>
       <w:r>
         <w:rPr>
-          <w:rStyle w:val="9"/>
+          <w:rStyle w:val="10"/>
           <w:b/>
           <w:bCs/>
           <w:highlight w:val="cyan"/>
@@ -2514,22 +2514,22 @@
     </w:p>
     <w:p>
       <w:pPr>
-        <w:pStyle w:val="8"/>
-        <w:keepNext w:val="0"/>
-        <w:keepLines w:val="0"/>
-        <w:widowControl/>
-        <w:suppressLineNumbers w:val="0"/>
-      </w:pPr>
-      <w:r>
-        <w:rPr>
-          <w:rStyle w:val="9"/>
+        <w:pStyle w:val="9"/>
+        <w:keepNext w:val="0"/>
+        <w:keepLines w:val="0"/>
+        <w:widowControl/>
+        <w:suppressLineNumbers w:val="0"/>
+      </w:pPr>
+      <w:r>
+        <w:rPr>
+          <w:rStyle w:val="10"/>
         </w:rPr>
         <w:t>Descriptive Statistics refers to the methods used to summarize, organize, and present data using tables, graphs, and numerical measures.</w:t>
       </w:r>
     </w:p>
     <w:p>
       <w:pPr>
-        <w:pStyle w:val="8"/>
+        <w:pStyle w:val="9"/>
         <w:keepNext w:val="0"/>
         <w:keepLines w:val="0"/>
         <w:widowControl/>
@@ -2540,7 +2540,7 @@
       </w:r>
       <w:r>
         <w:rPr>
-          <w:rStyle w:val="9"/>
+          <w:rStyle w:val="10"/>
         </w:rPr>
         <w:t>describe</w:t>
       </w:r>
@@ -2550,7 +2550,7 @@
     </w:p>
     <w:p>
       <w:pPr>
-        <w:pStyle w:val="8"/>
+        <w:pStyle w:val="9"/>
         <w:keepNext w:val="0"/>
         <w:keepLines w:val="0"/>
         <w:widowControl/>
@@ -2568,13 +2568,13 @@
     </w:p>
     <w:p>
       <w:pPr>
-        <w:pStyle w:val="8"/>
-        <w:keepNext w:val="0"/>
-        <w:keepLines w:val="0"/>
-        <w:widowControl/>
-        <w:suppressLineNumbers w:val="0"/>
-        <w:rPr>
-          <w:rStyle w:val="9"/>
+        <w:pStyle w:val="9"/>
+        <w:keepNext w:val="0"/>
+        <w:keepLines w:val="0"/>
+        <w:widowControl/>
+        <w:suppressLineNumbers w:val="0"/>
+        <w:rPr>
+          <w:rStyle w:val="10"/>
           <w:highlight w:val="cyan"/>
         </w:rPr>
       </w:pPr>
@@ -2592,7 +2592,7 @@
       </w:r>
       <w:r>
         <w:rPr>
-          <w:rStyle w:val="9"/>
+          <w:rStyle w:val="10"/>
           <w:highlight w:val="cyan"/>
         </w:rPr>
         <w:t>Inferential Statistics</w:t>
@@ -2617,7 +2617,7 @@
       </w:r>
       <w:r>
         <w:rPr>
-          <w:rStyle w:val="9"/>
+          <w:rStyle w:val="10"/>
           <w:b/>
           <w:bCs/>
           <w:highlight w:val="cyan"/>
@@ -2627,22 +2627,22 @@
     </w:p>
     <w:p>
       <w:pPr>
-        <w:pStyle w:val="8"/>
-        <w:keepNext w:val="0"/>
-        <w:keepLines w:val="0"/>
-        <w:widowControl/>
-        <w:suppressLineNumbers w:val="0"/>
-      </w:pPr>
-      <w:r>
-        <w:rPr>
-          <w:rStyle w:val="9"/>
+        <w:pStyle w:val="9"/>
+        <w:keepNext w:val="0"/>
+        <w:keepLines w:val="0"/>
+        <w:widowControl/>
+        <w:suppressLineNumbers w:val="0"/>
+      </w:pPr>
+      <w:r>
+        <w:rPr>
+          <w:rStyle w:val="10"/>
         </w:rPr>
         <w:t>Inferential Statistics refers to the methods used to draw conclusions or make predictions about a population based on data collected from a sample.</w:t>
       </w:r>
     </w:p>
     <w:p>
       <w:pPr>
-        <w:pStyle w:val="8"/>
+        <w:pStyle w:val="9"/>
         <w:keepNext w:val="0"/>
         <w:keepLines w:val="0"/>
         <w:widowControl/>
@@ -2653,7 +2653,7 @@
       </w:r>
       <w:r>
         <w:rPr>
-          <w:rStyle w:val="9"/>
+          <w:rStyle w:val="10"/>
         </w:rPr>
         <w:t>infer (generalize) results</w:t>
       </w:r>
@@ -2663,16 +2663,16 @@
     </w:p>
     <w:p>
       <w:pPr>
-        <w:pStyle w:val="8"/>
-        <w:keepNext w:val="0"/>
-        <w:keepLines w:val="0"/>
-        <w:widowControl/>
-        <w:suppressLineNumbers w:val="0"/>
-      </w:pPr>
-    </w:p>
-    <w:p>
-      <w:pPr>
-        <w:pStyle w:val="8"/>
+        <w:pStyle w:val="9"/>
+        <w:keepNext w:val="0"/>
+        <w:keepLines w:val="0"/>
+        <w:widowControl/>
+        <w:suppressLineNumbers w:val="0"/>
+      </w:pPr>
+    </w:p>
+    <w:p>
+      <w:pPr>
+        <w:pStyle w:val="9"/>
         <w:keepNext w:val="0"/>
         <w:keepLines w:val="0"/>
         <w:widowControl/>
@@ -2699,7 +2699,7 @@
     </w:p>
     <w:p>
       <w:pPr>
-        <w:pStyle w:val="8"/>
+        <w:pStyle w:val="9"/>
         <w:keepNext w:val="0"/>
         <w:keepLines w:val="0"/>
         <w:widowControl/>
@@ -2788,7 +2788,7 @@
       </w:pPr>
       <w:r>
         <w:rPr>
-          <w:rStyle w:val="9"/>
+          <w:rStyle w:val="10"/>
           <w:b/>
           <w:bCs/>
         </w:rPr>
@@ -2797,7 +2797,7 @@
     </w:p>
     <w:p>
       <w:pPr>
-        <w:pStyle w:val="8"/>
+        <w:pStyle w:val="9"/>
         <w:keepNext w:val="0"/>
         <w:keepLines w:val="0"/>
         <w:widowControl/>
@@ -2838,7 +2838,7 @@
       </w:pPr>
       <w:r>
         <w:rPr>
-          <w:rStyle w:val="9"/>
+          <w:rStyle w:val="10"/>
           <w:b/>
           <w:bCs/>
         </w:rPr>
@@ -2847,7 +2847,7 @@
     </w:p>
     <w:p>
       <w:pPr>
-        <w:pStyle w:val="8"/>
+        <w:pStyle w:val="9"/>
         <w:keepNext w:val="0"/>
         <w:keepLines w:val="0"/>
         <w:widowControl/>
@@ -2888,7 +2888,7 @@
       </w:pPr>
       <w:r>
         <w:rPr>
-          <w:rStyle w:val="9"/>
+          <w:rStyle w:val="10"/>
           <w:b/>
           <w:bCs/>
         </w:rPr>
@@ -2897,7 +2897,7 @@
     </w:p>
     <w:p>
       <w:pPr>
-        <w:pStyle w:val="8"/>
+        <w:pStyle w:val="9"/>
         <w:keepNext w:val="0"/>
         <w:keepLines w:val="0"/>
         <w:widowControl/>
@@ -2938,7 +2938,7 @@
       </w:pPr>
       <w:r>
         <w:rPr>
-          <w:rStyle w:val="9"/>
+          <w:rStyle w:val="10"/>
           <w:b/>
           <w:bCs/>
         </w:rPr>
@@ -2947,7 +2947,7 @@
     </w:p>
     <w:p>
       <w:pPr>
-        <w:pStyle w:val="8"/>
+        <w:pStyle w:val="9"/>
         <w:keepNext w:val="0"/>
         <w:keepLines w:val="0"/>
         <w:widowControl/>
@@ -2988,7 +2988,7 @@
       </w:pPr>
       <w:r>
         <w:rPr>
-          <w:rStyle w:val="9"/>
+          <w:rStyle w:val="10"/>
           <w:b/>
           <w:bCs/>
         </w:rPr>
@@ -2997,7 +2997,7 @@
     </w:p>
     <w:p>
       <w:pPr>
-        <w:pStyle w:val="8"/>
+        <w:pStyle w:val="9"/>
         <w:keepNext w:val="0"/>
         <w:keepLines w:val="0"/>
         <w:widowControl/>
@@ -3038,7 +3038,7 @@
       </w:pPr>
       <w:r>
         <w:rPr>
-          <w:rStyle w:val="9"/>
+          <w:rStyle w:val="10"/>
           <w:b/>
           <w:bCs/>
         </w:rPr>
@@ -3047,7 +3047,7 @@
     </w:p>
     <w:p>
       <w:pPr>
-        <w:pStyle w:val="8"/>
+        <w:pStyle w:val="9"/>
         <w:keepNext w:val="0"/>
         <w:keepLines w:val="0"/>
         <w:widowControl/>
@@ -3080,7 +3080,7 @@
     </w:p>
     <w:p>
       <w:pPr>
-        <w:pStyle w:val="8"/>
+        <w:pStyle w:val="9"/>
         <w:keepNext w:val="0"/>
         <w:keepLines w:val="0"/>
         <w:widowControl/>
@@ -3164,7 +3164,7 @@
       </w:pPr>
       <w:r>
         <w:rPr>
-          <w:rStyle w:val="9"/>
+          <w:rStyle w:val="10"/>
           <w:b/>
           <w:bCs/>
         </w:rPr>
@@ -3173,7 +3173,7 @@
     </w:p>
     <w:p>
       <w:pPr>
-        <w:pStyle w:val="8"/>
+        <w:pStyle w:val="9"/>
         <w:keepNext w:val="0"/>
         <w:keepLines w:val="0"/>
         <w:widowControl/>
@@ -3214,7 +3214,7 @@
       </w:pPr>
       <w:r>
         <w:rPr>
-          <w:rStyle w:val="9"/>
+          <w:rStyle w:val="10"/>
           <w:b/>
           <w:bCs/>
         </w:rPr>
@@ -3223,7 +3223,7 @@
     </w:p>
     <w:p>
       <w:pPr>
-        <w:pStyle w:val="8"/>
+        <w:pStyle w:val="9"/>
         <w:keepNext w:val="0"/>
         <w:keepLines w:val="0"/>
         <w:widowControl/>
@@ -3264,7 +3264,7 @@
       </w:pPr>
       <w:r>
         <w:rPr>
-          <w:rStyle w:val="9"/>
+          <w:rStyle w:val="10"/>
           <w:b/>
           <w:bCs/>
         </w:rPr>
@@ -3273,7 +3273,7 @@
     </w:p>
     <w:p>
       <w:pPr>
-        <w:pStyle w:val="8"/>
+        <w:pStyle w:val="9"/>
         <w:keepNext w:val="0"/>
         <w:keepLines w:val="0"/>
         <w:widowControl/>
@@ -3314,7 +3314,7 @@
       </w:pPr>
       <w:r>
         <w:rPr>
-          <w:rStyle w:val="9"/>
+          <w:rStyle w:val="10"/>
           <w:b/>
           <w:bCs/>
         </w:rPr>
@@ -3323,7 +3323,7 @@
     </w:p>
     <w:p>
       <w:pPr>
-        <w:pStyle w:val="8"/>
+        <w:pStyle w:val="9"/>
         <w:keepNext w:val="0"/>
         <w:keepLines w:val="0"/>
         <w:widowControl/>
@@ -3364,7 +3364,7 @@
       </w:pPr>
       <w:r>
         <w:rPr>
-          <w:rStyle w:val="9"/>
+          <w:rStyle w:val="10"/>
           <w:b/>
           <w:bCs/>
         </w:rPr>
@@ -3373,7 +3373,7 @@
     </w:p>
     <w:p>
       <w:pPr>
-        <w:pStyle w:val="8"/>
+        <w:pStyle w:val="9"/>
         <w:keepNext w:val="0"/>
         <w:keepLines w:val="0"/>
         <w:widowControl/>
@@ -3414,7 +3414,7 @@
       </w:pPr>
       <w:r>
         <w:rPr>
-          <w:rStyle w:val="9"/>
+          <w:rStyle w:val="10"/>
           <w:b/>
           <w:bCs/>
         </w:rPr>
@@ -3423,7 +3423,7 @@
     </w:p>
     <w:p>
       <w:pPr>
-        <w:pStyle w:val="8"/>
+        <w:pStyle w:val="9"/>
         <w:keepNext w:val="0"/>
         <w:keepLines w:val="0"/>
         <w:widowControl/>
@@ -3490,7 +3490,7 @@
     </w:p>
     <w:p>
       <w:pPr>
-        <w:pStyle w:val="8"/>
+        <w:pStyle w:val="9"/>
         <w:keepNext w:val="0"/>
         <w:keepLines w:val="0"/>
         <w:widowControl/>
@@ -3501,7 +3501,7 @@
       </w:r>
       <w:r>
         <w:rPr>
-          <w:rStyle w:val="9"/>
+          <w:rStyle w:val="10"/>
         </w:rPr>
         <w:t>population</w:t>
       </w:r>
@@ -3510,7 +3510,7 @@
       </w:r>
       <w:r>
         <w:rPr>
-          <w:rStyle w:val="9"/>
+          <w:rStyle w:val="10"/>
         </w:rPr>
         <w:t>entire group of individuals, items, or observations</w:t>
       </w:r>
@@ -3520,7 +3520,7 @@
     </w:p>
     <w:p>
       <w:pPr>
-        <w:pStyle w:val="8"/>
+        <w:pStyle w:val="9"/>
         <w:keepNext w:val="0"/>
         <w:keepLines w:val="0"/>
         <w:widowControl/>
@@ -3531,7 +3531,7 @@
       </w:r>
       <w:r>
         <w:rPr>
-          <w:rStyle w:val="9"/>
+          <w:rStyle w:val="10"/>
         </w:rPr>
         <w:t>every member</w:t>
       </w:r>
@@ -3541,7 +3541,7 @@
     </w:p>
     <w:p>
       <w:pPr>
-        <w:pStyle w:val="8"/>
+        <w:pStyle w:val="9"/>
         <w:keepNext w:val="0"/>
         <w:keepLines w:val="0"/>
         <w:widowControl/>
@@ -3553,7 +3553,7 @@
     </w:p>
     <w:p>
       <w:pPr>
-        <w:pStyle w:val="8"/>
+        <w:pStyle w:val="9"/>
         <w:keepNext w:val="0"/>
         <w:keepLines w:val="0"/>
         <w:widowControl/>
@@ -3570,6 +3570,7 @@
         <w:keepLines w:val="0"/>
         <w:widowControl/>
         <w:numPr>
+          <w:ilvl w:val="0"/>
           <w:numId w:val="0"/>
         </w:numPr>
         <w:suppressLineNumbers w:val="0"/>
@@ -3589,7 +3590,7 @@
       </w:pPr>
       <w:r>
         <w:rPr>
-          <w:rStyle w:val="9"/>
+          <w:rStyle w:val="10"/>
           <w:b/>
           <w:bCs/>
           <w:highlight w:val="cyan"/>
@@ -3599,7 +3600,7 @@
     </w:p>
     <w:p>
       <w:pPr>
-        <w:pStyle w:val="8"/>
+        <w:pStyle w:val="9"/>
         <w:keepNext w:val="0"/>
         <w:keepLines w:val="0"/>
         <w:widowControl/>
@@ -3610,7 +3611,7 @@
       </w:r>
       <w:r>
         <w:rPr>
-          <w:rStyle w:val="9"/>
+          <w:rStyle w:val="10"/>
         </w:rPr>
         <w:t>sample</w:t>
       </w:r>
@@ -3619,7 +3620,7 @@
       </w:r>
       <w:r>
         <w:rPr>
-          <w:rStyle w:val="9"/>
+          <w:rStyle w:val="10"/>
         </w:rPr>
         <w:t>small part or subset of the population</w:t>
       </w:r>
@@ -3629,7 +3630,7 @@
     </w:p>
     <w:p>
       <w:pPr>
-        <w:pStyle w:val="8"/>
+        <w:pStyle w:val="9"/>
         <w:keepNext w:val="0"/>
         <w:keepLines w:val="0"/>
         <w:widowControl/>
@@ -3656,7 +3657,7 @@
     </w:p>
     <w:p>
       <w:pPr>
-        <w:pStyle w:val="8"/>
+        <w:pStyle w:val="9"/>
         <w:keepNext w:val="0"/>
         <w:keepLines w:val="0"/>
         <w:widowControl/>
@@ -3667,7 +3668,7 @@
       </w:r>
       <w:r>
         <w:rPr>
-          <w:rStyle w:val="9"/>
+          <w:rStyle w:val="10"/>
         </w:rPr>
         <w:t>Types of Sampling</w:t>
       </w:r>
@@ -3677,7 +3678,7 @@
     </w:p>
     <w:p>
       <w:pPr>
-        <w:pStyle w:val="8"/>
+        <w:pStyle w:val="9"/>
         <w:keepNext w:val="0"/>
         <w:keepLines w:val="0"/>
         <w:widowControl/>
@@ -3688,7 +3689,7 @@
       </w:r>
       <w:r>
         <w:rPr>
-          <w:rStyle w:val="9"/>
+          <w:rStyle w:val="10"/>
         </w:rPr>
         <w:t>two major categories</w:t>
       </w:r>
@@ -3757,7 +3758,7 @@
       </w:r>
       <w:r>
         <w:rPr>
-          <w:rStyle w:val="9"/>
+          <w:rStyle w:val="10"/>
           <w:b/>
           <w:bCs/>
           <w:highlight w:val="magenta"/>
@@ -3767,7 +3768,7 @@
     </w:p>
     <w:p>
       <w:pPr>
-        <w:pStyle w:val="8"/>
+        <w:pStyle w:val="9"/>
         <w:keepNext w:val="0"/>
         <w:keepLines w:val="0"/>
         <w:widowControl/>
@@ -3778,7 +3779,7 @@
       </w:r>
       <w:r>
         <w:rPr>
-          <w:rStyle w:val="9"/>
+          <w:rStyle w:val="10"/>
         </w:rPr>
         <w:t>equal and independent chance</w:t>
       </w:r>
@@ -3788,7 +3789,7 @@
     </w:p>
     <w:p>
       <w:pPr>
-        <w:pStyle w:val="8"/>
+        <w:pStyle w:val="9"/>
         <w:keepNext w:val="0"/>
         <w:keepLines w:val="0"/>
         <w:widowControl/>
@@ -3800,7 +3801,7 @@
     </w:p>
     <w:p>
       <w:pPr>
-        <w:pStyle w:val="8"/>
+        <w:pStyle w:val="9"/>
         <w:keepNext w:val="0"/>
         <w:keepLines w:val="0"/>
         <w:widowControl/>
@@ -3813,7 +3814,7 @@
     </w:p>
     <w:p>
       <w:pPr>
-        <w:pStyle w:val="8"/>
+        <w:pStyle w:val="9"/>
         <w:keepNext w:val="0"/>
         <w:keepLines w:val="0"/>
         <w:widowControl/>
@@ -3826,7 +3827,7 @@
     </w:p>
     <w:p>
       <w:pPr>
-        <w:pStyle w:val="8"/>
+        <w:pStyle w:val="9"/>
         <w:keepNext w:val="0"/>
         <w:keepLines w:val="0"/>
         <w:widowControl/>
@@ -3844,7 +3845,7 @@
     </w:p>
     <w:p>
       <w:pPr>
-        <w:pStyle w:val="8"/>
+        <w:pStyle w:val="9"/>
         <w:keepNext w:val="0"/>
         <w:keepLines w:val="0"/>
         <w:widowControl/>
@@ -3855,7 +3856,7 @@
       </w:r>
       <w:r>
         <w:rPr>
-          <w:rStyle w:val="9"/>
+          <w:rStyle w:val="10"/>
         </w:rPr>
         <w:t>small &amp; homogeneous</w:t>
       </w:r>
@@ -3903,7 +3904,7 @@
       </w:r>
       <w:r>
         <w:rPr>
-          <w:rStyle w:val="9"/>
+          <w:rStyle w:val="10"/>
           <w:b/>
           <w:bCs/>
           <w:highlight w:val="magenta"/>
@@ -3913,7 +3914,7 @@
     </w:p>
     <w:p>
       <w:pPr>
-        <w:pStyle w:val="8"/>
+        <w:pStyle w:val="9"/>
         <w:keepNext w:val="0"/>
         <w:keepLines w:val="0"/>
         <w:widowControl/>
@@ -3924,7 +3925,7 @@
       </w:r>
       <w:r>
         <w:rPr>
-          <w:rStyle w:val="9"/>
+          <w:rStyle w:val="10"/>
         </w:rPr>
         <w:t>kth element</w:t>
       </w:r>
@@ -3934,7 +3935,7 @@
     </w:p>
     <w:p>
       <w:pPr>
-        <w:pStyle w:val="8"/>
+        <w:pStyle w:val="9"/>
         <w:keepNext w:val="0"/>
         <w:keepLines w:val="0"/>
         <w:widowControl/>
@@ -3963,7 +3964,7 @@
       </w:r>
       <w:r>
         <w:rPr>
-          <w:rStyle w:val="9"/>
+          <w:rStyle w:val="10"/>
         </w:rPr>
         <w:t>10th person</w:t>
       </w:r>
@@ -3973,7 +3974,7 @@
     </w:p>
     <w:p>
       <w:pPr>
-        <w:pStyle w:val="8"/>
+        <w:pStyle w:val="9"/>
         <w:keepNext w:val="0"/>
         <w:keepLines w:val="0"/>
         <w:widowControl/>
@@ -4023,7 +4024,7 @@
       </w:r>
       <w:r>
         <w:rPr>
-          <w:rStyle w:val="9"/>
+          <w:rStyle w:val="10"/>
           <w:b/>
           <w:bCs/>
           <w:highlight w:val="magenta"/>
@@ -4033,7 +4034,7 @@
     </w:p>
     <w:p>
       <w:pPr>
-        <w:pStyle w:val="8"/>
+        <w:pStyle w:val="9"/>
         <w:keepNext w:val="0"/>
         <w:keepLines w:val="0"/>
         <w:widowControl/>
@@ -4044,7 +4045,7 @@
       </w:r>
       <w:r>
         <w:rPr>
-          <w:rStyle w:val="9"/>
+          <w:rStyle w:val="10"/>
         </w:rPr>
         <w:t>homogeneous groups called strata</w:t>
       </w:r>
@@ -4054,7 +4055,7 @@
     </w:p>
     <w:p>
       <w:pPr>
-        <w:pStyle w:val="8"/>
+        <w:pStyle w:val="9"/>
         <w:keepNext w:val="0"/>
         <w:keepLines w:val="0"/>
         <w:widowControl/>
@@ -4066,7 +4067,7 @@
     </w:p>
     <w:p>
       <w:pPr>
-        <w:pStyle w:val="8"/>
+        <w:pStyle w:val="9"/>
         <w:keepNext w:val="0"/>
         <w:keepLines w:val="0"/>
         <w:widowControl/>
@@ -4079,7 +4080,7 @@
     </w:p>
     <w:p>
       <w:pPr>
-        <w:pStyle w:val="8"/>
+        <w:pStyle w:val="9"/>
         <w:keepNext w:val="0"/>
         <w:keepLines w:val="0"/>
         <w:widowControl/>
@@ -4092,7 +4093,7 @@
     </w:p>
     <w:p>
       <w:pPr>
-        <w:pStyle w:val="8"/>
+        <w:pStyle w:val="9"/>
         <w:keepNext w:val="0"/>
         <w:keepLines w:val="0"/>
         <w:widowControl/>
@@ -4105,7 +4106,7 @@
     </w:p>
     <w:p>
       <w:pPr>
-        <w:pStyle w:val="8"/>
+        <w:pStyle w:val="9"/>
         <w:keepNext w:val="0"/>
         <w:keepLines w:val="0"/>
         <w:widowControl/>
@@ -4118,7 +4119,7 @@
     </w:p>
     <w:p>
       <w:pPr>
-        <w:pStyle w:val="8"/>
+        <w:pStyle w:val="9"/>
         <w:keepNext w:val="0"/>
         <w:keepLines w:val="0"/>
         <w:widowControl/>
@@ -4131,7 +4132,7 @@
     </w:p>
     <w:p>
       <w:pPr>
-        <w:pStyle w:val="8"/>
+        <w:pStyle w:val="9"/>
         <w:keepNext w:val="0"/>
         <w:keepLines w:val="0"/>
         <w:widowControl/>
@@ -4160,7 +4161,7 @@
       </w:r>
       <w:r>
         <w:rPr>
-          <w:rStyle w:val="9"/>
+          <w:rStyle w:val="10"/>
         </w:rPr>
         <w:t>each year</w:t>
       </w:r>
@@ -4170,7 +4171,7 @@
     </w:p>
     <w:p>
       <w:pPr>
-        <w:pStyle w:val="8"/>
+        <w:pStyle w:val="9"/>
         <w:keepNext w:val="0"/>
         <w:keepLines w:val="0"/>
         <w:widowControl/>
@@ -4181,7 +4182,7 @@
       </w:r>
       <w:r>
         <w:rPr>
-          <w:rStyle w:val="9"/>
+          <w:rStyle w:val="10"/>
         </w:rPr>
         <w:t>different from each other</w:t>
       </w:r>
@@ -4229,7 +4230,7 @@
       </w:r>
       <w:r>
         <w:rPr>
-          <w:rStyle w:val="9"/>
+          <w:rStyle w:val="10"/>
           <w:b/>
           <w:bCs/>
           <w:highlight w:val="magenta"/>
@@ -4239,7 +4240,7 @@
     </w:p>
     <w:p>
       <w:pPr>
-        <w:pStyle w:val="8"/>
+        <w:pStyle w:val="9"/>
         <w:keepNext w:val="0"/>
         <w:keepLines w:val="0"/>
         <w:widowControl/>
@@ -4250,7 +4251,7 @@
       </w:r>
       <w:r>
         <w:rPr>
-          <w:rStyle w:val="9"/>
+          <w:rStyle w:val="10"/>
         </w:rPr>
         <w:t>clusters (natural groups)</w:t>
       </w:r>
@@ -4259,7 +4260,7 @@
       </w:r>
       <w:r>
         <w:rPr>
-          <w:rStyle w:val="9"/>
+          <w:rStyle w:val="10"/>
         </w:rPr>
         <w:t>entire clusters are selected randomly</w:t>
       </w:r>
@@ -4269,7 +4270,7 @@
     </w:p>
     <w:p>
       <w:pPr>
-        <w:pStyle w:val="8"/>
+        <w:pStyle w:val="9"/>
         <w:keepNext w:val="0"/>
         <w:keepLines w:val="0"/>
         <w:widowControl/>
@@ -4299,7 +4300,7 @@
     </w:p>
     <w:p>
       <w:pPr>
-        <w:pStyle w:val="8"/>
+        <w:pStyle w:val="9"/>
         <w:keepNext w:val="0"/>
         <w:keepLines w:val="0"/>
         <w:widowControl/>
@@ -4310,7 +4311,7 @@
       </w:r>
       <w:r>
         <w:rPr>
-          <w:rStyle w:val="9"/>
+          <w:rStyle w:val="10"/>
         </w:rPr>
         <w:t>large &amp; spread geographically</w:t>
       </w:r>
@@ -4320,52 +4321,52 @@
     </w:p>
     <w:p>
       <w:pPr>
-        <w:pStyle w:val="8"/>
-        <w:keepNext w:val="0"/>
-        <w:keepLines w:val="0"/>
-        <w:widowControl/>
-        <w:suppressLineNumbers w:val="0"/>
-      </w:pPr>
-    </w:p>
-    <w:p>
-      <w:pPr>
-        <w:pStyle w:val="8"/>
-        <w:keepNext w:val="0"/>
-        <w:keepLines w:val="0"/>
-        <w:widowControl/>
-        <w:suppressLineNumbers w:val="0"/>
-      </w:pPr>
-    </w:p>
-    <w:p>
-      <w:pPr>
-        <w:pStyle w:val="8"/>
-        <w:keepNext w:val="0"/>
-        <w:keepLines w:val="0"/>
-        <w:widowControl/>
-        <w:suppressLineNumbers w:val="0"/>
-      </w:pPr>
-    </w:p>
-    <w:p>
-      <w:pPr>
-        <w:pStyle w:val="8"/>
-        <w:keepNext w:val="0"/>
-        <w:keepLines w:val="0"/>
-        <w:widowControl/>
-        <w:suppressLineNumbers w:val="0"/>
-      </w:pPr>
-    </w:p>
-    <w:p>
-      <w:pPr>
-        <w:pStyle w:val="8"/>
-        <w:keepNext w:val="0"/>
-        <w:keepLines w:val="0"/>
-        <w:widowControl/>
-        <w:suppressLineNumbers w:val="0"/>
-      </w:pPr>
-    </w:p>
-    <w:p>
-      <w:pPr>
-        <w:pStyle w:val="8"/>
+        <w:pStyle w:val="9"/>
+        <w:keepNext w:val="0"/>
+        <w:keepLines w:val="0"/>
+        <w:widowControl/>
+        <w:suppressLineNumbers w:val="0"/>
+      </w:pPr>
+    </w:p>
+    <w:p>
+      <w:pPr>
+        <w:pStyle w:val="9"/>
+        <w:keepNext w:val="0"/>
+        <w:keepLines w:val="0"/>
+        <w:widowControl/>
+        <w:suppressLineNumbers w:val="0"/>
+      </w:pPr>
+    </w:p>
+    <w:p>
+      <w:pPr>
+        <w:pStyle w:val="9"/>
+        <w:keepNext w:val="0"/>
+        <w:keepLines w:val="0"/>
+        <w:widowControl/>
+        <w:suppressLineNumbers w:val="0"/>
+      </w:pPr>
+    </w:p>
+    <w:p>
+      <w:pPr>
+        <w:pStyle w:val="9"/>
+        <w:keepNext w:val="0"/>
+        <w:keepLines w:val="0"/>
+        <w:widowControl/>
+        <w:suppressLineNumbers w:val="0"/>
+      </w:pPr>
+    </w:p>
+    <w:p>
+      <w:pPr>
+        <w:pStyle w:val="9"/>
+        <w:keepNext w:val="0"/>
+        <w:keepLines w:val="0"/>
+        <w:widowControl/>
+        <w:suppressLineNumbers w:val="0"/>
+      </w:pPr>
+    </w:p>
+    <w:p>
+      <w:pPr>
+        <w:pStyle w:val="9"/>
         <w:keepNext w:val="0"/>
         <w:keepLines w:val="0"/>
         <w:widowControl/>
@@ -4392,7 +4393,7 @@
     </w:p>
     <w:p>
       <w:pPr>
-        <w:pStyle w:val="8"/>
+        <w:pStyle w:val="9"/>
         <w:keepNext w:val="0"/>
         <w:keepLines w:val="0"/>
         <w:widowControl/>
@@ -4445,7 +4446,7 @@
     </w:p>
     <w:p>
       <w:pPr>
-        <w:pStyle w:val="8"/>
+        <w:pStyle w:val="9"/>
         <w:keepNext w:val="0"/>
         <w:keepLines w:val="0"/>
         <w:widowControl/>
@@ -4456,7 +4457,7 @@
       </w:r>
       <w:r>
         <w:rPr>
-          <w:rStyle w:val="9"/>
+          <w:rStyle w:val="10"/>
         </w:rPr>
         <w:t>Define the problem / research question</w:t>
       </w:r>
@@ -4466,7 +4467,7 @@
     </w:p>
     <w:p>
       <w:pPr>
-        <w:pStyle w:val="8"/>
+        <w:pStyle w:val="9"/>
         <w:keepNext w:val="0"/>
         <w:keepLines w:val="0"/>
         <w:widowControl/>
@@ -4477,7 +4478,7 @@
       </w:r>
       <w:r>
         <w:rPr>
-          <w:rStyle w:val="9"/>
+          <w:rStyle w:val="10"/>
         </w:rPr>
         <w:t>Data Collection</w:t>
       </w:r>
@@ -4487,7 +4488,7 @@
     </w:p>
     <w:p>
       <w:pPr>
-        <w:pStyle w:val="8"/>
+        <w:pStyle w:val="9"/>
         <w:keepNext w:val="0"/>
         <w:keepLines w:val="0"/>
         <w:widowControl/>
@@ -4498,7 +4499,7 @@
       </w:r>
       <w:r>
         <w:rPr>
-          <w:rStyle w:val="9"/>
+          <w:rStyle w:val="10"/>
         </w:rPr>
         <w:t>Data Cleaning</w:t>
       </w:r>
@@ -4508,7 +4509,7 @@
     </w:p>
     <w:p>
       <w:pPr>
-        <w:pStyle w:val="8"/>
+        <w:pStyle w:val="9"/>
         <w:keepNext w:val="0"/>
         <w:keepLines w:val="0"/>
         <w:widowControl/>
@@ -4519,7 +4520,7 @@
       </w:r>
       <w:r>
         <w:rPr>
-          <w:rStyle w:val="9"/>
+          <w:rStyle w:val="10"/>
         </w:rPr>
         <w:t>Exploratory Data Analysis (EDA)</w:t>
       </w:r>
@@ -4529,7 +4530,7 @@
     </w:p>
     <w:p>
       <w:pPr>
-        <w:pStyle w:val="8"/>
+        <w:pStyle w:val="9"/>
         <w:keepNext w:val="0"/>
         <w:keepLines w:val="0"/>
         <w:widowControl/>
@@ -4540,7 +4541,7 @@
       </w:r>
       <w:r>
         <w:rPr>
-          <w:rStyle w:val="9"/>
+          <w:rStyle w:val="10"/>
         </w:rPr>
         <w:t>Data Transformation</w:t>
       </w:r>
@@ -4550,7 +4551,7 @@
     </w:p>
     <w:p>
       <w:pPr>
-        <w:pStyle w:val="8"/>
+        <w:pStyle w:val="9"/>
         <w:keepNext w:val="0"/>
         <w:keepLines w:val="0"/>
         <w:widowControl/>
@@ -4561,7 +4562,7 @@
       </w:r>
       <w:r>
         <w:rPr>
-          <w:rStyle w:val="9"/>
+          <w:rStyle w:val="10"/>
         </w:rPr>
         <w:t>Hypothesis Formulation</w:t>
       </w:r>
@@ -4571,7 +4572,7 @@
     </w:p>
     <w:p>
       <w:pPr>
-        <w:pStyle w:val="8"/>
+        <w:pStyle w:val="9"/>
         <w:keepNext w:val="0"/>
         <w:keepLines w:val="0"/>
         <w:widowControl/>
@@ -4582,7 +4583,7 @@
       </w:r>
       <w:r>
         <w:rPr>
-          <w:rStyle w:val="9"/>
+          <w:rStyle w:val="10"/>
         </w:rPr>
         <w:t>Statistical Testing</w:t>
       </w:r>
@@ -4592,7 +4593,7 @@
     </w:p>
     <w:p>
       <w:pPr>
-        <w:pStyle w:val="8"/>
+        <w:pStyle w:val="9"/>
         <w:keepNext w:val="0"/>
         <w:keepLines w:val="0"/>
         <w:widowControl/>
@@ -4603,7 +4604,7 @@
       </w:r>
       <w:r>
         <w:rPr>
-          <w:rStyle w:val="9"/>
+          <w:rStyle w:val="10"/>
         </w:rPr>
         <w:t>Interpretation of Results</w:t>
       </w:r>
@@ -4613,7 +4614,7 @@
     </w:p>
     <w:p>
       <w:pPr>
-        <w:pStyle w:val="8"/>
+        <w:pStyle w:val="9"/>
         <w:keepNext w:val="0"/>
         <w:keepLines w:val="0"/>
         <w:widowControl/>
@@ -4624,7 +4625,7 @@
       </w:r>
       <w:r>
         <w:rPr>
-          <w:rStyle w:val="9"/>
+          <w:rStyle w:val="10"/>
         </w:rPr>
         <w:t>Draw Conclusions</w:t>
       </w:r>
@@ -4634,7 +4635,7 @@
     </w:p>
     <w:p>
       <w:pPr>
-        <w:pStyle w:val="8"/>
+        <w:pStyle w:val="9"/>
         <w:keepNext w:val="0"/>
         <w:keepLines w:val="0"/>
         <w:widowControl/>
@@ -4645,7 +4646,7 @@
       </w:r>
       <w:r>
         <w:rPr>
-          <w:rStyle w:val="9"/>
+          <w:rStyle w:val="10"/>
         </w:rPr>
         <w:t>Document the Analysis Process / Report Making</w:t>
       </w:r>
@@ -4655,7 +4656,7 @@
     </w:p>
     <w:p>
       <w:pPr>
-        <w:pStyle w:val="8"/>
+        <w:pStyle w:val="9"/>
         <w:keepNext w:val="0"/>
         <w:keepLines w:val="0"/>
         <w:widowControl/>
@@ -4669,7 +4670,7 @@
     </w:p>
     <w:p>
       <w:pPr>
-        <w:pStyle w:val="8"/>
+        <w:pStyle w:val="9"/>
         <w:keepNext w:val="0"/>
         <w:keepLines w:val="0"/>
         <w:widowControl/>
@@ -4683,7 +4684,7 @@
     </w:p>
     <w:p>
       <w:pPr>
-        <w:pStyle w:val="8"/>
+        <w:pStyle w:val="9"/>
         <w:keepNext w:val="0"/>
         <w:keepLines w:val="0"/>
         <w:widowControl/>
@@ -4727,7 +4728,7 @@
       </w:r>
       <w:r>
         <w:rPr>
-          <w:rStyle w:val="9"/>
+          <w:rStyle w:val="10"/>
           <w:b/>
           <w:bCs/>
           <w:highlight w:val="cyan"/>
@@ -4737,15 +4738,15 @@
     </w:p>
     <w:p>
       <w:pPr>
-        <w:pStyle w:val="8"/>
-        <w:keepNext w:val="0"/>
-        <w:keepLines w:val="0"/>
-        <w:widowControl/>
-        <w:suppressLineNumbers w:val="0"/>
-      </w:pPr>
-      <w:r>
-        <w:rPr>
-          <w:rStyle w:val="9"/>
+        <w:pStyle w:val="9"/>
+        <w:keepNext w:val="0"/>
+        <w:keepLines w:val="0"/>
+        <w:widowControl/>
+        <w:suppressLineNumbers w:val="0"/>
+      </w:pPr>
+      <w:r>
+        <w:rPr>
+          <w:rStyle w:val="10"/>
         </w:rPr>
         <w:t>Measures of central tendency</w:t>
       </w:r>
@@ -4754,7 +4755,7 @@
       </w:r>
       <w:r>
         <w:rPr>
-          <w:rStyle w:val="9"/>
+          <w:rStyle w:val="10"/>
         </w:rPr>
         <w:t>center, midpoint, or typical value of a dataset</w:t>
       </w:r>
@@ -4781,7 +4782,7 @@
       </w:r>
       <w:r>
         <w:rPr>
-          <w:rStyle w:val="9"/>
+          <w:rStyle w:val="10"/>
           <w:b/>
           <w:bCs/>
           <w:highlight w:val="cyan"/>
@@ -4791,7 +4792,7 @@
     </w:p>
     <w:p>
       <w:pPr>
-        <w:pStyle w:val="8"/>
+        <w:pStyle w:val="9"/>
         <w:keepNext w:val="0"/>
         <w:keepLines w:val="0"/>
         <w:widowControl/>
@@ -4802,7 +4803,7 @@
       </w:r>
       <w:r>
         <w:rPr>
-          <w:rStyle w:val="9"/>
+          <w:rStyle w:val="10"/>
         </w:rPr>
         <w:t>Mean</w:t>
       </w:r>
@@ -4817,7 +4818,7 @@
       </w:r>
       <w:r>
         <w:rPr>
-          <w:rStyle w:val="9"/>
+          <w:rStyle w:val="10"/>
         </w:rPr>
         <w:t>Median</w:t>
       </w:r>
@@ -4832,7 +4833,7 @@
       </w:r>
       <w:r>
         <w:rPr>
-          <w:rStyle w:val="9"/>
+          <w:rStyle w:val="10"/>
         </w:rPr>
         <w:t>Mode</w:t>
       </w:r>
@@ -4842,27 +4843,2225 @@
     </w:p>
     <w:p>
       <w:pPr>
-        <w:pStyle w:val="8"/>
-        <w:keepNext w:val="0"/>
-        <w:keepLines w:val="0"/>
-        <w:widowControl/>
-        <w:suppressLineNumbers w:val="0"/>
-      </w:pPr>
+        <w:pStyle w:val="9"/>
+        <w:keepNext w:val="0"/>
+        <w:keepLines w:val="0"/>
+        <w:widowControl/>
+        <w:suppressLineNumbers w:val="0"/>
+      </w:pPr>
+    </w:p>
+    <w:p>
+      <w:pPr>
+        <w:pStyle w:val="9"/>
+        <w:keepNext w:val="0"/>
+        <w:keepLines w:val="0"/>
+        <w:widowControl/>
+        <w:suppressLineNumbers w:val="0"/>
+        <w:jc w:val="center"/>
+        <w:rPr>
+          <w:rFonts w:hint="default"/>
+          <w:sz w:val="40"/>
+          <w:szCs w:val="40"/>
+          <w:highlight w:val="yellow"/>
+          <w:lang w:val="en-IN"/>
+        </w:rPr>
+      </w:pPr>
+      <w:r>
+        <w:rPr>
+          <w:rFonts w:hint="default"/>
+          <w:sz w:val="40"/>
+          <w:szCs w:val="40"/>
+          <w:highlight w:val="yellow"/>
+          <w:lang w:val="en-IN"/>
+        </w:rPr>
+        <w:t>Frequwncy</w:t>
+      </w:r>
+    </w:p>
+    <w:p>
+      <w:pPr>
+        <w:pStyle w:val="4"/>
+        <w:keepNext w:val="0"/>
+        <w:keepLines w:val="0"/>
+        <w:widowControl/>
+        <w:suppressLineNumbers w:val="0"/>
+        <w:rPr>
+          <w:highlight w:val="cyan"/>
+        </w:rPr>
+      </w:pPr>
+      <w:r>
+        <w:rPr>
+          <w:highlight w:val="cyan"/>
+        </w:rPr>
+        <w:t xml:space="preserve">✅ </w:t>
+      </w:r>
+      <w:r>
+        <w:rPr>
+          <w:rStyle w:val="10"/>
+          <w:b/>
+          <w:bCs/>
+          <w:highlight w:val="cyan"/>
+        </w:rPr>
+        <w:t>Meaning / Definition of Frequency</w:t>
+      </w:r>
+    </w:p>
+    <w:p>
+      <w:pPr>
+        <w:pStyle w:val="9"/>
+        <w:keepNext w:val="0"/>
+        <w:keepLines w:val="0"/>
+        <w:widowControl/>
+        <w:suppressLineNumbers w:val="0"/>
+      </w:pPr>
+      <w:r>
+        <w:rPr>
+          <w:rStyle w:val="10"/>
+        </w:rPr>
+        <w:t>Frequency</w:t>
+      </w:r>
+      <w:r>
+        <w:t xml:space="preserve"> is the </w:t>
+      </w:r>
+      <w:r>
+        <w:rPr>
+          <w:rStyle w:val="10"/>
+        </w:rPr>
+        <w:t>number of times a value, observation, or event occurs in a dataset</w:t>
+      </w:r>
+      <w:r>
+        <w:t>.</w:t>
+      </w:r>
+    </w:p>
+    <w:p>
+      <w:pPr>
+        <w:pStyle w:val="9"/>
+        <w:keepNext w:val="0"/>
+        <w:keepLines w:val="0"/>
+        <w:widowControl/>
+        <w:suppressLineNumbers w:val="0"/>
+      </w:pPr>
+      <w:r>
+        <w:t>Example:</w:t>
+      </w:r>
+      <w:r>
+        <w:br w:type="textWrapping"/>
+      </w:r>
+      <w:r>
+        <w:t xml:space="preserve">If the number </w:t>
+      </w:r>
+      <w:r>
+        <w:rPr>
+          <w:rStyle w:val="10"/>
+        </w:rPr>
+        <w:t>5</w:t>
+      </w:r>
+      <w:r>
+        <w:t xml:space="preserve"> appears </w:t>
+      </w:r>
+      <w:r>
+        <w:rPr>
+          <w:rStyle w:val="10"/>
+        </w:rPr>
+        <w:t>7 times</w:t>
+      </w:r>
+      <w:r>
+        <w:t xml:space="preserve"> in a dataset,</w:t>
+      </w:r>
+      <w:r>
+        <w:br w:type="textWrapping"/>
+      </w:r>
+      <w:r>
+        <w:t xml:space="preserve">then </w:t>
+      </w:r>
+      <w:r>
+        <w:rPr>
+          <w:rStyle w:val="10"/>
+        </w:rPr>
+        <w:t>frequency of 5 = 7</w:t>
+      </w:r>
+      <w:r>
+        <w:t>.</w:t>
+      </w:r>
+    </w:p>
+    <w:p>
+      <w:pPr>
+        <w:keepNext w:val="0"/>
+        <w:keepLines w:val="0"/>
+        <w:widowControl/>
+        <w:suppressLineNumbers w:val="0"/>
+      </w:pPr>
+      <w:r>
+        <w:pict>
+          <v:rect id="_x0000_i1057" o:spt="1" style="height:1.5pt;width:432pt;" fillcolor="#A0A0A0" filled="t" stroked="f" coordsize="21600,21600" o:hr="t" o:hrstd="t" o:hralign="center">
+            <v:path/>
+            <v:fill on="t" focussize="0,0"/>
+            <v:stroke on="f"/>
+            <v:imagedata o:title=""/>
+            <o:lock v:ext="edit"/>
+            <w10:wrap type="none"/>
+            <w10:anchorlock/>
+          </v:rect>
+        </w:pict>
+      </w:r>
+    </w:p>
+    <w:p>
+      <w:pPr>
+        <w:pStyle w:val="3"/>
+        <w:keepNext w:val="0"/>
+        <w:keepLines w:val="0"/>
+        <w:widowControl/>
+        <w:suppressLineNumbers w:val="0"/>
+        <w:rPr>
+          <w:highlight w:val="cyan"/>
+        </w:rPr>
+      </w:pPr>
+      <w:r>
+        <w:rPr>
+          <w:highlight w:val="cyan"/>
+        </w:rPr>
+        <w:t xml:space="preserve">🟡 </w:t>
+      </w:r>
+      <w:r>
+        <w:rPr>
+          <w:rStyle w:val="10"/>
+          <w:b/>
+          <w:bCs/>
+          <w:highlight w:val="cyan"/>
+        </w:rPr>
+        <w:t>Types of Frequency (Statistics)</w:t>
+      </w:r>
+    </w:p>
+    <w:p>
+      <w:pPr>
+        <w:pStyle w:val="4"/>
+        <w:keepNext w:val="0"/>
+        <w:keepLines w:val="0"/>
+        <w:widowControl/>
+        <w:suppressLineNumbers w:val="0"/>
+        <w:rPr>
+          <w:highlight w:val="magenta"/>
+        </w:rPr>
+      </w:pPr>
+      <w:r>
+        <w:rPr>
+          <w:highlight w:val="magenta"/>
+        </w:rPr>
+        <w:t xml:space="preserve">1️⃣ </w:t>
+      </w:r>
+      <w:r>
+        <w:rPr>
+          <w:rStyle w:val="10"/>
+          <w:b/>
+          <w:bCs/>
+          <w:highlight w:val="magenta"/>
+        </w:rPr>
+        <w:t>Absolute Frequency</w:t>
+      </w:r>
+    </w:p>
+    <w:p>
+      <w:pPr>
+        <w:pStyle w:val="9"/>
+        <w:keepNext w:val="0"/>
+        <w:keepLines w:val="0"/>
+        <w:widowControl/>
+        <w:suppressLineNumbers w:val="0"/>
+      </w:pPr>
+      <w:r>
+        <w:t xml:space="preserve">The </w:t>
+      </w:r>
+      <w:r>
+        <w:rPr>
+          <w:rStyle w:val="10"/>
+        </w:rPr>
+        <w:t>actual count</w:t>
+      </w:r>
+      <w:r>
+        <w:t xml:space="preserve"> of how many times a value occurs.</w:t>
+      </w:r>
+    </w:p>
+    <w:tbl>
+      <w:tblPr>
+        <w:tblW w:w="0" w:type="auto"/>
+        <w:tblCellSpacing w:w="15" w:type="dxa"/>
+        <w:tblInd w:w="0" w:type="dxa"/>
+        <w:tblBorders>
+          <w:top w:val="none" w:color="auto" w:sz="0" w:space="0"/>
+          <w:left w:val="none" w:color="auto" w:sz="0" w:space="0"/>
+          <w:bottom w:val="none" w:color="auto" w:sz="0" w:space="0"/>
+          <w:right w:val="none" w:color="auto" w:sz="0" w:space="0"/>
+          <w:insideH w:val="none" w:color="auto" w:sz="0" w:space="0"/>
+          <w:insideV w:val="none" w:color="auto" w:sz="0" w:space="0"/>
+        </w:tblBorders>
+        <w:shd w:val="clear"/>
+        <w:tblLayout w:type="autofit"/>
+        <w:tblCellMar>
+          <w:top w:w="15" w:type="dxa"/>
+          <w:left w:w="15" w:type="dxa"/>
+          <w:bottom w:w="15" w:type="dxa"/>
+          <w:right w:w="15" w:type="dxa"/>
+        </w:tblCellMar>
+      </w:tblPr>
+      <w:tblGrid>
+        <w:gridCol w:w="680"/>
+        <w:gridCol w:w="915"/>
+      </w:tblGrid>
+      <w:tr>
+        <w:tblPrEx>
+          <w:tblBorders>
+            <w:top w:val="none" w:color="auto" w:sz="0" w:space="0"/>
+            <w:left w:val="none" w:color="auto" w:sz="0" w:space="0"/>
+            <w:bottom w:val="none" w:color="auto" w:sz="0" w:space="0"/>
+            <w:right w:val="none" w:color="auto" w:sz="0" w:space="0"/>
+            <w:insideH w:val="none" w:color="auto" w:sz="0" w:space="0"/>
+            <w:insideV w:val="none" w:color="auto" w:sz="0" w:space="0"/>
+          </w:tblBorders>
+          <w:shd w:val="clear"/>
+          <w:tblCellMar>
+            <w:top w:w="15" w:type="dxa"/>
+            <w:left w:w="15" w:type="dxa"/>
+            <w:bottom w:w="15" w:type="dxa"/>
+            <w:right w:w="15" w:type="dxa"/>
+          </w:tblCellMar>
+        </w:tblPrEx>
+        <w:trPr>
+          <w:tblHeader/>
+          <w:tblCellSpacing w:w="15" w:type="dxa"/>
+        </w:trPr>
+        <w:tc>
+          <w:tcPr>
+            <w:tcW w:w="0" w:type="auto"/>
+            <w:shd w:val="clear"/>
+            <w:vAlign w:val="center"/>
+          </w:tcPr>
+          <w:p>
+            <w:pPr>
+              <w:keepNext w:val="0"/>
+              <w:keepLines w:val="0"/>
+              <w:widowControl/>
+              <w:suppressLineNumbers w:val="0"/>
+              <w:jc w:val="center"/>
+              <w:rPr>
+                <w:b/>
+                <w:bCs/>
+              </w:rPr>
+            </w:pPr>
+            <w:r>
+              <w:rPr>
+                <w:rFonts w:ascii="SimSun" w:hAnsi="SimSun" w:eastAsia="SimSun" w:cs="SimSun"/>
+                <w:b/>
+                <w:bCs/>
+                <w:kern w:val="0"/>
+                <w:sz w:val="24"/>
+                <w:szCs w:val="24"/>
+                <w:lang w:val="en-US" w:eastAsia="zh-CN" w:bidi="ar"/>
+              </w:rPr>
+              <w:t>Value</w:t>
+            </w:r>
+          </w:p>
+        </w:tc>
+        <w:tc>
+          <w:tcPr>
+            <w:tcW w:w="0" w:type="auto"/>
+            <w:shd w:val="clear"/>
+            <w:vAlign w:val="center"/>
+          </w:tcPr>
+          <w:p>
+            <w:pPr>
+              <w:keepNext w:val="0"/>
+              <w:keepLines w:val="0"/>
+              <w:widowControl/>
+              <w:suppressLineNumbers w:val="0"/>
+              <w:jc w:val="center"/>
+              <w:rPr>
+                <w:b/>
+                <w:bCs/>
+              </w:rPr>
+            </w:pPr>
+            <w:r>
+              <w:rPr>
+                <w:rFonts w:ascii="SimSun" w:hAnsi="SimSun" w:eastAsia="SimSun" w:cs="SimSun"/>
+                <w:b/>
+                <w:bCs/>
+                <w:kern w:val="0"/>
+                <w:sz w:val="24"/>
+                <w:szCs w:val="24"/>
+                <w:lang w:val="en-US" w:eastAsia="zh-CN" w:bidi="ar"/>
+              </w:rPr>
+              <w:t>Count</w:t>
+            </w:r>
+          </w:p>
+        </w:tc>
+      </w:tr>
+      <w:tr>
+        <w:tblPrEx>
+          <w:tblBorders>
+            <w:top w:val="none" w:color="auto" w:sz="0" w:space="0"/>
+            <w:left w:val="none" w:color="auto" w:sz="0" w:space="0"/>
+            <w:bottom w:val="none" w:color="auto" w:sz="0" w:space="0"/>
+            <w:right w:val="none" w:color="auto" w:sz="0" w:space="0"/>
+            <w:insideH w:val="none" w:color="auto" w:sz="0" w:space="0"/>
+            <w:insideV w:val="none" w:color="auto" w:sz="0" w:space="0"/>
+          </w:tblBorders>
+          <w:tblCellMar>
+            <w:top w:w="15" w:type="dxa"/>
+            <w:left w:w="15" w:type="dxa"/>
+            <w:bottom w:w="15" w:type="dxa"/>
+            <w:right w:w="15" w:type="dxa"/>
+          </w:tblCellMar>
+        </w:tblPrEx>
+        <w:trPr>
+          <w:tblCellSpacing w:w="15" w:type="dxa"/>
+        </w:trPr>
+        <w:tc>
+          <w:tcPr>
+            <w:tcW w:w="0" w:type="auto"/>
+            <w:shd w:val="clear"/>
+            <w:vAlign w:val="center"/>
+          </w:tcPr>
+          <w:p>
+            <w:pPr>
+              <w:keepNext w:val="0"/>
+              <w:keepLines w:val="0"/>
+              <w:widowControl/>
+              <w:suppressLineNumbers w:val="0"/>
+              <w:jc w:val="left"/>
+            </w:pPr>
+            <w:r>
+              <w:rPr>
+                <w:rFonts w:ascii="SimSun" w:hAnsi="SimSun" w:eastAsia="SimSun" w:cs="SimSun"/>
+                <w:kern w:val="0"/>
+                <w:sz w:val="24"/>
+                <w:szCs w:val="24"/>
+                <w:lang w:val="en-US" w:eastAsia="zh-CN" w:bidi="ar"/>
+              </w:rPr>
+              <w:t>2</w:t>
+            </w:r>
+          </w:p>
+        </w:tc>
+        <w:tc>
+          <w:tcPr>
+            <w:tcW w:w="0" w:type="auto"/>
+            <w:shd w:val="clear"/>
+            <w:vAlign w:val="center"/>
+          </w:tcPr>
+          <w:p>
+            <w:pPr>
+              <w:keepNext w:val="0"/>
+              <w:keepLines w:val="0"/>
+              <w:widowControl/>
+              <w:suppressLineNumbers w:val="0"/>
+              <w:jc w:val="left"/>
+            </w:pPr>
+            <w:r>
+              <w:rPr>
+                <w:rFonts w:ascii="SimSun" w:hAnsi="SimSun" w:eastAsia="SimSun" w:cs="SimSun"/>
+                <w:kern w:val="0"/>
+                <w:sz w:val="24"/>
+                <w:szCs w:val="24"/>
+                <w:lang w:val="en-US" w:eastAsia="zh-CN" w:bidi="ar"/>
+              </w:rPr>
+              <w:t>3 times</w:t>
+            </w:r>
+          </w:p>
+        </w:tc>
+      </w:tr>
+      <w:tr>
+        <w:tblPrEx>
+          <w:tblBorders>
+            <w:top w:val="none" w:color="auto" w:sz="0" w:space="0"/>
+            <w:left w:val="none" w:color="auto" w:sz="0" w:space="0"/>
+            <w:bottom w:val="none" w:color="auto" w:sz="0" w:space="0"/>
+            <w:right w:val="none" w:color="auto" w:sz="0" w:space="0"/>
+            <w:insideH w:val="none" w:color="auto" w:sz="0" w:space="0"/>
+            <w:insideV w:val="none" w:color="auto" w:sz="0" w:space="0"/>
+          </w:tblBorders>
+          <w:tblCellMar>
+            <w:top w:w="15" w:type="dxa"/>
+            <w:left w:w="15" w:type="dxa"/>
+            <w:bottom w:w="15" w:type="dxa"/>
+            <w:right w:w="15" w:type="dxa"/>
+          </w:tblCellMar>
+        </w:tblPrEx>
+        <w:trPr>
+          <w:tblCellSpacing w:w="15" w:type="dxa"/>
+        </w:trPr>
+        <w:tc>
+          <w:tcPr>
+            <w:tcW w:w="0" w:type="auto"/>
+            <w:shd w:val="clear"/>
+            <w:vAlign w:val="center"/>
+          </w:tcPr>
+          <w:p>
+            <w:pPr>
+              <w:keepNext w:val="0"/>
+              <w:keepLines w:val="0"/>
+              <w:widowControl/>
+              <w:suppressLineNumbers w:val="0"/>
+              <w:jc w:val="left"/>
+            </w:pPr>
+            <w:r>
+              <w:rPr>
+                <w:rFonts w:ascii="SimSun" w:hAnsi="SimSun" w:eastAsia="SimSun" w:cs="SimSun"/>
+                <w:kern w:val="0"/>
+                <w:sz w:val="24"/>
+                <w:szCs w:val="24"/>
+                <w:lang w:val="en-US" w:eastAsia="zh-CN" w:bidi="ar"/>
+              </w:rPr>
+              <w:t>4</w:t>
+            </w:r>
+          </w:p>
+        </w:tc>
+        <w:tc>
+          <w:tcPr>
+            <w:tcW w:w="0" w:type="auto"/>
+            <w:shd w:val="clear"/>
+            <w:vAlign w:val="center"/>
+          </w:tcPr>
+          <w:p>
+            <w:pPr>
+              <w:keepNext w:val="0"/>
+              <w:keepLines w:val="0"/>
+              <w:widowControl/>
+              <w:suppressLineNumbers w:val="0"/>
+              <w:jc w:val="left"/>
+            </w:pPr>
+            <w:r>
+              <w:rPr>
+                <w:rFonts w:ascii="SimSun" w:hAnsi="SimSun" w:eastAsia="SimSun" w:cs="SimSun"/>
+                <w:kern w:val="0"/>
+                <w:sz w:val="24"/>
+                <w:szCs w:val="24"/>
+                <w:lang w:val="en-US" w:eastAsia="zh-CN" w:bidi="ar"/>
+              </w:rPr>
+              <w:t>6 times</w:t>
+            </w:r>
+          </w:p>
+        </w:tc>
+      </w:tr>
+    </w:tbl>
+    <w:p>
+      <w:pPr>
+        <w:pStyle w:val="9"/>
+        <w:keepNext w:val="0"/>
+        <w:keepLines w:val="0"/>
+        <w:widowControl/>
+        <w:suppressLineNumbers w:val="0"/>
+      </w:pPr>
+      <w:r>
+        <w:t>Here,</w:t>
+      </w:r>
+    </w:p>
+    <w:p>
+      <w:pPr>
+        <w:pStyle w:val="9"/>
+        <w:keepNext w:val="0"/>
+        <w:keepLines w:val="0"/>
+        <w:widowControl/>
+        <w:suppressLineNumbers w:val="0"/>
+        <w:ind w:left="720"/>
+      </w:pPr>
+      <w:r>
+        <w:t>Frequency of 2 = 3</w:t>
+      </w:r>
+    </w:p>
+    <w:p>
+      <w:pPr>
+        <w:pStyle w:val="9"/>
+        <w:keepNext w:val="0"/>
+        <w:keepLines w:val="0"/>
+        <w:widowControl/>
+        <w:suppressLineNumbers w:val="0"/>
+        <w:ind w:firstLine="720" w:firstLineChars="0"/>
+      </w:pPr>
+      <w:r>
+        <w:t>Frequency of 4 = 6</w:t>
+      </w:r>
+    </w:p>
+    <w:p>
+      <w:pPr>
+        <w:keepNext w:val="0"/>
+        <w:keepLines w:val="0"/>
+        <w:widowControl/>
+        <w:suppressLineNumbers w:val="0"/>
+      </w:pPr>
+      <w:r>
+        <w:pict>
+          <v:rect id="_x0000_i1058" o:spt="1" style="height:1.5pt;width:432pt;" fillcolor="#A0A0A0" filled="t" stroked="f" coordsize="21600,21600" o:hr="t" o:hrstd="t" o:hralign="center">
+            <v:path/>
+            <v:fill on="t" focussize="0,0"/>
+            <v:stroke on="f"/>
+            <v:imagedata o:title=""/>
+            <o:lock v:ext="edit"/>
+            <w10:wrap type="none"/>
+            <w10:anchorlock/>
+          </v:rect>
+        </w:pict>
+      </w:r>
+    </w:p>
+    <w:p>
+      <w:pPr>
+        <w:pStyle w:val="4"/>
+        <w:keepNext w:val="0"/>
+        <w:keepLines w:val="0"/>
+        <w:widowControl/>
+        <w:suppressLineNumbers w:val="0"/>
+        <w:rPr>
+          <w:highlight w:val="magenta"/>
+        </w:rPr>
+      </w:pPr>
+      <w:r>
+        <w:rPr>
+          <w:highlight w:val="magenta"/>
+        </w:rPr>
+        <w:t xml:space="preserve">2️⃣ </w:t>
+      </w:r>
+      <w:r>
+        <w:rPr>
+          <w:rStyle w:val="10"/>
+          <w:b/>
+          <w:bCs/>
+          <w:highlight w:val="magenta"/>
+        </w:rPr>
+        <w:t>Relative Frequency</w:t>
+      </w:r>
+    </w:p>
+    <w:p>
+      <w:pPr>
+        <w:pStyle w:val="9"/>
+        <w:keepNext w:val="0"/>
+        <w:keepLines w:val="0"/>
+        <w:widowControl/>
+        <w:suppressLineNumbers w:val="0"/>
+      </w:pPr>
+      <w:r>
+        <w:t xml:space="preserve">Shows </w:t>
+      </w:r>
+      <w:r>
+        <w:rPr>
+          <w:rStyle w:val="10"/>
+        </w:rPr>
+        <w:t>proportion or percentage</w:t>
+      </w:r>
+      <w:r>
+        <w:t xml:space="preserve"> of occurrence.</w:t>
+      </w:r>
+    </w:p>
+    <w:p>
+      <w:pPr>
+        <w:pStyle w:val="9"/>
+        <w:keepNext w:val="0"/>
+        <w:keepLines w:val="0"/>
+        <w:widowControl/>
+        <w:suppressLineNumbers w:val="0"/>
+      </w:pPr>
+      <w:r>
+        <w:t>Relative Frequency = Frequency of a valuet</w:t>
+      </w:r>
+      <w:r>
+        <w:rPr>
+          <w:rFonts w:hint="default"/>
+          <w:lang w:val="en-IN"/>
+        </w:rPr>
+        <w:t>/</w:t>
+      </w:r>
+      <w:r>
+        <w:t>Total Observations</w:t>
+      </w:r>
+      <w:r>
+        <w:br w:type="textWrapping"/>
+      </w:r>
+    </w:p>
+    <w:p>
+      <w:pPr>
+        <w:pStyle w:val="9"/>
+        <w:keepNext w:val="0"/>
+        <w:keepLines w:val="0"/>
+        <w:widowControl/>
+        <w:suppressLineNumbers w:val="0"/>
+      </w:pPr>
+      <w:r>
+        <w:t>Example:</w:t>
+      </w:r>
+      <w:r>
+        <w:br w:type="textWrapping"/>
+      </w:r>
+      <w:r>
+        <w:t xml:space="preserve">If a value appears </w:t>
+      </w:r>
+      <w:r>
+        <w:rPr>
+          <w:rStyle w:val="10"/>
+        </w:rPr>
+        <w:t>5 times out of 20</w:t>
+      </w:r>
+      <w:r>
+        <w:t>,</w:t>
+      </w:r>
+    </w:p>
+    <w:p>
+      <w:pPr>
+        <w:pStyle w:val="9"/>
+        <w:keepNext w:val="0"/>
+        <w:keepLines w:val="0"/>
+        <w:widowControl/>
+        <w:suppressLineNumbers w:val="0"/>
+      </w:pPr>
+      <w:r>
+        <w:t>5</w:t>
+      </w:r>
+      <w:r>
+        <w:rPr>
+          <w:rFonts w:hint="default"/>
+          <w:lang w:val="en-IN"/>
+        </w:rPr>
+        <w:t>/</w:t>
+      </w:r>
+      <w:r>
+        <w:t>20=0.25 = 25%</w:t>
+      </w:r>
+    </w:p>
+    <w:p>
+      <w:pPr>
+        <w:pStyle w:val="9"/>
+        <w:keepNext w:val="0"/>
+        <w:keepLines w:val="0"/>
+        <w:widowControl/>
+        <w:suppressLineNumbers w:val="0"/>
+      </w:pPr>
+      <w:r>
+        <w:t xml:space="preserve">So relative frequency = </w:t>
+      </w:r>
+      <w:r>
+        <w:rPr>
+          <w:rStyle w:val="10"/>
+        </w:rPr>
+        <w:t>25%</w:t>
+      </w:r>
+    </w:p>
+    <w:p>
+      <w:pPr>
+        <w:keepNext w:val="0"/>
+        <w:keepLines w:val="0"/>
+        <w:widowControl/>
+        <w:suppressLineNumbers w:val="0"/>
+      </w:pPr>
+      <w:r>
+        <w:pict>
+          <v:rect id="_x0000_i1059" o:spt="1" style="height:1.5pt;width:432pt;" fillcolor="#A0A0A0" filled="t" stroked="f" coordsize="21600,21600" o:hr="t" o:hrstd="t" o:hralign="center">
+            <v:path/>
+            <v:fill on="t" focussize="0,0"/>
+            <v:stroke on="f"/>
+            <v:imagedata o:title=""/>
+            <o:lock v:ext="edit"/>
+            <w10:wrap type="none"/>
+            <w10:anchorlock/>
+          </v:rect>
+        </w:pict>
+      </w:r>
+    </w:p>
+    <w:p>
+      <w:pPr>
+        <w:pStyle w:val="4"/>
+        <w:keepNext w:val="0"/>
+        <w:keepLines w:val="0"/>
+        <w:widowControl/>
+        <w:suppressLineNumbers w:val="0"/>
+      </w:pPr>
+      <w:r>
+        <w:t xml:space="preserve">3️⃣ </w:t>
+      </w:r>
+      <w:r>
+        <w:rPr>
+          <w:rStyle w:val="10"/>
+          <w:b/>
+          <w:bCs/>
+        </w:rPr>
+        <w:t>Cumulative Frequency</w:t>
+      </w:r>
+    </w:p>
+    <w:p>
+      <w:pPr>
+        <w:pStyle w:val="9"/>
+        <w:keepNext w:val="0"/>
+        <w:keepLines w:val="0"/>
+        <w:widowControl/>
+        <w:suppressLineNumbers w:val="0"/>
+      </w:pPr>
+      <w:r>
+        <w:t xml:space="preserve">The </w:t>
+      </w:r>
+      <w:r>
+        <w:rPr>
+          <w:rStyle w:val="10"/>
+        </w:rPr>
+        <w:t>running total</w:t>
+      </w:r>
+      <w:r>
+        <w:t xml:space="preserve"> of frequencies.</w:t>
+      </w:r>
+    </w:p>
+    <w:tbl>
+      <w:tblPr>
+        <w:tblW w:w="0" w:type="auto"/>
+        <w:tblCellSpacing w:w="15" w:type="dxa"/>
+        <w:tblInd w:w="0" w:type="dxa"/>
+        <w:tblBorders>
+          <w:top w:val="none" w:color="auto" w:sz="0" w:space="0"/>
+          <w:left w:val="none" w:color="auto" w:sz="0" w:space="0"/>
+          <w:bottom w:val="none" w:color="auto" w:sz="0" w:space="0"/>
+          <w:right w:val="none" w:color="auto" w:sz="0" w:space="0"/>
+          <w:insideH w:val="none" w:color="auto" w:sz="0" w:space="0"/>
+          <w:insideV w:val="none" w:color="auto" w:sz="0" w:space="0"/>
+        </w:tblBorders>
+        <w:shd w:val="clear"/>
+        <w:tblLayout w:type="autofit"/>
+        <w:tblCellMar>
+          <w:top w:w="15" w:type="dxa"/>
+          <w:left w:w="15" w:type="dxa"/>
+          <w:bottom w:w="15" w:type="dxa"/>
+          <w:right w:w="15" w:type="dxa"/>
+        </w:tblCellMar>
+      </w:tblPr>
+      <w:tblGrid>
+        <w:gridCol w:w="795"/>
+        <w:gridCol w:w="1149"/>
+        <w:gridCol w:w="2494"/>
+      </w:tblGrid>
+      <w:tr>
+        <w:tblPrEx>
+          <w:tblBorders>
+            <w:top w:val="none" w:color="auto" w:sz="0" w:space="0"/>
+            <w:left w:val="none" w:color="auto" w:sz="0" w:space="0"/>
+            <w:bottom w:val="none" w:color="auto" w:sz="0" w:space="0"/>
+            <w:right w:val="none" w:color="auto" w:sz="0" w:space="0"/>
+            <w:insideH w:val="none" w:color="auto" w:sz="0" w:space="0"/>
+            <w:insideV w:val="none" w:color="auto" w:sz="0" w:space="0"/>
+          </w:tblBorders>
+          <w:shd w:val="clear"/>
+          <w:tblCellMar>
+            <w:top w:w="15" w:type="dxa"/>
+            <w:left w:w="15" w:type="dxa"/>
+            <w:bottom w:w="15" w:type="dxa"/>
+            <w:right w:w="15" w:type="dxa"/>
+          </w:tblCellMar>
+        </w:tblPrEx>
+        <w:trPr>
+          <w:tblHeader/>
+          <w:tblCellSpacing w:w="15" w:type="dxa"/>
+        </w:trPr>
+        <w:tc>
+          <w:tcPr>
+            <w:tcW w:w="0" w:type="auto"/>
+            <w:shd w:val="clear"/>
+            <w:vAlign w:val="center"/>
+          </w:tcPr>
+          <w:p>
+            <w:pPr>
+              <w:keepNext w:val="0"/>
+              <w:keepLines w:val="0"/>
+              <w:widowControl/>
+              <w:suppressLineNumbers w:val="0"/>
+              <w:jc w:val="center"/>
+              <w:rPr>
+                <w:b/>
+                <w:bCs/>
+              </w:rPr>
+            </w:pPr>
+            <w:r>
+              <w:rPr>
+                <w:rFonts w:ascii="SimSun" w:hAnsi="SimSun" w:eastAsia="SimSun" w:cs="SimSun"/>
+                <w:b/>
+                <w:bCs/>
+                <w:kern w:val="0"/>
+                <w:sz w:val="24"/>
+                <w:szCs w:val="24"/>
+                <w:lang w:val="en-US" w:eastAsia="zh-CN" w:bidi="ar"/>
+              </w:rPr>
+              <w:t>Class</w:t>
+            </w:r>
+          </w:p>
+        </w:tc>
+        <w:tc>
+          <w:tcPr>
+            <w:tcW w:w="0" w:type="auto"/>
+            <w:shd w:val="clear"/>
+            <w:vAlign w:val="center"/>
+          </w:tcPr>
+          <w:p>
+            <w:pPr>
+              <w:keepNext w:val="0"/>
+              <w:keepLines w:val="0"/>
+              <w:widowControl/>
+              <w:suppressLineNumbers w:val="0"/>
+              <w:jc w:val="center"/>
+              <w:rPr>
+                <w:b/>
+                <w:bCs/>
+              </w:rPr>
+            </w:pPr>
+            <w:r>
+              <w:rPr>
+                <w:rFonts w:ascii="SimSun" w:hAnsi="SimSun" w:eastAsia="SimSun" w:cs="SimSun"/>
+                <w:b/>
+                <w:bCs/>
+                <w:kern w:val="0"/>
+                <w:sz w:val="24"/>
+                <w:szCs w:val="24"/>
+                <w:lang w:val="en-US" w:eastAsia="zh-CN" w:bidi="ar"/>
+              </w:rPr>
+              <w:t>Frequency</w:t>
+            </w:r>
+          </w:p>
+        </w:tc>
+        <w:tc>
+          <w:tcPr>
+            <w:tcW w:w="0" w:type="auto"/>
+            <w:shd w:val="clear"/>
+            <w:vAlign w:val="center"/>
+          </w:tcPr>
+          <w:p>
+            <w:pPr>
+              <w:keepNext w:val="0"/>
+              <w:keepLines w:val="0"/>
+              <w:widowControl/>
+              <w:suppressLineNumbers w:val="0"/>
+              <w:jc w:val="center"/>
+              <w:rPr>
+                <w:b/>
+                <w:bCs/>
+              </w:rPr>
+            </w:pPr>
+            <w:r>
+              <w:rPr>
+                <w:rFonts w:ascii="SimSun" w:hAnsi="SimSun" w:eastAsia="SimSun" w:cs="SimSun"/>
+                <w:b/>
+                <w:bCs/>
+                <w:kern w:val="0"/>
+                <w:sz w:val="24"/>
+                <w:szCs w:val="24"/>
+                <w:lang w:val="en-US" w:eastAsia="zh-CN" w:bidi="ar"/>
+              </w:rPr>
+              <w:t>Cumulative Frequency</w:t>
+            </w:r>
+          </w:p>
+        </w:tc>
+      </w:tr>
+      <w:tr>
+        <w:tblPrEx>
+          <w:tblBorders>
+            <w:top w:val="none" w:color="auto" w:sz="0" w:space="0"/>
+            <w:left w:val="none" w:color="auto" w:sz="0" w:space="0"/>
+            <w:bottom w:val="none" w:color="auto" w:sz="0" w:space="0"/>
+            <w:right w:val="none" w:color="auto" w:sz="0" w:space="0"/>
+            <w:insideH w:val="none" w:color="auto" w:sz="0" w:space="0"/>
+            <w:insideV w:val="none" w:color="auto" w:sz="0" w:space="0"/>
+          </w:tblBorders>
+          <w:shd w:val="clear"/>
+          <w:tblCellMar>
+            <w:top w:w="15" w:type="dxa"/>
+            <w:left w:w="15" w:type="dxa"/>
+            <w:bottom w:w="15" w:type="dxa"/>
+            <w:right w:w="15" w:type="dxa"/>
+          </w:tblCellMar>
+        </w:tblPrEx>
+        <w:trPr>
+          <w:tblCellSpacing w:w="15" w:type="dxa"/>
+        </w:trPr>
+        <w:tc>
+          <w:tcPr>
+            <w:tcW w:w="0" w:type="auto"/>
+            <w:shd w:val="clear"/>
+            <w:vAlign w:val="center"/>
+          </w:tcPr>
+          <w:p>
+            <w:pPr>
+              <w:keepNext w:val="0"/>
+              <w:keepLines w:val="0"/>
+              <w:widowControl/>
+              <w:suppressLineNumbers w:val="0"/>
+              <w:jc w:val="left"/>
+            </w:pPr>
+            <w:r>
+              <w:rPr>
+                <w:rFonts w:ascii="SimSun" w:hAnsi="SimSun" w:eastAsia="SimSun" w:cs="SimSun"/>
+                <w:kern w:val="0"/>
+                <w:sz w:val="24"/>
+                <w:szCs w:val="24"/>
+                <w:lang w:val="en-US" w:eastAsia="zh-CN" w:bidi="ar"/>
+              </w:rPr>
+              <w:t>0–10</w:t>
+            </w:r>
+          </w:p>
+        </w:tc>
+        <w:tc>
+          <w:tcPr>
+            <w:tcW w:w="0" w:type="auto"/>
+            <w:shd w:val="clear"/>
+            <w:vAlign w:val="center"/>
+          </w:tcPr>
+          <w:p>
+            <w:pPr>
+              <w:keepNext w:val="0"/>
+              <w:keepLines w:val="0"/>
+              <w:widowControl/>
+              <w:suppressLineNumbers w:val="0"/>
+              <w:jc w:val="left"/>
+            </w:pPr>
+            <w:r>
+              <w:rPr>
+                <w:rFonts w:ascii="SimSun" w:hAnsi="SimSun" w:eastAsia="SimSun" w:cs="SimSun"/>
+                <w:kern w:val="0"/>
+                <w:sz w:val="24"/>
+                <w:szCs w:val="24"/>
+                <w:lang w:val="en-US" w:eastAsia="zh-CN" w:bidi="ar"/>
+              </w:rPr>
+              <w:t>4</w:t>
+            </w:r>
+          </w:p>
+        </w:tc>
+        <w:tc>
+          <w:tcPr>
+            <w:tcW w:w="0" w:type="auto"/>
+            <w:shd w:val="clear"/>
+            <w:vAlign w:val="center"/>
+          </w:tcPr>
+          <w:p>
+            <w:pPr>
+              <w:keepNext w:val="0"/>
+              <w:keepLines w:val="0"/>
+              <w:widowControl/>
+              <w:suppressLineNumbers w:val="0"/>
+              <w:jc w:val="left"/>
+            </w:pPr>
+            <w:r>
+              <w:rPr>
+                <w:rFonts w:ascii="SimSun" w:hAnsi="SimSun" w:eastAsia="SimSun" w:cs="SimSun"/>
+                <w:kern w:val="0"/>
+                <w:sz w:val="24"/>
+                <w:szCs w:val="24"/>
+                <w:lang w:val="en-US" w:eastAsia="zh-CN" w:bidi="ar"/>
+              </w:rPr>
+              <w:t>4</w:t>
+            </w:r>
+          </w:p>
+        </w:tc>
+      </w:tr>
+      <w:tr>
+        <w:tblPrEx>
+          <w:tblBorders>
+            <w:top w:val="none" w:color="auto" w:sz="0" w:space="0"/>
+            <w:left w:val="none" w:color="auto" w:sz="0" w:space="0"/>
+            <w:bottom w:val="none" w:color="auto" w:sz="0" w:space="0"/>
+            <w:right w:val="none" w:color="auto" w:sz="0" w:space="0"/>
+            <w:insideH w:val="none" w:color="auto" w:sz="0" w:space="0"/>
+            <w:insideV w:val="none" w:color="auto" w:sz="0" w:space="0"/>
+          </w:tblBorders>
+          <w:shd w:val="clear"/>
+          <w:tblCellMar>
+            <w:top w:w="15" w:type="dxa"/>
+            <w:left w:w="15" w:type="dxa"/>
+            <w:bottom w:w="15" w:type="dxa"/>
+            <w:right w:w="15" w:type="dxa"/>
+          </w:tblCellMar>
+        </w:tblPrEx>
+        <w:trPr>
+          <w:tblCellSpacing w:w="15" w:type="dxa"/>
+        </w:trPr>
+        <w:tc>
+          <w:tcPr>
+            <w:tcW w:w="0" w:type="auto"/>
+            <w:shd w:val="clear"/>
+            <w:vAlign w:val="center"/>
+          </w:tcPr>
+          <w:p>
+            <w:pPr>
+              <w:keepNext w:val="0"/>
+              <w:keepLines w:val="0"/>
+              <w:widowControl/>
+              <w:suppressLineNumbers w:val="0"/>
+              <w:jc w:val="left"/>
+            </w:pPr>
+            <w:r>
+              <w:rPr>
+                <w:rFonts w:ascii="SimSun" w:hAnsi="SimSun" w:eastAsia="SimSun" w:cs="SimSun"/>
+                <w:kern w:val="0"/>
+                <w:sz w:val="24"/>
+                <w:szCs w:val="24"/>
+                <w:lang w:val="en-US" w:eastAsia="zh-CN" w:bidi="ar"/>
+              </w:rPr>
+              <w:t>10–20</w:t>
+            </w:r>
+          </w:p>
+        </w:tc>
+        <w:tc>
+          <w:tcPr>
+            <w:tcW w:w="0" w:type="auto"/>
+            <w:shd w:val="clear"/>
+            <w:vAlign w:val="center"/>
+          </w:tcPr>
+          <w:p>
+            <w:pPr>
+              <w:keepNext w:val="0"/>
+              <w:keepLines w:val="0"/>
+              <w:widowControl/>
+              <w:suppressLineNumbers w:val="0"/>
+              <w:jc w:val="left"/>
+            </w:pPr>
+            <w:r>
+              <w:rPr>
+                <w:rFonts w:ascii="SimSun" w:hAnsi="SimSun" w:eastAsia="SimSun" w:cs="SimSun"/>
+                <w:kern w:val="0"/>
+                <w:sz w:val="24"/>
+                <w:szCs w:val="24"/>
+                <w:lang w:val="en-US" w:eastAsia="zh-CN" w:bidi="ar"/>
+              </w:rPr>
+              <w:t>6</w:t>
+            </w:r>
+          </w:p>
+        </w:tc>
+        <w:tc>
+          <w:tcPr>
+            <w:tcW w:w="0" w:type="auto"/>
+            <w:shd w:val="clear"/>
+            <w:vAlign w:val="center"/>
+          </w:tcPr>
+          <w:p>
+            <w:pPr>
+              <w:keepNext w:val="0"/>
+              <w:keepLines w:val="0"/>
+              <w:widowControl/>
+              <w:suppressLineNumbers w:val="0"/>
+              <w:jc w:val="left"/>
+            </w:pPr>
+            <w:r>
+              <w:rPr>
+                <w:rFonts w:ascii="SimSun" w:hAnsi="SimSun" w:eastAsia="SimSun" w:cs="SimSun"/>
+                <w:kern w:val="0"/>
+                <w:sz w:val="24"/>
+                <w:szCs w:val="24"/>
+                <w:lang w:val="en-US" w:eastAsia="zh-CN" w:bidi="ar"/>
+              </w:rPr>
+              <w:t>10</w:t>
+            </w:r>
+          </w:p>
+        </w:tc>
+      </w:tr>
+      <w:tr>
+        <w:tblPrEx>
+          <w:tblBorders>
+            <w:top w:val="none" w:color="auto" w:sz="0" w:space="0"/>
+            <w:left w:val="none" w:color="auto" w:sz="0" w:space="0"/>
+            <w:bottom w:val="none" w:color="auto" w:sz="0" w:space="0"/>
+            <w:right w:val="none" w:color="auto" w:sz="0" w:space="0"/>
+            <w:insideH w:val="none" w:color="auto" w:sz="0" w:space="0"/>
+            <w:insideV w:val="none" w:color="auto" w:sz="0" w:space="0"/>
+          </w:tblBorders>
+          <w:shd w:val="clear"/>
+          <w:tblCellMar>
+            <w:top w:w="15" w:type="dxa"/>
+            <w:left w:w="15" w:type="dxa"/>
+            <w:bottom w:w="15" w:type="dxa"/>
+            <w:right w:w="15" w:type="dxa"/>
+          </w:tblCellMar>
+        </w:tblPrEx>
+        <w:trPr>
+          <w:tblCellSpacing w:w="15" w:type="dxa"/>
+        </w:trPr>
+        <w:tc>
+          <w:tcPr>
+            <w:tcW w:w="0" w:type="auto"/>
+            <w:shd w:val="clear"/>
+            <w:vAlign w:val="center"/>
+          </w:tcPr>
+          <w:p>
+            <w:pPr>
+              <w:keepNext w:val="0"/>
+              <w:keepLines w:val="0"/>
+              <w:widowControl/>
+              <w:suppressLineNumbers w:val="0"/>
+              <w:jc w:val="left"/>
+            </w:pPr>
+            <w:r>
+              <w:rPr>
+                <w:rFonts w:ascii="SimSun" w:hAnsi="SimSun" w:eastAsia="SimSun" w:cs="SimSun"/>
+                <w:kern w:val="0"/>
+                <w:sz w:val="24"/>
+                <w:szCs w:val="24"/>
+                <w:lang w:val="en-US" w:eastAsia="zh-CN" w:bidi="ar"/>
+              </w:rPr>
+              <w:t>20–30</w:t>
+            </w:r>
+          </w:p>
+        </w:tc>
+        <w:tc>
+          <w:tcPr>
+            <w:tcW w:w="0" w:type="auto"/>
+            <w:shd w:val="clear"/>
+            <w:vAlign w:val="center"/>
+          </w:tcPr>
+          <w:p>
+            <w:pPr>
+              <w:keepNext w:val="0"/>
+              <w:keepLines w:val="0"/>
+              <w:widowControl/>
+              <w:suppressLineNumbers w:val="0"/>
+              <w:jc w:val="left"/>
+            </w:pPr>
+            <w:r>
+              <w:rPr>
+                <w:rFonts w:ascii="SimSun" w:hAnsi="SimSun" w:eastAsia="SimSun" w:cs="SimSun"/>
+                <w:kern w:val="0"/>
+                <w:sz w:val="24"/>
+                <w:szCs w:val="24"/>
+                <w:lang w:val="en-US" w:eastAsia="zh-CN" w:bidi="ar"/>
+              </w:rPr>
+              <w:t>5</w:t>
+            </w:r>
+          </w:p>
+        </w:tc>
+        <w:tc>
+          <w:tcPr>
+            <w:tcW w:w="0" w:type="auto"/>
+            <w:shd w:val="clear"/>
+            <w:vAlign w:val="center"/>
+          </w:tcPr>
+          <w:p>
+            <w:pPr>
+              <w:keepNext w:val="0"/>
+              <w:keepLines w:val="0"/>
+              <w:widowControl/>
+              <w:suppressLineNumbers w:val="0"/>
+              <w:jc w:val="left"/>
+            </w:pPr>
+            <w:r>
+              <w:rPr>
+                <w:rFonts w:ascii="SimSun" w:hAnsi="SimSun" w:eastAsia="SimSun" w:cs="SimSun"/>
+                <w:kern w:val="0"/>
+                <w:sz w:val="24"/>
+                <w:szCs w:val="24"/>
+                <w:lang w:val="en-US" w:eastAsia="zh-CN" w:bidi="ar"/>
+              </w:rPr>
+              <w:t>15</w:t>
+            </w:r>
+          </w:p>
+        </w:tc>
+      </w:tr>
+    </w:tbl>
+    <w:p>
+      <w:pPr>
+        <w:pStyle w:val="9"/>
+        <w:keepNext w:val="0"/>
+        <w:keepLines w:val="0"/>
+        <w:widowControl/>
+        <w:suppressLineNumbers w:val="0"/>
+      </w:pPr>
+      <w:r>
+        <w:t xml:space="preserve">Cumulative frequency keeps </w:t>
+      </w:r>
+      <w:r>
+        <w:rPr>
+          <w:rStyle w:val="10"/>
+        </w:rPr>
+        <w:t>adding previous values</w:t>
+      </w:r>
+      <w:r>
+        <w:t>.</w:t>
+      </w:r>
+    </w:p>
+    <w:p>
+      <w:pPr>
+        <w:pStyle w:val="9"/>
+        <w:keepNext w:val="0"/>
+        <w:keepLines w:val="0"/>
+        <w:widowControl/>
+        <w:suppressLineNumbers w:val="0"/>
+      </w:pPr>
+      <w:r>
+        <w:t>Used in:</w:t>
+      </w:r>
+    </w:p>
+    <w:p>
+      <w:pPr>
+        <w:pStyle w:val="9"/>
+        <w:keepNext w:val="0"/>
+        <w:keepLines w:val="0"/>
+        <w:widowControl/>
+        <w:suppressLineNumbers w:val="0"/>
+        <w:ind w:left="720"/>
+      </w:pPr>
+      <w:r>
+        <w:t>Ogive curves</w:t>
+      </w:r>
+    </w:p>
+    <w:p>
+      <w:pPr>
+        <w:pStyle w:val="9"/>
+        <w:keepNext w:val="0"/>
+        <w:keepLines w:val="0"/>
+        <w:widowControl/>
+        <w:suppressLineNumbers w:val="0"/>
+        <w:ind w:left="720"/>
+      </w:pPr>
+      <w:r>
+        <w:t>Median calculation</w:t>
+      </w:r>
+    </w:p>
+    <w:p>
+      <w:pPr>
+        <w:keepNext w:val="0"/>
+        <w:keepLines w:val="0"/>
+        <w:widowControl/>
+        <w:suppressLineNumbers w:val="0"/>
+        <w:rPr>
+          <w:highlight w:val="red"/>
+        </w:rPr>
+      </w:pPr>
+      <w:r>
+        <w:rPr>
+          <w:highlight w:val="red"/>
+        </w:rPr>
+        <w:pict>
+          <v:rect id="_x0000_i1072" o:spt="1" style="height:1.5pt;width:432pt;" fillcolor="#A0A0A0" filled="t" stroked="f" coordsize="21600,21600" o:hr="t" o:hrstd="t" o:hralign="center">
+            <v:path/>
+            <v:fill on="t" focussize="0,0"/>
+            <v:stroke on="f"/>
+            <v:imagedata o:title=""/>
+            <o:lock v:ext="edit"/>
+            <w10:wrap type="none"/>
+            <w10:anchorlock/>
+          </v:rect>
+        </w:pict>
+      </w:r>
+    </w:p>
+    <w:p>
+      <w:pPr>
+        <w:pStyle w:val="9"/>
+        <w:keepNext w:val="0"/>
+        <w:keepLines w:val="0"/>
+        <w:widowControl/>
+        <w:suppressLineNumbers w:val="0"/>
+        <w:ind w:left="720"/>
+      </w:pPr>
+    </w:p>
+    <w:p>
+      <w:pPr>
+        <w:pStyle w:val="9"/>
+        <w:keepNext w:val="0"/>
+        <w:keepLines w:val="0"/>
+        <w:widowControl/>
+        <w:suppressLineNumbers w:val="0"/>
+        <w:jc w:val="center"/>
+        <w:rPr>
+          <w:rFonts w:hint="default"/>
+          <w:sz w:val="40"/>
+          <w:szCs w:val="40"/>
+          <w:highlight w:val="yellow"/>
+          <w:lang w:val="en-IN"/>
+        </w:rPr>
+      </w:pPr>
+      <w:r>
+        <w:rPr>
+          <w:rFonts w:hint="default"/>
+          <w:sz w:val="40"/>
+          <w:szCs w:val="40"/>
+          <w:highlight w:val="yellow"/>
+          <w:lang w:val="en-IN"/>
+        </w:rPr>
+        <w:t>Outliers</w:t>
+      </w:r>
+    </w:p>
+    <w:p>
+      <w:pPr>
+        <w:pStyle w:val="2"/>
+        <w:keepNext w:val="0"/>
+        <w:keepLines w:val="0"/>
+        <w:widowControl/>
+        <w:suppressLineNumbers w:val="0"/>
+      </w:pPr>
+      <w:r>
+        <w:t>🧾 Outliers — Short Notes</w:t>
+      </w:r>
+    </w:p>
+    <w:p>
+      <w:pPr>
+        <w:pStyle w:val="3"/>
+        <w:keepNext w:val="0"/>
+        <w:keepLines w:val="0"/>
+        <w:widowControl/>
+        <w:suppressLineNumbers w:val="0"/>
+        <w:rPr>
+          <w:highlight w:val="cyan"/>
+        </w:rPr>
+      </w:pPr>
+      <w:r>
+        <w:rPr>
+          <w:highlight w:val="cyan"/>
+        </w:rPr>
+        <w:t>✅ What are Outliers?</w:t>
+      </w:r>
+    </w:p>
+    <w:p>
+      <w:pPr>
+        <w:pStyle w:val="9"/>
+        <w:keepNext w:val="0"/>
+        <w:keepLines w:val="0"/>
+        <w:widowControl/>
+        <w:suppressLineNumbers w:val="0"/>
+      </w:pPr>
+      <w:r>
+        <w:t xml:space="preserve">Outliers are data points that are </w:t>
+      </w:r>
+      <w:r>
+        <w:rPr>
+          <w:rStyle w:val="10"/>
+        </w:rPr>
+        <w:t>much higher or lower than the rest of the values</w:t>
+      </w:r>
+      <w:r>
+        <w:t xml:space="preserve"> in a dataset.</w:t>
+      </w:r>
+      <w:r>
+        <w:br w:type="textWrapping"/>
+      </w:r>
+      <w:r>
+        <w:t>They do not follow the general pattern of the data.</w:t>
+      </w:r>
+    </w:p>
+    <w:p>
+      <w:pPr>
+        <w:pStyle w:val="9"/>
+        <w:keepNext w:val="0"/>
+        <w:keepLines w:val="0"/>
+        <w:widowControl/>
+        <w:suppressLineNumbers w:val="0"/>
+      </w:pPr>
+      <w:r>
+        <w:t>Examples: extremely high salary, abnormally high transaction, wrong recorded value.</w:t>
+      </w:r>
+    </w:p>
+    <w:p>
+      <w:pPr>
+        <w:keepNext w:val="0"/>
+        <w:keepLines w:val="0"/>
+        <w:widowControl/>
+        <w:suppressLineNumbers w:val="0"/>
+      </w:pPr>
+      <w:r>
+        <w:pict>
+          <v:rect id="_x0000_i1065" o:spt="1" style="height:1.5pt;width:432pt;" fillcolor="#A0A0A0" filled="t" stroked="f" coordsize="21600,21600" o:hr="t" o:hrstd="t" o:hralign="center">
+            <v:path/>
+            <v:fill on="t" focussize="0,0"/>
+            <v:stroke on="f"/>
+            <v:imagedata o:title=""/>
+            <o:lock v:ext="edit"/>
+            <w10:wrap type="none"/>
+            <w10:anchorlock/>
+          </v:rect>
+        </w:pict>
+      </w:r>
+    </w:p>
+    <w:p>
+      <w:pPr>
+        <w:pStyle w:val="3"/>
+        <w:keepNext w:val="0"/>
+        <w:keepLines w:val="0"/>
+        <w:widowControl/>
+        <w:suppressLineNumbers w:val="0"/>
+        <w:rPr>
+          <w:highlight w:val="cyan"/>
+        </w:rPr>
+      </w:pPr>
+      <w:r>
+        <w:rPr>
+          <w:highlight w:val="cyan"/>
+        </w:rPr>
+        <w:t>🎯 How to Find Outliers</w:t>
+      </w:r>
+    </w:p>
+    <w:p>
+      <w:pPr>
+        <w:pStyle w:val="9"/>
+        <w:keepNext w:val="0"/>
+        <w:keepLines w:val="0"/>
+        <w:widowControl/>
+        <w:suppressLineNumbers w:val="0"/>
+      </w:pPr>
+      <w:r>
+        <w:t>We will use only:</w:t>
+      </w:r>
+    </w:p>
+    <w:p>
+      <w:pPr>
+        <w:pStyle w:val="9"/>
+        <w:keepNext w:val="0"/>
+        <w:keepLines w:val="0"/>
+        <w:widowControl/>
+        <w:suppressLineNumbers w:val="0"/>
+        <w:ind w:left="720"/>
+      </w:pPr>
+      <w:r>
+        <w:t>Box Plot</w:t>
+      </w:r>
+    </w:p>
+    <w:p>
+      <w:pPr>
+        <w:pStyle w:val="9"/>
+        <w:keepNext w:val="0"/>
+        <w:keepLines w:val="0"/>
+        <w:widowControl/>
+        <w:suppressLineNumbers w:val="0"/>
+        <w:ind w:left="720"/>
+      </w:pPr>
+      <w:r>
+        <w:t>Histogram (histplot)</w:t>
+      </w:r>
+    </w:p>
+    <w:p>
+      <w:pPr>
+        <w:pStyle w:val="9"/>
+        <w:keepNext w:val="0"/>
+        <w:keepLines w:val="0"/>
+        <w:widowControl/>
+        <w:suppressLineNumbers w:val="0"/>
+        <w:ind w:left="720"/>
+      </w:pPr>
+      <w:r>
+        <w:t>IQR Method</w:t>
+      </w:r>
+    </w:p>
+    <w:p>
+      <w:pPr>
+        <w:keepNext w:val="0"/>
+        <w:keepLines w:val="0"/>
+        <w:widowControl/>
+        <w:suppressLineNumbers w:val="0"/>
+      </w:pPr>
+      <w:r>
+        <w:pict>
+          <v:rect id="_x0000_i1066" o:spt="1" style="height:1.5pt;width:432pt;" fillcolor="#A0A0A0" filled="t" stroked="f" coordsize="21600,21600" o:hr="t" o:hrstd="t" o:hralign="center">
+            <v:path/>
+            <v:fill on="t" focussize="0,0"/>
+            <v:stroke on="f"/>
+            <v:imagedata o:title=""/>
+            <o:lock v:ext="edit"/>
+            <w10:wrap type="none"/>
+            <w10:anchorlock/>
+          </v:rect>
+        </w:pict>
+      </w:r>
+    </w:p>
+    <w:p>
+      <w:pPr>
+        <w:pStyle w:val="4"/>
+        <w:keepNext w:val="0"/>
+        <w:keepLines w:val="0"/>
+        <w:widowControl/>
+        <w:suppressLineNumbers w:val="0"/>
+        <w:rPr>
+          <w:highlight w:val="magenta"/>
+        </w:rPr>
+      </w:pPr>
+      <w:r>
+        <w:rPr>
+          <w:highlight w:val="magenta"/>
+        </w:rPr>
+        <w:t>📌 1) Using Box Plot</w:t>
+      </w:r>
+    </w:p>
+    <w:p>
+      <w:pPr>
+        <w:pStyle w:val="9"/>
+        <w:keepNext w:val="0"/>
+        <w:keepLines w:val="0"/>
+        <w:widowControl/>
+        <w:suppressLineNumbers w:val="0"/>
+      </w:pPr>
+      <w:r>
+        <w:t>Box plot shows:</w:t>
+      </w:r>
+    </w:p>
+    <w:p>
+      <w:pPr>
+        <w:pStyle w:val="9"/>
+        <w:keepNext w:val="0"/>
+        <w:keepLines w:val="0"/>
+        <w:widowControl/>
+        <w:suppressLineNumbers w:val="0"/>
+        <w:ind w:left="720"/>
+      </w:pPr>
+      <w:r>
+        <w:t>Q1 (25th percentile)</w:t>
+      </w:r>
+    </w:p>
+    <w:p>
+      <w:pPr>
+        <w:pStyle w:val="9"/>
+        <w:keepNext w:val="0"/>
+        <w:keepLines w:val="0"/>
+        <w:widowControl/>
+        <w:suppressLineNumbers w:val="0"/>
+        <w:ind w:left="720"/>
+      </w:pPr>
+      <w:r>
+        <w:t>Median (50th percentile)</w:t>
+      </w:r>
+    </w:p>
+    <w:p>
+      <w:pPr>
+        <w:pStyle w:val="9"/>
+        <w:keepNext w:val="0"/>
+        <w:keepLines w:val="0"/>
+        <w:widowControl/>
+        <w:suppressLineNumbers w:val="0"/>
+        <w:ind w:left="720"/>
+      </w:pPr>
+      <w:r>
+        <w:t>Q3 (75th percentile)</w:t>
+      </w:r>
+    </w:p>
+    <w:p>
+      <w:pPr>
+        <w:pStyle w:val="9"/>
+        <w:keepNext w:val="0"/>
+        <w:keepLines w:val="0"/>
+        <w:widowControl/>
+        <w:suppressLineNumbers w:val="0"/>
+      </w:pPr>
+      <w:r>
+        <w:t>Points outside whiskers are outliers.</w:t>
+      </w:r>
+    </w:p>
+    <w:p>
+      <w:pPr>
+        <w:pStyle w:val="9"/>
+        <w:keepNext w:val="0"/>
+        <w:keepLines w:val="0"/>
+        <w:widowControl/>
+        <w:suppressLineNumbers w:val="0"/>
+      </w:pPr>
+      <w:r>
+        <w:t xml:space="preserve">Outliers appear as </w:t>
+      </w:r>
+      <w:r>
+        <w:rPr>
+          <w:rStyle w:val="10"/>
+        </w:rPr>
+        <w:t>small dots outside the box</w:t>
+      </w:r>
+      <w:r>
+        <w:t>.</w:t>
+      </w:r>
+    </w:p>
+    <w:p>
+      <w:pPr>
+        <w:keepNext w:val="0"/>
+        <w:keepLines w:val="0"/>
+        <w:widowControl/>
+        <w:suppressLineNumbers w:val="0"/>
+      </w:pPr>
+      <w:r>
+        <w:pict>
+          <v:rect id="_x0000_i1067" o:spt="1" style="height:1.5pt;width:432pt;" fillcolor="#A0A0A0" filled="t" stroked="f" coordsize="21600,21600" o:hr="t" o:hrstd="t" o:hralign="center">
+            <v:path/>
+            <v:fill on="t" focussize="0,0"/>
+            <v:stroke on="f"/>
+            <v:imagedata o:title=""/>
+            <o:lock v:ext="edit"/>
+            <w10:wrap type="none"/>
+            <w10:anchorlock/>
+          </v:rect>
+        </w:pict>
+      </w:r>
+    </w:p>
+    <w:p>
+      <w:pPr>
+        <w:pStyle w:val="4"/>
+        <w:keepNext w:val="0"/>
+        <w:keepLines w:val="0"/>
+        <w:widowControl/>
+        <w:suppressLineNumbers w:val="0"/>
+        <w:rPr>
+          <w:highlight w:val="magenta"/>
+        </w:rPr>
+      </w:pPr>
+      <w:r>
+        <w:rPr>
+          <w:highlight w:val="magenta"/>
+        </w:rPr>
+        <w:t>📌 2) Using Histogram (</w:t>
+      </w:r>
+      <w:r>
+        <w:rPr>
+          <w:rStyle w:val="8"/>
+          <w:highlight w:val="magenta"/>
+        </w:rPr>
+        <w:t>histplot</w:t>
+      </w:r>
+      <w:r>
+        <w:rPr>
+          <w:highlight w:val="magenta"/>
+        </w:rPr>
+        <w:t>)</w:t>
+      </w:r>
+    </w:p>
+    <w:p>
+      <w:pPr>
+        <w:pStyle w:val="9"/>
+        <w:keepNext w:val="0"/>
+        <w:keepLines w:val="0"/>
+        <w:widowControl/>
+        <w:suppressLineNumbers w:val="0"/>
+      </w:pPr>
+      <w:r>
+        <w:t>Most data forms a cluster.</w:t>
+      </w:r>
+    </w:p>
+    <w:p>
+      <w:pPr>
+        <w:pStyle w:val="9"/>
+        <w:keepNext w:val="0"/>
+        <w:keepLines w:val="0"/>
+        <w:widowControl/>
+        <w:suppressLineNumbers w:val="0"/>
+      </w:pPr>
+      <w:r>
+        <w:t>Outliers appear as:</w:t>
+      </w:r>
+    </w:p>
+    <w:p>
+      <w:pPr>
+        <w:pStyle w:val="9"/>
+        <w:keepNext w:val="0"/>
+        <w:keepLines w:val="0"/>
+        <w:widowControl/>
+        <w:suppressLineNumbers w:val="0"/>
+        <w:ind w:left="720"/>
+      </w:pPr>
+      <w:r>
+        <w:t>bars far away from main bars</w:t>
+      </w:r>
+    </w:p>
+    <w:p>
+      <w:pPr>
+        <w:pStyle w:val="9"/>
+        <w:keepNext w:val="0"/>
+        <w:keepLines w:val="0"/>
+        <w:widowControl/>
+        <w:suppressLineNumbers w:val="0"/>
+        <w:ind w:left="720"/>
+      </w:pPr>
+      <w:r>
+        <w:t>values at the extreme tail</w:t>
+      </w:r>
+    </w:p>
+    <w:p>
+      <w:pPr>
+        <w:pStyle w:val="9"/>
+        <w:keepNext w:val="0"/>
+        <w:keepLines w:val="0"/>
+        <w:widowControl/>
+        <w:suppressLineNumbers w:val="0"/>
+      </w:pPr>
+      <w:r>
+        <w:t>They indicate rare / extreme values.</w:t>
+      </w:r>
+    </w:p>
+    <w:p>
+      <w:pPr>
+        <w:keepNext w:val="0"/>
+        <w:keepLines w:val="0"/>
+        <w:widowControl/>
+        <w:suppressLineNumbers w:val="0"/>
+      </w:pPr>
+      <w:r>
+        <w:pict>
+          <v:rect id="_x0000_i1068" o:spt="1" style="height:1.5pt;width:432pt;" fillcolor="#A0A0A0" filled="t" stroked="f" coordsize="21600,21600" o:hr="t" o:hrstd="t" o:hralign="center">
+            <v:path/>
+            <v:fill on="t" focussize="0,0"/>
+            <v:stroke on="f"/>
+            <v:imagedata o:title=""/>
+            <o:lock v:ext="edit"/>
+            <w10:wrap type="none"/>
+            <w10:anchorlock/>
+          </v:rect>
+        </w:pict>
+      </w:r>
+    </w:p>
+    <w:p>
+      <w:pPr>
+        <w:pStyle w:val="4"/>
+        <w:keepNext w:val="0"/>
+        <w:keepLines w:val="0"/>
+        <w:widowControl/>
+        <w:suppressLineNumbers w:val="0"/>
+        <w:rPr>
+          <w:highlight w:val="magenta"/>
+        </w:rPr>
+      </w:pPr>
+      <w:r>
+        <w:rPr>
+          <w:highlight w:val="magenta"/>
+        </w:rPr>
+        <w:t>📌 3) Using IQR Method (Statistical Method)</w:t>
+      </w:r>
+    </w:p>
+    <w:p>
+      <w:pPr>
+        <w:pStyle w:val="9"/>
+        <w:keepNext w:val="0"/>
+        <w:keepLines w:val="0"/>
+        <w:widowControl/>
+        <w:suppressLineNumbers w:val="0"/>
+      </w:pPr>
+      <w:r>
+        <w:t>Steps:</w:t>
+      </w:r>
+    </w:p>
+    <w:p>
+      <w:pPr>
+        <w:pStyle w:val="9"/>
+        <w:keepNext w:val="0"/>
+        <w:keepLines w:val="0"/>
+        <w:widowControl/>
+        <w:suppressLineNumbers w:val="0"/>
+      </w:pPr>
+      <w:r>
+        <w:t>Steps:</w:t>
+      </w:r>
+    </w:p>
+    <w:p>
+      <w:pPr>
+        <w:pStyle w:val="9"/>
+        <w:keepNext w:val="0"/>
+        <w:keepLines w:val="0"/>
+        <w:widowControl/>
+        <w:suppressLineNumbers w:val="0"/>
+      </w:pPr>
+      <w:r>
+        <w:t>1️⃣ Find Q1 and Q3</w:t>
+      </w:r>
+      <w:r>
+        <w:br w:type="textWrapping"/>
+      </w:r>
+      <w:r>
+        <w:t>2️⃣ Compute</w:t>
+      </w:r>
+    </w:p>
+    <w:p>
+      <w:pPr>
+        <w:keepNext w:val="0"/>
+        <w:keepLines w:val="0"/>
+        <w:widowControl/>
+        <w:suppressLineNumbers w:val="0"/>
+        <w:jc w:val="left"/>
+      </w:pPr>
+      <w:r>
+        <w:rPr>
+          <w:rFonts w:ascii="SimSun" w:hAnsi="SimSun" w:eastAsia="SimSun" w:cs="SimSun"/>
+          <w:kern w:val="0"/>
+          <w:sz w:val="24"/>
+          <w:szCs w:val="24"/>
+          <w:lang w:val="en-US" w:eastAsia="zh-CN" w:bidi="ar"/>
+        </w:rPr>
+        <w:t>IQR=Q3−Q1</w:t>
+      </w:r>
+    </w:p>
+    <w:p>
+      <w:pPr>
+        <w:pStyle w:val="9"/>
+        <w:keepNext w:val="0"/>
+        <w:keepLines w:val="0"/>
+        <w:widowControl/>
+        <w:suppressLineNumbers w:val="0"/>
+      </w:pPr>
+      <w:r>
+        <w:t>3️⃣ Calculate limits</w:t>
+      </w:r>
+    </w:p>
+    <w:p>
+      <w:pPr>
+        <w:keepNext w:val="0"/>
+        <w:keepLines w:val="0"/>
+        <w:widowControl/>
+        <w:suppressLineNumbers w:val="0"/>
+        <w:jc w:val="left"/>
+        <w:rPr>
+          <w:rFonts w:ascii="SimSun" w:hAnsi="SimSun" w:eastAsia="SimSun" w:cs="SimSun"/>
+          <w:kern w:val="0"/>
+          <w:sz w:val="24"/>
+          <w:szCs w:val="24"/>
+          <w:lang w:val="en-US" w:eastAsia="zh-CN" w:bidi="ar"/>
+        </w:rPr>
+      </w:pPr>
+      <w:r>
+        <w:rPr>
+          <w:rFonts w:ascii="SimSun" w:hAnsi="SimSun" w:eastAsia="SimSun" w:cs="SimSun"/>
+          <w:kern w:val="0"/>
+          <w:sz w:val="24"/>
+          <w:szCs w:val="24"/>
+          <w:lang w:val="en-US" w:eastAsia="zh-CN" w:bidi="ar"/>
+        </w:rPr>
+        <w:t>Lower=Q1−1.5×IQR</w:t>
+      </w:r>
+    </w:p>
+    <w:p>
+      <w:pPr>
+        <w:keepNext w:val="0"/>
+        <w:keepLines w:val="0"/>
+        <w:widowControl/>
+        <w:suppressLineNumbers w:val="0"/>
+        <w:jc w:val="left"/>
+      </w:pPr>
+      <w:r>
+        <w:rPr>
+          <w:rFonts w:ascii="SimSun" w:hAnsi="SimSun" w:eastAsia="SimSun" w:cs="SimSun"/>
+          <w:kern w:val="0"/>
+          <w:sz w:val="24"/>
+          <w:szCs w:val="24"/>
+          <w:lang w:val="en-US" w:eastAsia="zh-CN" w:bidi="ar"/>
+        </w:rPr>
+        <w:t>Upper=Q3+1.5×IQR</w:t>
+      </w:r>
+    </w:p>
+    <w:p>
+      <w:pPr>
+        <w:pStyle w:val="9"/>
+        <w:keepNext w:val="0"/>
+        <w:keepLines w:val="0"/>
+        <w:widowControl/>
+        <w:suppressLineNumbers w:val="0"/>
+      </w:pPr>
+      <w:r>
+        <w:t>Values:</w:t>
+      </w:r>
+    </w:p>
+    <w:p>
+      <w:pPr>
+        <w:pStyle w:val="9"/>
+        <w:keepNext w:val="0"/>
+        <w:keepLines w:val="0"/>
+        <w:widowControl/>
+        <w:suppressLineNumbers w:val="0"/>
+        <w:ind w:left="720"/>
+      </w:pPr>
+      <w:r>
+        <w:t>less than Lower bound</w:t>
+      </w:r>
+    </w:p>
+    <w:p>
+      <w:pPr>
+        <w:pStyle w:val="9"/>
+        <w:keepNext w:val="0"/>
+        <w:keepLines w:val="0"/>
+        <w:widowControl/>
+        <w:suppressLineNumbers w:val="0"/>
+        <w:ind w:left="720"/>
+      </w:pPr>
+      <w:r>
+        <w:t>greater than Upper bound</w:t>
+      </w:r>
+    </w:p>
+    <w:p>
+      <w:pPr>
+        <w:pStyle w:val="9"/>
+        <w:keepNext w:val="0"/>
+        <w:keepLines w:val="0"/>
+        <w:widowControl/>
+        <w:suppressLineNumbers w:val="0"/>
+      </w:pPr>
+      <w:r>
+        <w:t xml:space="preserve">👉 are considered </w:t>
+      </w:r>
+      <w:r>
+        <w:rPr>
+          <w:rStyle w:val="10"/>
+        </w:rPr>
+        <w:t>outliers</w:t>
+      </w:r>
+    </w:p>
+    <w:p>
+      <w:pPr>
+        <w:pStyle w:val="9"/>
+        <w:keepNext w:val="0"/>
+        <w:keepLines w:val="0"/>
+        <w:widowControl/>
+        <w:suppressLineNumbers w:val="0"/>
+      </w:pPr>
+      <w:r>
+        <w:t>This is the same rule used in box plots.</w:t>
+      </w:r>
+    </w:p>
+    <w:p>
+      <w:pPr>
+        <w:keepNext w:val="0"/>
+        <w:keepLines w:val="0"/>
+        <w:widowControl/>
+        <w:suppressLineNumbers w:val="0"/>
+      </w:pPr>
+      <w:r>
+        <w:pict>
+          <v:rect id="_x0000_i1069" o:spt="1" style="height:1.5pt;width:432pt;" fillcolor="#A0A0A0" filled="t" stroked="f" coordsize="21600,21600" o:hr="t" o:hrstd="t" o:hralign="center">
+            <v:path/>
+            <v:fill on="t" focussize="0,0"/>
+            <v:stroke on="f"/>
+            <v:imagedata o:title=""/>
+            <o:lock v:ext="edit"/>
+            <w10:wrap type="none"/>
+            <w10:anchorlock/>
+          </v:rect>
+        </w:pict>
+      </w:r>
+    </w:p>
+    <w:p>
+      <w:pPr>
+        <w:pStyle w:val="3"/>
+        <w:keepNext w:val="0"/>
+        <w:keepLines w:val="0"/>
+        <w:widowControl/>
+        <w:suppressLineNumbers w:val="0"/>
+        <w:rPr>
+          <w:highlight w:val="cyan"/>
+        </w:rPr>
+      </w:pPr>
+      <w:r>
+        <w:rPr>
+          <w:highlight w:val="cyan"/>
+        </w:rPr>
+        <w:t>🛠️ How to Remove Outliers (Using IQR Method)</w:t>
+      </w:r>
+    </w:p>
+    <w:p>
+      <w:pPr>
+        <w:pStyle w:val="9"/>
+        <w:keepNext w:val="0"/>
+        <w:keepLines w:val="0"/>
+        <w:widowControl/>
+        <w:suppressLineNumbers w:val="0"/>
+      </w:pPr>
+      <w:r>
+        <w:t>Keep only values inside limits:</w:t>
+      </w:r>
+    </w:p>
+    <w:p>
+      <w:pPr>
+        <w:pStyle w:val="9"/>
+        <w:keepNext w:val="0"/>
+        <w:keepLines w:val="0"/>
+        <w:widowControl/>
+        <w:suppressLineNumbers w:val="0"/>
+        <w:ind w:left="720"/>
+      </w:pPr>
+      <w:r>
+        <w:t>values &lt; lower limit → remove</w:t>
+      </w:r>
+    </w:p>
+    <w:p>
+      <w:pPr>
+        <w:pStyle w:val="9"/>
+        <w:keepNext w:val="0"/>
+        <w:keepLines w:val="0"/>
+        <w:widowControl/>
+        <w:suppressLineNumbers w:val="0"/>
+        <w:ind w:left="720"/>
+      </w:pPr>
+      <w:r>
+        <w:t>values &gt; upper limit → remove</w:t>
+      </w:r>
+    </w:p>
+    <w:p>
+      <w:pPr>
+        <w:pStyle w:val="9"/>
+        <w:keepNext w:val="0"/>
+        <w:keepLines w:val="0"/>
+        <w:widowControl/>
+        <w:suppressLineNumbers w:val="0"/>
+      </w:pPr>
+      <w:r>
+        <w:t>So final data contains only:</w:t>
+      </w:r>
+      <w:r>
+        <w:br w:type="textWrapping"/>
+      </w:r>
+      <w:r>
+        <w:rPr>
+          <w:rFonts w:ascii="SimSun" w:hAnsi="SimSun" w:eastAsia="SimSun" w:cs="SimSun"/>
+          <w:sz w:val="24"/>
+          <w:szCs w:val="24"/>
+        </w:rPr>
+        <w:t>Q1−1.5×IQR≤x≤Q3+1.5×IQR</w:t>
+      </w:r>
+    </w:p>
+    <w:p>
+      <w:pPr>
+        <w:keepNext w:val="0"/>
+        <w:keepLines w:val="0"/>
+        <w:widowControl/>
+        <w:suppressLineNumbers w:val="0"/>
+      </w:pPr>
+      <w:r>
+        <w:pict>
+          <v:rect id="_x0000_i1070" o:spt="1" style="height:1.5pt;width:432pt;" fillcolor="#A0A0A0" filled="t" stroked="f" coordsize="21600,21600" o:hr="t" o:hrstd="t" o:hralign="center">
+            <v:path/>
+            <v:fill on="t" focussize="0,0"/>
+            <v:stroke on="f"/>
+            <v:imagedata o:title=""/>
+            <o:lock v:ext="edit"/>
+            <w10:wrap type="none"/>
+            <w10:anchorlock/>
+          </v:rect>
+        </w:pict>
+      </w:r>
+    </w:p>
+    <w:p>
+      <w:pPr>
+        <w:pStyle w:val="3"/>
+        <w:keepNext w:val="0"/>
+        <w:keepLines w:val="0"/>
+        <w:widowControl/>
+        <w:suppressLineNumbers w:val="0"/>
+      </w:pPr>
+      <w:r>
+        <w:t>🟢 Summary (Very Short)</w:t>
+      </w:r>
+    </w:p>
+    <w:p>
+      <w:pPr>
+        <w:pStyle w:val="9"/>
+        <w:keepNext w:val="0"/>
+        <w:keepLines w:val="0"/>
+        <w:widowControl/>
+        <w:suppressLineNumbers w:val="0"/>
+        <w:ind w:left="720"/>
+      </w:pPr>
+      <w:r>
+        <w:t>Outliers = values far from majority of data</w:t>
+      </w:r>
+    </w:p>
+    <w:p>
+      <w:pPr>
+        <w:pStyle w:val="9"/>
+        <w:keepNext w:val="0"/>
+        <w:keepLines w:val="0"/>
+        <w:widowControl/>
+        <w:suppressLineNumbers w:val="0"/>
+        <w:ind w:left="720"/>
+      </w:pPr>
+      <w:r>
+        <w:t>Box plot → dots outside whiskers</w:t>
+      </w:r>
+    </w:p>
+    <w:p>
+      <w:pPr>
+        <w:pStyle w:val="9"/>
+        <w:keepNext w:val="0"/>
+        <w:keepLines w:val="0"/>
+        <w:widowControl/>
+        <w:suppressLineNumbers w:val="0"/>
+        <w:ind w:left="720"/>
+      </w:pPr>
+      <w:r>
+        <w:t>Histplot → bars far from main cluste</w:t>
+      </w:r>
+      <w:r>
+        <w:rPr>
+          <w:rFonts w:hint="default"/>
+          <w:lang w:val="en-IN"/>
+        </w:rPr>
+        <w:t>r</w:t>
+      </w:r>
+    </w:p>
+    <w:p>
+      <w:pPr>
+        <w:pStyle w:val="9"/>
+        <w:keepNext w:val="0"/>
+        <w:keepLines w:val="0"/>
+        <w:widowControl/>
+        <w:suppressLineNumbers w:val="0"/>
+        <w:ind w:left="720"/>
+      </w:pPr>
+      <w:r>
+        <w:t>IQR detects outliers statistically</w:t>
+      </w:r>
       <w:bookmarkStart w:id="0" w:name="_GoBack"/>
       <w:bookmarkEnd w:id="0"/>
     </w:p>
     <w:p>
       <w:pPr>
-        <w:pStyle w:val="8"/>
-        <w:keepNext w:val="0"/>
-        <w:keepLines w:val="0"/>
-        <w:widowControl/>
-        <w:suppressLineNumbers w:val="0"/>
-      </w:pPr>
-    </w:p>
-    <w:p>
-      <w:pPr>
-        <w:pStyle w:val="8"/>
+        <w:pStyle w:val="9"/>
+        <w:keepNext w:val="0"/>
+        <w:keepLines w:val="0"/>
+        <w:widowControl/>
+        <w:suppressLineNumbers w:val="0"/>
+        <w:ind w:left="720"/>
+      </w:pPr>
+      <w:r>
+        <w:t>Remove values outside IQR limits</w:t>
+      </w:r>
+    </w:p>
+    <w:p>
+      <w:pPr>
+        <w:keepNext w:val="0"/>
+        <w:keepLines w:val="0"/>
+        <w:widowControl/>
+        <w:suppressLineNumbers w:val="0"/>
+        <w:rPr>
+          <w:highlight w:val="red"/>
+        </w:rPr>
+      </w:pPr>
+      <w:r>
+        <w:rPr>
+          <w:highlight w:val="red"/>
+        </w:rPr>
+        <w:pict>
+          <v:rect id="_x0000_i1071" o:spt="1" style="height:1.5pt;width:432pt;" fillcolor="#A0A0A0" filled="t" stroked="f" coordsize="21600,21600" o:hr="t" o:hrstd="t" o:hralign="center">
+            <v:path/>
+            <v:fill on="t" focussize="0,0"/>
+            <v:stroke on="f"/>
+            <v:imagedata o:title=""/>
+            <o:lock v:ext="edit"/>
+            <w10:wrap type="none"/>
+            <w10:anchorlock/>
+          </v:rect>
+        </w:pict>
+      </w:r>
+    </w:p>
+    <w:p>
+      <w:pPr>
+        <w:pStyle w:val="9"/>
+        <w:keepNext w:val="0"/>
+        <w:keepLines w:val="0"/>
+        <w:widowControl/>
+        <w:suppressLineNumbers w:val="0"/>
+        <w:jc w:val="both"/>
+        <w:rPr>
+          <w:rFonts w:hint="default"/>
+          <w:sz w:val="40"/>
+          <w:szCs w:val="40"/>
+          <w:highlight w:val="yellow"/>
+          <w:lang w:val="en-IN"/>
+        </w:rPr>
+      </w:pPr>
+    </w:p>
+    <w:p>
+      <w:pPr>
+        <w:pStyle w:val="9"/>
+        <w:keepNext w:val="0"/>
+        <w:keepLines w:val="0"/>
+        <w:widowControl/>
+        <w:suppressLineNumbers w:val="0"/>
+      </w:pPr>
+    </w:p>
+    <w:p>
+      <w:pPr>
+        <w:pStyle w:val="9"/>
+        <w:keepNext w:val="0"/>
+        <w:keepLines w:val="0"/>
+        <w:widowControl/>
+        <w:suppressLineNumbers w:val="0"/>
+      </w:pPr>
+    </w:p>
+    <w:p>
+      <w:pPr>
+        <w:pStyle w:val="9"/>
         <w:keepNext w:val="0"/>
         <w:keepLines w:val="0"/>
         <w:widowControl/>
@@ -5257,7 +7456,17 @@
       <w:iCs/>
     </w:rPr>
   </w:style>
-  <w:style w:type="paragraph" w:styleId="8">
+  <w:style w:type="character" w:styleId="8">
+    <w:name w:val="HTML Code"/>
+    <w:basedOn w:val="5"/>
+    <w:uiPriority w:val="0"/>
+    <w:rPr>
+      <w:rFonts w:ascii="Courier New" w:hAnsi="Courier New" w:cs="Courier New"/>
+      <w:sz w:val="20"/>
+      <w:szCs w:val="20"/>
+    </w:rPr>
+  </w:style>
+  <w:style w:type="paragraph" w:styleId="9">
     <w:name w:val="Normal (Web)"/>
     <w:uiPriority w:val="0"/>
     <w:pPr>
@@ -5273,7 +7482,7 @@
       <w:lang w:val="en-US" w:eastAsia="zh-CN" w:bidi="ar"/>
     </w:rPr>
   </w:style>
-  <w:style w:type="character" w:styleId="9">
+  <w:style w:type="character" w:styleId="10">
     <w:name w:val="Strong"/>
     <w:basedOn w:val="5"/>
     <w:qFormat/>

</xml_diff>

<commit_message>
add bernoulli , binomial
</commit_message>
<xml_diff>
--- a/notes.docx
+++ b/notes.docx
@@ -5080,6 +5080,7 @@
     </w:p>
     <w:tbl>
       <w:tblPr>
+        <w:tblStyle w:val="6"/>
         <w:tblW w:w="0" w:type="auto"/>
         <w:tblCellSpacing w:w="15" w:type="dxa"/>
         <w:tblInd w:w="0" w:type="dxa"/>
@@ -5091,7 +5092,7 @@
           <w:insideH w:val="none" w:color="auto" w:sz="0" w:space="0"/>
           <w:insideV w:val="none" w:color="auto" w:sz="0" w:space="0"/>
         </w:tblBorders>
-        <w:shd w:val="clear"/>
+        <w:shd w:val="clear" w:color="auto" w:fill="auto"/>
         <w:tblLayout w:type="autofit"/>
         <w:tblCellMar>
           <w:top w:w="15" w:type="dxa"/>
@@ -5114,7 +5115,7 @@
             <w:insideH w:val="none" w:color="auto" w:sz="0" w:space="0"/>
             <w:insideV w:val="none" w:color="auto" w:sz="0" w:space="0"/>
           </w:tblBorders>
-          <w:shd w:val="clear"/>
+          <w:shd w:val="clear" w:color="auto" w:fill="auto"/>
           <w:tblCellMar>
             <w:top w:w="15" w:type="dxa"/>
             <w:left w:w="15" w:type="dxa"/>
@@ -5129,7 +5130,7 @@
         <w:tc>
           <w:tcPr>
             <w:tcW w:w="0" w:type="auto"/>
-            <w:shd w:val="clear"/>
+            <w:shd w:val="clear" w:color="auto" w:fill="auto"/>
             <w:vAlign w:val="center"/>
           </w:tcPr>
           <w:p>
@@ -5161,7 +5162,7 @@
         <w:tc>
           <w:tcPr>
             <w:tcW w:w="0" w:type="auto"/>
-            <w:shd w:val="clear"/>
+            <w:shd w:val="clear" w:color="auto" w:fill="auto"/>
             <w:vAlign w:val="center"/>
           </w:tcPr>
           <w:p>
@@ -5214,7 +5215,7 @@
         <w:tc>
           <w:tcPr>
             <w:tcW w:w="0" w:type="auto"/>
-            <w:shd w:val="clear"/>
+            <w:shd w:val="clear" w:color="auto" w:fill="auto"/>
             <w:vAlign w:val="center"/>
           </w:tcPr>
           <w:p>
@@ -5240,7 +5241,7 @@
         <w:tc>
           <w:tcPr>
             <w:tcW w:w="0" w:type="auto"/>
-            <w:shd w:val="clear"/>
+            <w:shd w:val="clear" w:color="auto" w:fill="auto"/>
             <w:vAlign w:val="center"/>
           </w:tcPr>
           <w:p>
@@ -5287,7 +5288,7 @@
         <w:tc>
           <w:tcPr>
             <w:tcW w:w="0" w:type="auto"/>
-            <w:shd w:val="clear"/>
+            <w:shd w:val="clear" w:color="auto" w:fill="auto"/>
             <w:vAlign w:val="center"/>
           </w:tcPr>
           <w:p>
@@ -5313,7 +5314,7 @@
         <w:tc>
           <w:tcPr>
             <w:tcW w:w="0" w:type="auto"/>
-            <w:shd w:val="clear"/>
+            <w:shd w:val="clear" w:color="auto" w:fill="auto"/>
             <w:vAlign w:val="center"/>
           </w:tcPr>
           <w:p>
@@ -5601,6 +5602,7 @@
     </w:p>
     <w:tbl>
       <w:tblPr>
+        <w:tblStyle w:val="6"/>
         <w:tblW w:w="0" w:type="auto"/>
         <w:tblCellSpacing w:w="15" w:type="dxa"/>
         <w:tblInd w:w="0" w:type="dxa"/>
@@ -5612,7 +5614,7 @@
           <w:insideH w:val="none" w:color="auto" w:sz="0" w:space="0"/>
           <w:insideV w:val="none" w:color="auto" w:sz="0" w:space="0"/>
         </w:tblBorders>
-        <w:shd w:val="clear"/>
+        <w:shd w:val="clear" w:color="auto" w:fill="auto"/>
         <w:tblLayout w:type="autofit"/>
         <w:tblCellMar>
           <w:top w:w="15" w:type="dxa"/>
@@ -5636,7 +5638,7 @@
             <w:insideH w:val="none" w:color="auto" w:sz="0" w:space="0"/>
             <w:insideV w:val="none" w:color="auto" w:sz="0" w:space="0"/>
           </w:tblBorders>
-          <w:shd w:val="clear"/>
+          <w:shd w:val="clear" w:color="auto" w:fill="auto"/>
           <w:tblCellMar>
             <w:top w:w="15" w:type="dxa"/>
             <w:left w:w="15" w:type="dxa"/>
@@ -5651,7 +5653,7 @@
         <w:tc>
           <w:tcPr>
             <w:tcW w:w="0" w:type="auto"/>
-            <w:shd w:val="clear"/>
+            <w:shd w:val="clear" w:color="auto" w:fill="auto"/>
             <w:vAlign w:val="center"/>
           </w:tcPr>
           <w:p>
@@ -5683,7 +5685,7 @@
         <w:tc>
           <w:tcPr>
             <w:tcW w:w="0" w:type="auto"/>
-            <w:shd w:val="clear"/>
+            <w:shd w:val="clear" w:color="auto" w:fill="auto"/>
             <w:vAlign w:val="center"/>
           </w:tcPr>
           <w:p>
@@ -5715,7 +5717,7 @@
         <w:tc>
           <w:tcPr>
             <w:tcW w:w="0" w:type="auto"/>
-            <w:shd w:val="clear"/>
+            <w:shd w:val="clear" w:color="auto" w:fill="auto"/>
             <w:vAlign w:val="center"/>
           </w:tcPr>
           <w:p>
@@ -5755,7 +5757,7 @@
             <w:insideH w:val="none" w:color="auto" w:sz="0" w:space="0"/>
             <w:insideV w:val="none" w:color="auto" w:sz="0" w:space="0"/>
           </w:tblBorders>
-          <w:shd w:val="clear"/>
+          <w:shd w:val="clear" w:color="auto" w:fill="auto"/>
           <w:tblCellMar>
             <w:top w:w="15" w:type="dxa"/>
             <w:left w:w="15" w:type="dxa"/>
@@ -5769,7 +5771,7 @@
         <w:tc>
           <w:tcPr>
             <w:tcW w:w="0" w:type="auto"/>
-            <w:shd w:val="clear"/>
+            <w:shd w:val="clear" w:color="auto" w:fill="auto"/>
             <w:vAlign w:val="center"/>
           </w:tcPr>
           <w:p>
@@ -5795,7 +5797,7 @@
         <w:tc>
           <w:tcPr>
             <w:tcW w:w="0" w:type="auto"/>
-            <w:shd w:val="clear"/>
+            <w:shd w:val="clear" w:color="auto" w:fill="auto"/>
             <w:vAlign w:val="center"/>
           </w:tcPr>
           <w:p>
@@ -5821,7 +5823,7 @@
         <w:tc>
           <w:tcPr>
             <w:tcW w:w="0" w:type="auto"/>
-            <w:shd w:val="clear"/>
+            <w:shd w:val="clear" w:color="auto" w:fill="auto"/>
             <w:vAlign w:val="center"/>
           </w:tcPr>
           <w:p>
@@ -5855,7 +5857,7 @@
             <w:insideH w:val="none" w:color="auto" w:sz="0" w:space="0"/>
             <w:insideV w:val="none" w:color="auto" w:sz="0" w:space="0"/>
           </w:tblBorders>
-          <w:shd w:val="clear"/>
+          <w:shd w:val="clear" w:color="auto" w:fill="auto"/>
           <w:tblCellMar>
             <w:top w:w="15" w:type="dxa"/>
             <w:left w:w="15" w:type="dxa"/>
@@ -5869,7 +5871,7 @@
         <w:tc>
           <w:tcPr>
             <w:tcW w:w="0" w:type="auto"/>
-            <w:shd w:val="clear"/>
+            <w:shd w:val="clear" w:color="auto" w:fill="auto"/>
             <w:vAlign w:val="center"/>
           </w:tcPr>
           <w:p>
@@ -5895,7 +5897,7 @@
         <w:tc>
           <w:tcPr>
             <w:tcW w:w="0" w:type="auto"/>
-            <w:shd w:val="clear"/>
+            <w:shd w:val="clear" w:color="auto" w:fill="auto"/>
             <w:vAlign w:val="center"/>
           </w:tcPr>
           <w:p>
@@ -5921,7 +5923,7 @@
         <w:tc>
           <w:tcPr>
             <w:tcW w:w="0" w:type="auto"/>
-            <w:shd w:val="clear"/>
+            <w:shd w:val="clear" w:color="auto" w:fill="auto"/>
             <w:vAlign w:val="center"/>
           </w:tcPr>
           <w:p>
@@ -5955,7 +5957,6 @@
             <w:insideH w:val="none" w:color="auto" w:sz="0" w:space="0"/>
             <w:insideV w:val="none" w:color="auto" w:sz="0" w:space="0"/>
           </w:tblBorders>
-          <w:shd w:val="clear"/>
           <w:tblCellMar>
             <w:top w:w="15" w:type="dxa"/>
             <w:left w:w="15" w:type="dxa"/>
@@ -5969,7 +5970,7 @@
         <w:tc>
           <w:tcPr>
             <w:tcW w:w="0" w:type="auto"/>
-            <w:shd w:val="clear"/>
+            <w:shd w:val="clear" w:color="auto" w:fill="auto"/>
             <w:vAlign w:val="center"/>
           </w:tcPr>
           <w:p>
@@ -5995,7 +5996,7 @@
         <w:tc>
           <w:tcPr>
             <w:tcW w:w="0" w:type="auto"/>
-            <w:shd w:val="clear"/>
+            <w:shd w:val="clear" w:color="auto" w:fill="auto"/>
             <w:vAlign w:val="center"/>
           </w:tcPr>
           <w:p>
@@ -6021,7 +6022,7 @@
         <w:tc>
           <w:tcPr>
             <w:tcW w:w="0" w:type="auto"/>
-            <w:shd w:val="clear"/>
+            <w:shd w:val="clear" w:color="auto" w:fill="auto"/>
             <w:vAlign w:val="center"/>
           </w:tcPr>
           <w:p>
@@ -6120,7 +6121,7 @@
           <w:highlight w:val="red"/>
         </w:rPr>
         <w:pict>
-          <v:rect id="_x0000_i1072" o:spt="1" style="height:1.5pt;width:432pt;" fillcolor="#A0A0A0" filled="t" stroked="f" coordsize="21600,21600" o:hr="t" o:hrstd="t" o:hralign="center">
+          <v:rect id="_x0000_i1060" o:spt="1" style="height:1.5pt;width:432pt;" fillcolor="#A0A0A0" filled="t" stroked="f" coordsize="21600,21600" o:hr="t" o:hrstd="t" o:hralign="center">
             <v:path/>
             <v:fill on="t" focussize="0,0"/>
             <v:stroke on="f"/>
@@ -6236,6 +6237,558 @@
       </w:pPr>
       <w:r>
         <w:t>Examples: extremely high salary, abnormally high transaction, wrong recorded value.</w:t>
+      </w:r>
+    </w:p>
+    <w:p>
+      <w:pPr>
+        <w:keepNext w:val="0"/>
+        <w:keepLines w:val="0"/>
+        <w:widowControl/>
+        <w:suppressLineNumbers w:val="0"/>
+      </w:pPr>
+      <w:r>
+        <w:pict>
+          <v:rect id="_x0000_i1061" o:spt="1" style="height:1.5pt;width:432pt;" fillcolor="#A0A0A0" filled="t" stroked="f" coordsize="21600,21600" o:hr="t" o:hrstd="t" o:hralign="center">
+            <v:path/>
+            <v:fill on="t" focussize="0,0"/>
+            <v:stroke on="f"/>
+            <v:imagedata o:title=""/>
+            <o:lock v:ext="edit"/>
+            <w10:wrap type="none"/>
+            <w10:anchorlock/>
+          </v:rect>
+        </w:pict>
+      </w:r>
+    </w:p>
+    <w:p>
+      <w:pPr>
+        <w:pStyle w:val="3"/>
+        <w:keepNext w:val="0"/>
+        <w:keepLines w:val="0"/>
+        <w:widowControl/>
+        <w:suppressLineNumbers w:val="0"/>
+        <w:rPr>
+          <w:highlight w:val="cyan"/>
+        </w:rPr>
+      </w:pPr>
+      <w:r>
+        <w:rPr>
+          <w:highlight w:val="cyan"/>
+        </w:rPr>
+        <w:t>🎯 How to Find Outliers</w:t>
+      </w:r>
+    </w:p>
+    <w:p>
+      <w:pPr>
+        <w:pStyle w:val="9"/>
+        <w:keepNext w:val="0"/>
+        <w:keepLines w:val="0"/>
+        <w:widowControl/>
+        <w:suppressLineNumbers w:val="0"/>
+      </w:pPr>
+      <w:r>
+        <w:t>We will use only:</w:t>
+      </w:r>
+    </w:p>
+    <w:p>
+      <w:pPr>
+        <w:pStyle w:val="9"/>
+        <w:keepNext w:val="0"/>
+        <w:keepLines w:val="0"/>
+        <w:widowControl/>
+        <w:suppressLineNumbers w:val="0"/>
+        <w:ind w:left="720"/>
+      </w:pPr>
+      <w:r>
+        <w:t>Box Plot</w:t>
+      </w:r>
+    </w:p>
+    <w:p>
+      <w:pPr>
+        <w:pStyle w:val="9"/>
+        <w:keepNext w:val="0"/>
+        <w:keepLines w:val="0"/>
+        <w:widowControl/>
+        <w:suppressLineNumbers w:val="0"/>
+        <w:ind w:left="720"/>
+      </w:pPr>
+      <w:r>
+        <w:t>Histogram (histplot)</w:t>
+      </w:r>
+    </w:p>
+    <w:p>
+      <w:pPr>
+        <w:pStyle w:val="9"/>
+        <w:keepNext w:val="0"/>
+        <w:keepLines w:val="0"/>
+        <w:widowControl/>
+        <w:suppressLineNumbers w:val="0"/>
+        <w:ind w:left="720"/>
+      </w:pPr>
+      <w:r>
+        <w:t>IQR Method</w:t>
+      </w:r>
+    </w:p>
+    <w:p>
+      <w:pPr>
+        <w:keepNext w:val="0"/>
+        <w:keepLines w:val="0"/>
+        <w:widowControl/>
+        <w:suppressLineNumbers w:val="0"/>
+      </w:pPr>
+      <w:r>
+        <w:pict>
+          <v:rect id="_x0000_i1062" o:spt="1" style="height:1.5pt;width:432pt;" fillcolor="#A0A0A0" filled="t" stroked="f" coordsize="21600,21600" o:hr="t" o:hrstd="t" o:hralign="center">
+            <v:path/>
+            <v:fill on="t" focussize="0,0"/>
+            <v:stroke on="f"/>
+            <v:imagedata o:title=""/>
+            <o:lock v:ext="edit"/>
+            <w10:wrap type="none"/>
+            <w10:anchorlock/>
+          </v:rect>
+        </w:pict>
+      </w:r>
+    </w:p>
+    <w:p>
+      <w:pPr>
+        <w:pStyle w:val="4"/>
+        <w:keepNext w:val="0"/>
+        <w:keepLines w:val="0"/>
+        <w:widowControl/>
+        <w:suppressLineNumbers w:val="0"/>
+        <w:rPr>
+          <w:highlight w:val="magenta"/>
+        </w:rPr>
+      </w:pPr>
+      <w:r>
+        <w:rPr>
+          <w:highlight w:val="magenta"/>
+        </w:rPr>
+        <w:t>📌 1) Using Box Plot</w:t>
+      </w:r>
+    </w:p>
+    <w:p>
+      <w:pPr>
+        <w:pStyle w:val="9"/>
+        <w:keepNext w:val="0"/>
+        <w:keepLines w:val="0"/>
+        <w:widowControl/>
+        <w:suppressLineNumbers w:val="0"/>
+      </w:pPr>
+      <w:r>
+        <w:t>Box plot shows:</w:t>
+      </w:r>
+    </w:p>
+    <w:p>
+      <w:pPr>
+        <w:pStyle w:val="9"/>
+        <w:keepNext w:val="0"/>
+        <w:keepLines w:val="0"/>
+        <w:widowControl/>
+        <w:suppressLineNumbers w:val="0"/>
+        <w:ind w:left="720"/>
+      </w:pPr>
+      <w:r>
+        <w:t>Q1 (25th percentile)</w:t>
+      </w:r>
+    </w:p>
+    <w:p>
+      <w:pPr>
+        <w:pStyle w:val="9"/>
+        <w:keepNext w:val="0"/>
+        <w:keepLines w:val="0"/>
+        <w:widowControl/>
+        <w:suppressLineNumbers w:val="0"/>
+        <w:ind w:left="720"/>
+      </w:pPr>
+      <w:r>
+        <w:t>Median (50th percentile)</w:t>
+      </w:r>
+    </w:p>
+    <w:p>
+      <w:pPr>
+        <w:pStyle w:val="9"/>
+        <w:keepNext w:val="0"/>
+        <w:keepLines w:val="0"/>
+        <w:widowControl/>
+        <w:suppressLineNumbers w:val="0"/>
+        <w:ind w:left="720"/>
+      </w:pPr>
+      <w:r>
+        <w:t>Q3 (75th percentile)</w:t>
+      </w:r>
+    </w:p>
+    <w:p>
+      <w:pPr>
+        <w:pStyle w:val="9"/>
+        <w:keepNext w:val="0"/>
+        <w:keepLines w:val="0"/>
+        <w:widowControl/>
+        <w:suppressLineNumbers w:val="0"/>
+      </w:pPr>
+      <w:r>
+        <w:t>Points outside whiskers are outliers.</w:t>
+      </w:r>
+    </w:p>
+    <w:p>
+      <w:pPr>
+        <w:pStyle w:val="9"/>
+        <w:keepNext w:val="0"/>
+        <w:keepLines w:val="0"/>
+        <w:widowControl/>
+        <w:suppressLineNumbers w:val="0"/>
+      </w:pPr>
+      <w:r>
+        <w:t xml:space="preserve">Outliers appear as </w:t>
+      </w:r>
+      <w:r>
+        <w:rPr>
+          <w:rStyle w:val="10"/>
+        </w:rPr>
+        <w:t>small dots outside the box</w:t>
+      </w:r>
+      <w:r>
+        <w:t>.</w:t>
+      </w:r>
+    </w:p>
+    <w:p>
+      <w:pPr>
+        <w:keepNext w:val="0"/>
+        <w:keepLines w:val="0"/>
+        <w:widowControl/>
+        <w:suppressLineNumbers w:val="0"/>
+      </w:pPr>
+      <w:r>
+        <w:pict>
+          <v:rect id="_x0000_i1063" o:spt="1" style="height:1.5pt;width:432pt;" fillcolor="#A0A0A0" filled="t" stroked="f" coordsize="21600,21600" o:hr="t" o:hrstd="t" o:hralign="center">
+            <v:path/>
+            <v:fill on="t" focussize="0,0"/>
+            <v:stroke on="f"/>
+            <v:imagedata o:title=""/>
+            <o:lock v:ext="edit"/>
+            <w10:wrap type="none"/>
+            <w10:anchorlock/>
+          </v:rect>
+        </w:pict>
+      </w:r>
+    </w:p>
+    <w:p>
+      <w:pPr>
+        <w:pStyle w:val="4"/>
+        <w:keepNext w:val="0"/>
+        <w:keepLines w:val="0"/>
+        <w:widowControl/>
+        <w:suppressLineNumbers w:val="0"/>
+        <w:rPr>
+          <w:highlight w:val="magenta"/>
+        </w:rPr>
+      </w:pPr>
+      <w:r>
+        <w:rPr>
+          <w:highlight w:val="magenta"/>
+        </w:rPr>
+        <w:t>📌 2) Using Histogram (</w:t>
+      </w:r>
+      <w:r>
+        <w:rPr>
+          <w:rStyle w:val="8"/>
+          <w:highlight w:val="magenta"/>
+        </w:rPr>
+        <w:t>histplot</w:t>
+      </w:r>
+      <w:r>
+        <w:rPr>
+          <w:highlight w:val="magenta"/>
+        </w:rPr>
+        <w:t>)</w:t>
+      </w:r>
+    </w:p>
+    <w:p>
+      <w:pPr>
+        <w:pStyle w:val="9"/>
+        <w:keepNext w:val="0"/>
+        <w:keepLines w:val="0"/>
+        <w:widowControl/>
+        <w:suppressLineNumbers w:val="0"/>
+      </w:pPr>
+      <w:r>
+        <w:t>Most data forms a cluster.</w:t>
+      </w:r>
+    </w:p>
+    <w:p>
+      <w:pPr>
+        <w:pStyle w:val="9"/>
+        <w:keepNext w:val="0"/>
+        <w:keepLines w:val="0"/>
+        <w:widowControl/>
+        <w:suppressLineNumbers w:val="0"/>
+      </w:pPr>
+      <w:r>
+        <w:t>Outliers appear as:</w:t>
+      </w:r>
+    </w:p>
+    <w:p>
+      <w:pPr>
+        <w:pStyle w:val="9"/>
+        <w:keepNext w:val="0"/>
+        <w:keepLines w:val="0"/>
+        <w:widowControl/>
+        <w:suppressLineNumbers w:val="0"/>
+        <w:ind w:left="720"/>
+      </w:pPr>
+      <w:r>
+        <w:t>bars far away from main bars</w:t>
+      </w:r>
+    </w:p>
+    <w:p>
+      <w:pPr>
+        <w:pStyle w:val="9"/>
+        <w:keepNext w:val="0"/>
+        <w:keepLines w:val="0"/>
+        <w:widowControl/>
+        <w:suppressLineNumbers w:val="0"/>
+        <w:ind w:left="720"/>
+      </w:pPr>
+      <w:r>
+        <w:t>values at the extreme tail</w:t>
+      </w:r>
+    </w:p>
+    <w:p>
+      <w:pPr>
+        <w:pStyle w:val="9"/>
+        <w:keepNext w:val="0"/>
+        <w:keepLines w:val="0"/>
+        <w:widowControl/>
+        <w:suppressLineNumbers w:val="0"/>
+      </w:pPr>
+      <w:r>
+        <w:t>They indicate rare / extreme values.</w:t>
+      </w:r>
+    </w:p>
+    <w:p>
+      <w:pPr>
+        <w:keepNext w:val="0"/>
+        <w:keepLines w:val="0"/>
+        <w:widowControl/>
+        <w:suppressLineNumbers w:val="0"/>
+      </w:pPr>
+      <w:r>
+        <w:pict>
+          <v:rect id="_x0000_i1064" o:spt="1" style="height:1.5pt;width:432pt;" fillcolor="#A0A0A0" filled="t" stroked="f" coordsize="21600,21600" o:hr="t" o:hrstd="t" o:hralign="center">
+            <v:path/>
+            <v:fill on="t" focussize="0,0"/>
+            <v:stroke on="f"/>
+            <v:imagedata o:title=""/>
+            <o:lock v:ext="edit"/>
+            <w10:wrap type="none"/>
+            <w10:anchorlock/>
+          </v:rect>
+        </w:pict>
+      </w:r>
+    </w:p>
+    <w:p>
+      <w:pPr>
+        <w:pStyle w:val="4"/>
+        <w:keepNext w:val="0"/>
+        <w:keepLines w:val="0"/>
+        <w:widowControl/>
+        <w:suppressLineNumbers w:val="0"/>
+        <w:rPr>
+          <w:highlight w:val="magenta"/>
+        </w:rPr>
+      </w:pPr>
+      <w:r>
+        <w:rPr>
+          <w:highlight w:val="magenta"/>
+        </w:rPr>
+        <w:t>📌 3) Using IQR Method (Statistical Method)</w:t>
+      </w:r>
+    </w:p>
+    <w:p>
+      <w:pPr>
+        <w:pStyle w:val="9"/>
+        <w:keepNext w:val="0"/>
+        <w:keepLines w:val="0"/>
+        <w:widowControl/>
+        <w:suppressLineNumbers w:val="0"/>
+      </w:pPr>
+      <w:r>
+        <w:t>Steps:</w:t>
+      </w:r>
+    </w:p>
+    <w:p>
+      <w:pPr>
+        <w:pStyle w:val="9"/>
+        <w:keepNext w:val="0"/>
+        <w:keepLines w:val="0"/>
+        <w:widowControl/>
+        <w:suppressLineNumbers w:val="0"/>
+      </w:pPr>
+      <w:r>
+        <w:t>Steps:</w:t>
+      </w:r>
+    </w:p>
+    <w:p>
+      <w:pPr>
+        <w:pStyle w:val="9"/>
+        <w:keepNext w:val="0"/>
+        <w:keepLines w:val="0"/>
+        <w:widowControl/>
+        <w:suppressLineNumbers w:val="0"/>
+      </w:pPr>
+      <w:r>
+        <w:t>1️⃣ Find Q1 and Q3</w:t>
+      </w:r>
+      <w:r>
+        <w:br w:type="textWrapping"/>
+      </w:r>
+      <w:r>
+        <w:t>2️⃣ Compute</w:t>
+      </w:r>
+    </w:p>
+    <w:p>
+      <w:pPr>
+        <w:keepNext w:val="0"/>
+        <w:keepLines w:val="0"/>
+        <w:widowControl/>
+        <w:suppressLineNumbers w:val="0"/>
+        <w:jc w:val="left"/>
+      </w:pPr>
+      <w:r>
+        <w:rPr>
+          <w:rFonts w:ascii="SimSun" w:hAnsi="SimSun" w:eastAsia="SimSun" w:cs="SimSun"/>
+          <w:kern w:val="0"/>
+          <w:sz w:val="24"/>
+          <w:szCs w:val="24"/>
+          <w:lang w:val="en-US" w:eastAsia="zh-CN" w:bidi="ar"/>
+        </w:rPr>
+        <w:t>IQR=Q3−Q1</w:t>
+      </w:r>
+    </w:p>
+    <w:p>
+      <w:pPr>
+        <w:pStyle w:val="9"/>
+        <w:keepNext w:val="0"/>
+        <w:keepLines w:val="0"/>
+        <w:widowControl/>
+        <w:suppressLineNumbers w:val="0"/>
+      </w:pPr>
+      <w:r>
+        <w:t>3️⃣ Calculate limits</w:t>
+      </w:r>
+    </w:p>
+    <w:p>
+      <w:pPr>
+        <w:keepNext w:val="0"/>
+        <w:keepLines w:val="0"/>
+        <w:widowControl/>
+        <w:suppressLineNumbers w:val="0"/>
+        <w:jc w:val="left"/>
+        <w:rPr>
+          <w:rFonts w:ascii="SimSun" w:hAnsi="SimSun" w:eastAsia="SimSun" w:cs="SimSun"/>
+          <w:kern w:val="0"/>
+          <w:sz w:val="24"/>
+          <w:szCs w:val="24"/>
+          <w:lang w:val="en-US" w:eastAsia="zh-CN" w:bidi="ar"/>
+        </w:rPr>
+      </w:pPr>
+      <w:r>
+        <w:rPr>
+          <w:rFonts w:ascii="SimSun" w:hAnsi="SimSun" w:eastAsia="SimSun" w:cs="SimSun"/>
+          <w:kern w:val="0"/>
+          <w:sz w:val="24"/>
+          <w:szCs w:val="24"/>
+          <w:lang w:val="en-US" w:eastAsia="zh-CN" w:bidi="ar"/>
+        </w:rPr>
+        <w:t>Lower=Q1−1.5×IQR</w:t>
+      </w:r>
+    </w:p>
+    <w:p>
+      <w:pPr>
+        <w:keepNext w:val="0"/>
+        <w:keepLines w:val="0"/>
+        <w:widowControl/>
+        <w:suppressLineNumbers w:val="0"/>
+        <w:jc w:val="left"/>
+      </w:pPr>
+      <w:r>
+        <w:rPr>
+          <w:rFonts w:ascii="SimSun" w:hAnsi="SimSun" w:eastAsia="SimSun" w:cs="SimSun"/>
+          <w:kern w:val="0"/>
+          <w:sz w:val="24"/>
+          <w:szCs w:val="24"/>
+          <w:lang w:val="en-US" w:eastAsia="zh-CN" w:bidi="ar"/>
+        </w:rPr>
+        <w:t>Upper=Q3+1.5×IQR</w:t>
+      </w:r>
+    </w:p>
+    <w:p>
+      <w:pPr>
+        <w:pStyle w:val="9"/>
+        <w:keepNext w:val="0"/>
+        <w:keepLines w:val="0"/>
+        <w:widowControl/>
+        <w:suppressLineNumbers w:val="0"/>
+      </w:pPr>
+      <w:r>
+        <w:t>Values:</w:t>
+      </w:r>
+    </w:p>
+    <w:p>
+      <w:pPr>
+        <w:pStyle w:val="9"/>
+        <w:keepNext w:val="0"/>
+        <w:keepLines w:val="0"/>
+        <w:widowControl/>
+        <w:suppressLineNumbers w:val="0"/>
+        <w:ind w:left="720"/>
+      </w:pPr>
+      <w:r>
+        <w:t>less than Lower bound</w:t>
+      </w:r>
+    </w:p>
+    <w:p>
+      <w:pPr>
+        <w:pStyle w:val="9"/>
+        <w:keepNext w:val="0"/>
+        <w:keepLines w:val="0"/>
+        <w:widowControl/>
+        <w:suppressLineNumbers w:val="0"/>
+        <w:ind w:left="720"/>
+      </w:pPr>
+      <w:r>
+        <w:t>greater than Upper bound</w:t>
+      </w:r>
+    </w:p>
+    <w:p>
+      <w:pPr>
+        <w:pStyle w:val="9"/>
+        <w:keepNext w:val="0"/>
+        <w:keepLines w:val="0"/>
+        <w:widowControl/>
+        <w:suppressLineNumbers w:val="0"/>
+      </w:pPr>
+      <w:r>
+        <w:t xml:space="preserve">👉 are considered </w:t>
+      </w:r>
+      <w:r>
+        <w:rPr>
+          <w:rStyle w:val="10"/>
+        </w:rPr>
+        <w:t>outliers</w:t>
+      </w:r>
+    </w:p>
+    <w:p>
+      <w:pPr>
+        <w:pStyle w:val="9"/>
+        <w:keepNext w:val="0"/>
+        <w:keepLines w:val="0"/>
+        <w:widowControl/>
+        <w:suppressLineNumbers w:val="0"/>
+      </w:pPr>
+      <w:r>
+        <w:t>This is the same rule used in box plots.</w:t>
       </w:r>
     </w:p>
     <w:p>
@@ -6274,58 +6827,68 @@
         <w:rPr>
           <w:highlight w:val="cyan"/>
         </w:rPr>
-        <w:t>🎯 How to Find Outliers</w:t>
-      </w:r>
-    </w:p>
-    <w:p>
-      <w:pPr>
-        <w:pStyle w:val="9"/>
-        <w:keepNext w:val="0"/>
-        <w:keepLines w:val="0"/>
-        <w:widowControl/>
-        <w:suppressLineNumbers w:val="0"/>
-      </w:pPr>
-      <w:r>
-        <w:t>We will use only:</w:t>
-      </w:r>
-    </w:p>
-    <w:p>
-      <w:pPr>
-        <w:pStyle w:val="9"/>
-        <w:keepNext w:val="0"/>
-        <w:keepLines w:val="0"/>
-        <w:widowControl/>
-        <w:suppressLineNumbers w:val="0"/>
-        <w:ind w:left="720"/>
-      </w:pPr>
-      <w:r>
-        <w:t>Box Plot</w:t>
-      </w:r>
-    </w:p>
-    <w:p>
-      <w:pPr>
-        <w:pStyle w:val="9"/>
-        <w:keepNext w:val="0"/>
-        <w:keepLines w:val="0"/>
-        <w:widowControl/>
-        <w:suppressLineNumbers w:val="0"/>
-        <w:ind w:left="720"/>
-      </w:pPr>
-      <w:r>
-        <w:t>Histogram (histplot)</w:t>
-      </w:r>
-    </w:p>
-    <w:p>
-      <w:pPr>
-        <w:pStyle w:val="9"/>
-        <w:keepNext w:val="0"/>
-        <w:keepLines w:val="0"/>
-        <w:widowControl/>
-        <w:suppressLineNumbers w:val="0"/>
-        <w:ind w:left="720"/>
-      </w:pPr>
-      <w:r>
-        <w:t>IQR Method</w:t>
+        <w:t>🛠️ How to Remove Outliers (Using IQR Method)</w:t>
+      </w:r>
+    </w:p>
+    <w:p>
+      <w:pPr>
+        <w:pStyle w:val="9"/>
+        <w:keepNext w:val="0"/>
+        <w:keepLines w:val="0"/>
+        <w:widowControl/>
+        <w:suppressLineNumbers w:val="0"/>
+      </w:pPr>
+      <w:r>
+        <w:t>Keep only values inside limits:</w:t>
+      </w:r>
+    </w:p>
+    <w:p>
+      <w:pPr>
+        <w:pStyle w:val="9"/>
+        <w:keepNext w:val="0"/>
+        <w:keepLines w:val="0"/>
+        <w:widowControl/>
+        <w:suppressLineNumbers w:val="0"/>
+        <w:ind w:left="720"/>
+      </w:pPr>
+      <w:r>
+        <w:t>values &lt; lower limit → remove</w:t>
+      </w:r>
+    </w:p>
+    <w:p>
+      <w:pPr>
+        <w:pStyle w:val="9"/>
+        <w:keepNext w:val="0"/>
+        <w:keepLines w:val="0"/>
+        <w:widowControl/>
+        <w:suppressLineNumbers w:val="0"/>
+        <w:ind w:left="720"/>
+      </w:pPr>
+      <w:r>
+        <w:t>values &gt; upper limit → remove</w:t>
+      </w:r>
+    </w:p>
+    <w:p>
+      <w:pPr>
+        <w:pStyle w:val="9"/>
+        <w:keepNext w:val="0"/>
+        <w:keepLines w:val="0"/>
+        <w:widowControl/>
+        <w:suppressLineNumbers w:val="0"/>
+      </w:pPr>
+      <w:r>
+        <w:t>So final data contains only:</w:t>
+      </w:r>
+      <w:r>
+        <w:br w:type="textWrapping"/>
+      </w:r>
+      <w:r>
+        <w:rPr>
+          <w:rFonts w:ascii="SimSun" w:hAnsi="SimSun" w:eastAsia="SimSun" w:cs="SimSun"/>
+          <w:sz w:val="24"/>
+          <w:szCs w:val="24"/>
+        </w:rPr>
+        <w:t>Q1−1.5×IQR≤x≤Q3+1.5×IQR</w:t>
       </w:r>
     </w:p>
     <w:p>
@@ -6351,114 +6914,102 @@
     </w:p>
     <w:p>
       <w:pPr>
-        <w:pStyle w:val="4"/>
-        <w:keepNext w:val="0"/>
-        <w:keepLines w:val="0"/>
-        <w:widowControl/>
-        <w:suppressLineNumbers w:val="0"/>
-        <w:rPr>
-          <w:highlight w:val="magenta"/>
-        </w:rPr>
-      </w:pPr>
-      <w:r>
-        <w:rPr>
-          <w:highlight w:val="magenta"/>
-        </w:rPr>
-        <w:t>📌 1) Using Box Plot</w:t>
-      </w:r>
-    </w:p>
-    <w:p>
-      <w:pPr>
-        <w:pStyle w:val="9"/>
-        <w:keepNext w:val="0"/>
-        <w:keepLines w:val="0"/>
-        <w:widowControl/>
-        <w:suppressLineNumbers w:val="0"/>
-      </w:pPr>
-      <w:r>
-        <w:t>Box plot shows:</w:t>
-      </w:r>
-    </w:p>
-    <w:p>
-      <w:pPr>
-        <w:pStyle w:val="9"/>
-        <w:keepNext w:val="0"/>
-        <w:keepLines w:val="0"/>
-        <w:widowControl/>
-        <w:suppressLineNumbers w:val="0"/>
-        <w:ind w:left="720"/>
-      </w:pPr>
-      <w:r>
-        <w:t>Q1 (25th percentile)</w:t>
-      </w:r>
-    </w:p>
-    <w:p>
-      <w:pPr>
-        <w:pStyle w:val="9"/>
-        <w:keepNext w:val="0"/>
-        <w:keepLines w:val="0"/>
-        <w:widowControl/>
-        <w:suppressLineNumbers w:val="0"/>
-        <w:ind w:left="720"/>
-      </w:pPr>
-      <w:r>
-        <w:t>Median (50th percentile)</w:t>
-      </w:r>
-    </w:p>
-    <w:p>
-      <w:pPr>
-        <w:pStyle w:val="9"/>
-        <w:keepNext w:val="0"/>
-        <w:keepLines w:val="0"/>
-        <w:widowControl/>
-        <w:suppressLineNumbers w:val="0"/>
-        <w:ind w:left="720"/>
-      </w:pPr>
-      <w:r>
-        <w:t>Q3 (75th percentile)</w:t>
-      </w:r>
-    </w:p>
-    <w:p>
-      <w:pPr>
-        <w:pStyle w:val="9"/>
-        <w:keepNext w:val="0"/>
-        <w:keepLines w:val="0"/>
-        <w:widowControl/>
-        <w:suppressLineNumbers w:val="0"/>
-      </w:pPr>
-      <w:r>
-        <w:t>Points outside whiskers are outliers.</w:t>
-      </w:r>
-    </w:p>
-    <w:p>
-      <w:pPr>
-        <w:pStyle w:val="9"/>
-        <w:keepNext w:val="0"/>
-        <w:keepLines w:val="0"/>
-        <w:widowControl/>
-        <w:suppressLineNumbers w:val="0"/>
-      </w:pPr>
-      <w:r>
-        <w:t xml:space="preserve">Outliers appear as </w:t>
-      </w:r>
-      <w:r>
-        <w:rPr>
-          <w:rStyle w:val="10"/>
-        </w:rPr>
-        <w:t>small dots outside the box</w:t>
-      </w:r>
-      <w:r>
-        <w:t>.</w:t>
-      </w:r>
-    </w:p>
-    <w:p>
-      <w:pPr>
-        <w:keepNext w:val="0"/>
-        <w:keepLines w:val="0"/>
-        <w:widowControl/>
-        <w:suppressLineNumbers w:val="0"/>
-      </w:pPr>
-      <w:r>
+        <w:pStyle w:val="3"/>
+        <w:keepNext w:val="0"/>
+        <w:keepLines w:val="0"/>
+        <w:widowControl/>
+        <w:suppressLineNumbers w:val="0"/>
+      </w:pPr>
+      <w:r>
+        <w:t>🟢 Summary (Very Short)</w:t>
+      </w:r>
+    </w:p>
+    <w:p>
+      <w:pPr>
+        <w:pStyle w:val="9"/>
+        <w:keepNext w:val="0"/>
+        <w:keepLines w:val="0"/>
+        <w:widowControl/>
+        <w:suppressLineNumbers w:val="0"/>
+        <w:ind w:left="720"/>
+      </w:pPr>
+      <w:r>
+        <w:t>Outliers = values far from majority of data</w:t>
+      </w:r>
+    </w:p>
+    <w:p>
+      <w:pPr>
+        <w:pStyle w:val="9"/>
+        <w:keepNext w:val="0"/>
+        <w:keepLines w:val="0"/>
+        <w:widowControl/>
+        <w:suppressLineNumbers w:val="0"/>
+        <w:ind w:left="720"/>
+      </w:pPr>
+      <w:r>
+        <w:t>Box plot → dots outside whiskers</w:t>
+      </w:r>
+    </w:p>
+    <w:p>
+      <w:pPr>
+        <w:pStyle w:val="9"/>
+        <w:keepNext w:val="0"/>
+        <w:keepLines w:val="0"/>
+        <w:widowControl/>
+        <w:suppressLineNumbers w:val="0"/>
+        <w:ind w:left="720"/>
+      </w:pPr>
+      <w:r>
+        <w:t>Histplot → bars far from main cluste</w:t>
+      </w:r>
+      <w:r>
+        <w:rPr>
+          <w:rFonts w:hint="default"/>
+          <w:lang w:val="en-IN"/>
+        </w:rPr>
+        <w:t>r</w:t>
+      </w:r>
+    </w:p>
+    <w:p>
+      <w:pPr>
+        <w:pStyle w:val="9"/>
+        <w:keepNext w:val="0"/>
+        <w:keepLines w:val="0"/>
+        <w:widowControl/>
+        <w:suppressLineNumbers w:val="0"/>
+        <w:ind w:left="720"/>
+      </w:pPr>
+      <w:r>
+        <w:t>IQR detects outliers statistically</w:t>
+      </w:r>
+    </w:p>
+    <w:p>
+      <w:pPr>
+        <w:pStyle w:val="9"/>
+        <w:keepNext w:val="0"/>
+        <w:keepLines w:val="0"/>
+        <w:widowControl/>
+        <w:suppressLineNumbers w:val="0"/>
+        <w:ind w:left="720"/>
+      </w:pPr>
+      <w:r>
+        <w:t>Remove values outside IQR limits</w:t>
+      </w:r>
+    </w:p>
+    <w:p>
+      <w:pPr>
+        <w:keepNext w:val="0"/>
+        <w:keepLines w:val="0"/>
+        <w:widowControl/>
+        <w:suppressLineNumbers w:val="0"/>
+        <w:rPr>
+          <w:highlight w:val="red"/>
+        </w:rPr>
+      </w:pPr>
+      <w:r>
+        <w:rPr>
+          <w:highlight w:val="red"/>
+        </w:rPr>
         <w:pict>
           <v:rect id="_x0000_i1067" o:spt="1" style="height:1.5pt;width:432pt;" fillcolor="#A0A0A0" filled="t" stroked="f" coordsize="21600,21600" o:hr="t" o:hrstd="t" o:hralign="center">
             <v:path/>
@@ -6474,95 +7025,453 @@
     </w:p>
     <w:p>
       <w:pPr>
+        <w:pStyle w:val="9"/>
+        <w:keepNext w:val="0"/>
+        <w:keepLines w:val="0"/>
+        <w:widowControl/>
+        <w:suppressLineNumbers w:val="0"/>
+        <w:jc w:val="center"/>
+        <w:rPr>
+          <w:rFonts w:hint="default"/>
+          <w:sz w:val="40"/>
+          <w:szCs w:val="40"/>
+          <w:highlight w:val="yellow"/>
+          <w:lang w:val="en-IN"/>
+        </w:rPr>
+      </w:pPr>
+      <w:r>
+        <w:rPr>
+          <w:rFonts w:hint="default"/>
+          <w:sz w:val="40"/>
+          <w:szCs w:val="40"/>
+          <w:highlight w:val="yellow"/>
+          <w:lang w:val="en-IN"/>
+        </w:rPr>
+        <w:t>Coveriance and corelation</w:t>
+      </w:r>
+    </w:p>
+    <w:p>
+      <w:pPr>
+        <w:pStyle w:val="3"/>
+        <w:keepNext w:val="0"/>
+        <w:keepLines w:val="0"/>
+        <w:widowControl/>
+        <w:suppressLineNumbers w:val="0"/>
+        <w:rPr>
+          <w:highlight w:val="cyan"/>
+        </w:rPr>
+      </w:pPr>
+      <w:r>
+        <w:rPr>
+          <w:highlight w:val="cyan"/>
+        </w:rPr>
+        <w:t>1️⃣ Covariance — Definition</w:t>
+      </w:r>
+    </w:p>
+    <w:p>
+      <w:pPr>
+        <w:pStyle w:val="9"/>
+        <w:keepNext w:val="0"/>
+        <w:keepLines w:val="0"/>
+        <w:widowControl/>
+        <w:suppressLineNumbers w:val="0"/>
+      </w:pPr>
+      <w:r>
+        <w:t xml:space="preserve">Covariance measures </w:t>
+      </w:r>
+      <w:r>
+        <w:rPr>
+          <w:rStyle w:val="10"/>
+        </w:rPr>
+        <w:t>how two variables vary together</w:t>
+      </w:r>
+      <w:r>
+        <w:t>.</w:t>
+      </w:r>
+    </w:p>
+    <w:p>
+      <w:pPr>
+        <w:pStyle w:val="9"/>
+        <w:keepNext w:val="0"/>
+        <w:keepLines w:val="0"/>
+        <w:widowControl/>
+        <w:suppressLineNumbers w:val="0"/>
+        <w:ind w:left="720"/>
+      </w:pPr>
+      <w:r>
+        <w:t xml:space="preserve">If both increase together → covariance is </w:t>
+      </w:r>
+      <w:r>
+        <w:rPr>
+          <w:rStyle w:val="10"/>
+        </w:rPr>
+        <w:t>positive</w:t>
+      </w:r>
+    </w:p>
+    <w:p>
+      <w:pPr>
+        <w:pStyle w:val="9"/>
+        <w:keepNext w:val="0"/>
+        <w:keepLines w:val="0"/>
+        <w:widowControl/>
+        <w:suppressLineNumbers w:val="0"/>
+        <w:ind w:left="720"/>
+      </w:pPr>
+      <w:r>
+        <w:t xml:space="preserve">If one increases while the other decreases → covariance is </w:t>
+      </w:r>
+      <w:r>
+        <w:rPr>
+          <w:rStyle w:val="10"/>
+        </w:rPr>
+        <w:t>negative</w:t>
+      </w:r>
+    </w:p>
+    <w:p>
+      <w:pPr>
+        <w:pStyle w:val="9"/>
+        <w:keepNext w:val="0"/>
+        <w:keepLines w:val="0"/>
+        <w:widowControl/>
+        <w:suppressLineNumbers w:val="0"/>
+        <w:ind w:left="720"/>
+        <w:rPr>
+          <w:rStyle w:val="10"/>
+        </w:rPr>
+      </w:pPr>
+      <w:r>
+        <w:t xml:space="preserve">If they do not move together → covariance is close to </w:t>
+      </w:r>
+      <w:r>
+        <w:rPr>
+          <w:rStyle w:val="10"/>
+        </w:rPr>
+        <w:t>zero</w:t>
+      </w:r>
+    </w:p>
+    <w:p>
+      <w:pPr>
+        <w:pStyle w:val="9"/>
+        <w:keepNext w:val="0"/>
+        <w:keepLines w:val="0"/>
+        <w:widowControl/>
+        <w:suppressLineNumbers w:val="0"/>
+        <w:ind w:left="720"/>
+        <w:rPr>
+          <w:rStyle w:val="10"/>
+        </w:rPr>
+      </w:pPr>
+      <w:r>
+        <w:drawing>
+          <wp:inline distT="0" distB="0" distL="114300" distR="114300">
+            <wp:extent cx="5699760" cy="2346960"/>
+            <wp:effectExtent l="0" t="0" r="0" b="0"/>
+            <wp:docPr id="5" name="Picture 45"/>
+            <wp:cNvGraphicFramePr>
+              <a:graphicFrameLocks xmlns:a="http://schemas.openxmlformats.org/drawingml/2006/main" noChangeAspect="1"/>
+            </wp:cNvGraphicFramePr>
+            <a:graphic xmlns:a="http://schemas.openxmlformats.org/drawingml/2006/main">
+              <a:graphicData uri="http://schemas.openxmlformats.org/drawingml/2006/picture">
+                <pic:pic xmlns:pic="http://schemas.openxmlformats.org/drawingml/2006/picture">
+                  <pic:nvPicPr>
+                    <pic:cNvPr id="5" name="Picture 45"/>
+                    <pic:cNvPicPr>
+                      <a:picLocks noChangeAspect="1"/>
+                    </pic:cNvPicPr>
+                  </pic:nvPicPr>
+                  <pic:blipFill>
+                    <a:blip r:embed="rId7"/>
+                    <a:stretch>
+                      <a:fillRect/>
+                    </a:stretch>
+                  </pic:blipFill>
+                  <pic:spPr>
+                    <a:xfrm>
+                      <a:off x="0" y="0"/>
+                      <a:ext cx="5699760" cy="2346960"/>
+                    </a:xfrm>
+                    <a:prstGeom prst="rect">
+                      <a:avLst/>
+                    </a:prstGeom>
+                    <a:noFill/>
+                    <a:ln>
+                      <a:noFill/>
+                    </a:ln>
+                  </pic:spPr>
+                </pic:pic>
+              </a:graphicData>
+            </a:graphic>
+          </wp:inline>
+        </w:drawing>
+      </w:r>
+    </w:p>
+    <w:p>
+      <w:pPr>
         <w:pStyle w:val="4"/>
         <w:keepNext w:val="0"/>
         <w:keepLines w:val="0"/>
         <w:widowControl/>
         <w:suppressLineNumbers w:val="0"/>
-        <w:rPr>
-          <w:highlight w:val="magenta"/>
-        </w:rPr>
-      </w:pPr>
-      <w:r>
-        <w:rPr>
-          <w:highlight w:val="magenta"/>
-        </w:rPr>
-        <w:t>📌 2) Using Histogram (</w:t>
-      </w:r>
-      <w:r>
-        <w:rPr>
-          <w:rStyle w:val="8"/>
-          <w:highlight w:val="magenta"/>
-        </w:rPr>
-        <w:t>histplot</w:t>
-      </w:r>
-      <w:r>
-        <w:rPr>
-          <w:highlight w:val="magenta"/>
-        </w:rPr>
-        <w:t>)</w:t>
-      </w:r>
-    </w:p>
-    <w:p>
-      <w:pPr>
-        <w:pStyle w:val="9"/>
-        <w:keepNext w:val="0"/>
-        <w:keepLines w:val="0"/>
-        <w:widowControl/>
-        <w:suppressLineNumbers w:val="0"/>
-      </w:pPr>
-      <w:r>
-        <w:t>Most data forms a cluster.</w:t>
-      </w:r>
-    </w:p>
-    <w:p>
-      <w:pPr>
-        <w:pStyle w:val="9"/>
-        <w:keepNext w:val="0"/>
-        <w:keepLines w:val="0"/>
-        <w:widowControl/>
-        <w:suppressLineNumbers w:val="0"/>
-      </w:pPr>
-      <w:r>
-        <w:t>Outliers appear as:</w:t>
-      </w:r>
-    </w:p>
-    <w:p>
-      <w:pPr>
-        <w:pStyle w:val="9"/>
-        <w:keepNext w:val="0"/>
-        <w:keepLines w:val="0"/>
-        <w:widowControl/>
-        <w:suppressLineNumbers w:val="0"/>
-        <w:ind w:left="720"/>
-      </w:pPr>
-      <w:r>
-        <w:t>bars far away from main bars</w:t>
-      </w:r>
-    </w:p>
-    <w:p>
-      <w:pPr>
-        <w:pStyle w:val="9"/>
-        <w:keepNext w:val="0"/>
-        <w:keepLines w:val="0"/>
-        <w:widowControl/>
-        <w:suppressLineNumbers w:val="0"/>
-        <w:ind w:left="720"/>
-      </w:pPr>
-      <w:r>
-        <w:t>values at the extreme tail</w:t>
-      </w:r>
-    </w:p>
-    <w:p>
-      <w:pPr>
-        <w:pStyle w:val="9"/>
-        <w:keepNext w:val="0"/>
-        <w:keepLines w:val="0"/>
-        <w:widowControl/>
-        <w:suppressLineNumbers w:val="0"/>
-      </w:pPr>
-      <w:r>
-        <w:t>They indicate rare / extreme values.</w:t>
+      </w:pPr>
+      <w:r>
+        <w:rPr>
+          <w:rStyle w:val="10"/>
+          <w:b/>
+          <w:bCs/>
+        </w:rPr>
+        <w:t>Formula</w:t>
+      </w:r>
+    </w:p>
+    <w:p>
+      <w:pPr>
+        <w:pStyle w:val="9"/>
+        <w:keepNext w:val="0"/>
+        <w:keepLines w:val="0"/>
+        <w:widowControl/>
+        <w:suppressLineNumbers w:val="0"/>
+        <w:jc w:val="both"/>
+      </w:pPr>
+      <w:r>
+        <w:drawing>
+          <wp:inline distT="0" distB="0" distL="114300" distR="114300">
+            <wp:extent cx="3566160" cy="868680"/>
+            <wp:effectExtent l="0" t="0" r="0" b="0"/>
+            <wp:docPr id="4" name="Picture 44"/>
+            <wp:cNvGraphicFramePr>
+              <a:graphicFrameLocks xmlns:a="http://schemas.openxmlformats.org/drawingml/2006/main" noChangeAspect="1"/>
+            </wp:cNvGraphicFramePr>
+            <a:graphic xmlns:a="http://schemas.openxmlformats.org/drawingml/2006/main">
+              <a:graphicData uri="http://schemas.openxmlformats.org/drawingml/2006/picture">
+                <pic:pic xmlns:pic="http://schemas.openxmlformats.org/drawingml/2006/picture">
+                  <pic:nvPicPr>
+                    <pic:cNvPr id="4" name="Picture 44"/>
+                    <pic:cNvPicPr>
+                      <a:picLocks noChangeAspect="1"/>
+                    </pic:cNvPicPr>
+                  </pic:nvPicPr>
+                  <pic:blipFill>
+                    <a:blip r:embed="rId8"/>
+                    <a:stretch>
+                      <a:fillRect/>
+                    </a:stretch>
+                  </pic:blipFill>
+                  <pic:spPr>
+                    <a:xfrm>
+                      <a:off x="0" y="0"/>
+                      <a:ext cx="3566160" cy="868680"/>
+                    </a:xfrm>
+                    <a:prstGeom prst="rect">
+                      <a:avLst/>
+                    </a:prstGeom>
+                    <a:noFill/>
+                    <a:ln>
+                      <a:noFill/>
+                    </a:ln>
+                  </pic:spPr>
+                </pic:pic>
+              </a:graphicData>
+            </a:graphic>
+          </wp:inline>
+        </w:drawing>
+      </w:r>
+    </w:p>
+    <w:p>
+      <w:pPr>
+        <w:pStyle w:val="2"/>
+        <w:keepNext w:val="0"/>
+        <w:keepLines w:val="0"/>
+        <w:widowControl/>
+        <w:suppressLineNumbers w:val="0"/>
+        <w:rPr>
+          <w:highlight w:val="cyan"/>
+        </w:rPr>
+      </w:pPr>
+      <w:r>
+        <w:rPr>
+          <w:highlight w:val="cyan"/>
+        </w:rPr>
+        <w:t xml:space="preserve">2️⃣ </w:t>
+      </w:r>
+      <w:r>
+        <w:rPr>
+          <w:rStyle w:val="10"/>
+          <w:b/>
+          <w:bCs/>
+          <w:highlight w:val="cyan"/>
+        </w:rPr>
+        <w:t>Correlation — Definition</w:t>
+      </w:r>
+    </w:p>
+    <w:p>
+      <w:pPr>
+        <w:pStyle w:val="9"/>
+        <w:keepNext w:val="0"/>
+        <w:keepLines w:val="0"/>
+        <w:widowControl/>
+        <w:suppressLineNumbers w:val="0"/>
+      </w:pPr>
+      <w:r>
+        <w:t>Correlation measures:</w:t>
+      </w:r>
+    </w:p>
+    <w:p>
+      <w:pPr>
+        <w:pStyle w:val="9"/>
+        <w:keepNext w:val="0"/>
+        <w:keepLines w:val="0"/>
+        <w:widowControl/>
+        <w:suppressLineNumbers w:val="0"/>
+        <w:ind w:left="720" w:right="720"/>
+      </w:pPr>
+      <w:r>
+        <w:rPr>
+          <w:rStyle w:val="10"/>
+          <w:rFonts w:hint="eastAsia" w:ascii="SimSun" w:hAnsi="SimSun" w:eastAsia="SimSun" w:cs="SimSun"/>
+          <w:sz w:val="24"/>
+          <w:szCs w:val="24"/>
+        </w:rPr>
+        <w:t>How strongly two variables are related (strength + direction)</w:t>
+      </w:r>
+    </w:p>
+    <w:p>
+      <w:pPr>
+        <w:pStyle w:val="9"/>
+        <w:keepNext w:val="0"/>
+        <w:keepLines w:val="0"/>
+        <w:widowControl/>
+        <w:suppressLineNumbers w:val="0"/>
+      </w:pPr>
+      <w:r>
+        <w:t xml:space="preserve">It is a </w:t>
+      </w:r>
+      <w:r>
+        <w:rPr>
+          <w:rStyle w:val="10"/>
+        </w:rPr>
+        <w:t>scaled version of covariance</w:t>
+      </w:r>
+      <w:r>
+        <w:t>.</w:t>
+      </w:r>
+    </w:p>
+    <w:p>
+      <w:pPr>
+        <w:pStyle w:val="9"/>
+        <w:keepNext w:val="0"/>
+        <w:keepLines w:val="0"/>
+        <w:widowControl/>
+        <w:suppressLineNumbers w:val="0"/>
+      </w:pPr>
+      <w:r>
+        <w:drawing>
+          <wp:inline distT="0" distB="0" distL="114300" distR="114300">
+            <wp:extent cx="5074920" cy="5303520"/>
+            <wp:effectExtent l="0" t="0" r="0" b="0"/>
+            <wp:docPr id="6" name="Picture 46"/>
+            <wp:cNvGraphicFramePr>
+              <a:graphicFrameLocks xmlns:a="http://schemas.openxmlformats.org/drawingml/2006/main" noChangeAspect="1"/>
+            </wp:cNvGraphicFramePr>
+            <a:graphic xmlns:a="http://schemas.openxmlformats.org/drawingml/2006/main">
+              <a:graphicData uri="http://schemas.openxmlformats.org/drawingml/2006/picture">
+                <pic:pic xmlns:pic="http://schemas.openxmlformats.org/drawingml/2006/picture">
+                  <pic:nvPicPr>
+                    <pic:cNvPr id="6" name="Picture 46"/>
+                    <pic:cNvPicPr>
+                      <a:picLocks noChangeAspect="1"/>
+                    </pic:cNvPicPr>
+                  </pic:nvPicPr>
+                  <pic:blipFill>
+                    <a:blip r:embed="rId9"/>
+                    <a:stretch>
+                      <a:fillRect/>
+                    </a:stretch>
+                  </pic:blipFill>
+                  <pic:spPr>
+                    <a:xfrm>
+                      <a:off x="0" y="0"/>
+                      <a:ext cx="5074920" cy="5303520"/>
+                    </a:xfrm>
+                    <a:prstGeom prst="rect">
+                      <a:avLst/>
+                    </a:prstGeom>
+                    <a:noFill/>
+                    <a:ln>
+                      <a:noFill/>
+                    </a:ln>
+                  </pic:spPr>
+                </pic:pic>
+              </a:graphicData>
+            </a:graphic>
+          </wp:inline>
+        </w:drawing>
+      </w:r>
+    </w:p>
+    <w:p>
+      <w:pPr>
+        <w:pStyle w:val="9"/>
+        <w:keepNext w:val="0"/>
+        <w:keepLines w:val="0"/>
+        <w:widowControl/>
+        <w:suppressLineNumbers w:val="0"/>
+      </w:pPr>
+    </w:p>
+    <w:p>
+      <w:pPr>
+        <w:pStyle w:val="9"/>
+        <w:keepNext w:val="0"/>
+        <w:keepLines w:val="0"/>
+        <w:widowControl/>
+        <w:suppressLineNumbers w:val="0"/>
+      </w:pPr>
+    </w:p>
+    <w:p>
+      <w:pPr>
+        <w:pStyle w:val="9"/>
+        <w:keepNext w:val="0"/>
+        <w:keepLines w:val="0"/>
+        <w:widowControl/>
+        <w:suppressLineNumbers w:val="0"/>
+        <w:jc w:val="both"/>
+        <w:rPr>
+          <w:rFonts w:hint="default"/>
+          <w:lang w:val="en-IN"/>
+        </w:rPr>
+      </w:pPr>
+    </w:p>
+    <w:p>
+      <w:pPr>
+        <w:pStyle w:val="9"/>
+        <w:keepNext w:val="0"/>
+        <w:keepLines w:val="0"/>
+        <w:widowControl/>
+        <w:suppressLineNumbers w:val="0"/>
+      </w:pPr>
+    </w:p>
+    <w:p>
+      <w:pPr>
+        <w:pStyle w:val="9"/>
+        <w:keepNext w:val="0"/>
+        <w:keepLines w:val="0"/>
+        <w:widowControl/>
+        <w:suppressLineNumbers w:val="0"/>
+        <w:jc w:val="center"/>
+        <w:rPr>
+          <w:rFonts w:hint="default"/>
+          <w:sz w:val="40"/>
+          <w:szCs w:val="40"/>
+          <w:highlight w:val="yellow"/>
+          <w:lang w:val="en-IN"/>
+        </w:rPr>
+      </w:pPr>
+      <w:r>
+        <w:rPr>
+          <w:rFonts w:hint="default"/>
+          <w:sz w:val="40"/>
+          <w:szCs w:val="40"/>
+          <w:highlight w:val="yellow"/>
+          <w:lang w:val="en-IN"/>
+        </w:rPr>
+        <w:t>Probablity</w:t>
       </w:r>
     </w:p>
     <w:p>
@@ -6588,206 +7497,468 @@
     </w:p>
     <w:p>
       <w:pPr>
-        <w:pStyle w:val="4"/>
-        <w:keepNext w:val="0"/>
-        <w:keepLines w:val="0"/>
-        <w:widowControl/>
-        <w:suppressLineNumbers w:val="0"/>
-        <w:rPr>
-          <w:highlight w:val="magenta"/>
-        </w:rPr>
-      </w:pPr>
-      <w:r>
-        <w:rPr>
-          <w:highlight w:val="magenta"/>
-        </w:rPr>
-        <w:t>📌 3) Using IQR Method (Statistical Method)</w:t>
-      </w:r>
-    </w:p>
-    <w:p>
-      <w:pPr>
-        <w:pStyle w:val="9"/>
-        <w:keepNext w:val="0"/>
-        <w:keepLines w:val="0"/>
-        <w:widowControl/>
-        <w:suppressLineNumbers w:val="0"/>
-      </w:pPr>
-      <w:r>
-        <w:t>Steps:</w:t>
-      </w:r>
-    </w:p>
-    <w:p>
-      <w:pPr>
-        <w:pStyle w:val="9"/>
-        <w:keepNext w:val="0"/>
-        <w:keepLines w:val="0"/>
-        <w:widowControl/>
-        <w:suppressLineNumbers w:val="0"/>
-      </w:pPr>
-      <w:r>
-        <w:t>Steps:</w:t>
-      </w:r>
-    </w:p>
-    <w:p>
-      <w:pPr>
-        <w:pStyle w:val="9"/>
-        <w:keepNext w:val="0"/>
-        <w:keepLines w:val="0"/>
-        <w:widowControl/>
-        <w:suppressLineNumbers w:val="0"/>
-      </w:pPr>
-      <w:r>
-        <w:t>1️⃣ Find Q1 and Q3</w:t>
-      </w:r>
-      <w:r>
-        <w:br w:type="textWrapping"/>
-      </w:r>
-      <w:r>
-        <w:t>2️⃣ Compute</w:t>
-      </w:r>
-    </w:p>
-    <w:p>
-      <w:pPr>
-        <w:keepNext w:val="0"/>
-        <w:keepLines w:val="0"/>
-        <w:widowControl/>
-        <w:suppressLineNumbers w:val="0"/>
-        <w:jc w:val="left"/>
-      </w:pPr>
-      <w:r>
-        <w:rPr>
-          <w:rFonts w:ascii="SimSun" w:hAnsi="SimSun" w:eastAsia="SimSun" w:cs="SimSun"/>
-          <w:kern w:val="0"/>
+        <w:pStyle w:val="2"/>
+        <w:keepNext w:val="0"/>
+        <w:keepLines w:val="0"/>
+        <w:widowControl/>
+        <w:suppressLineNumbers w:val="0"/>
+      </w:pPr>
+      <w:r>
+        <w:t>🎯</w:t>
+      </w:r>
+      <w:r>
+        <w:rPr>
+          <w:highlight w:val="cyan"/>
+        </w:rPr>
+        <w:t xml:space="preserve"> </w:t>
+      </w:r>
+      <w:r>
+        <w:rPr>
+          <w:rStyle w:val="10"/>
+          <w:b/>
+          <w:bCs/>
+          <w:highlight w:val="cyan"/>
+        </w:rPr>
+        <w:t>What is Probability?</w:t>
+      </w:r>
+      <w:r>
+        <w:rPr>
+          <w:rStyle w:val="10"/>
+          <w:b/>
+          <w:bCs/>
+        </w:rPr>
+        <w:t xml:space="preserve"> (Simple Definition)</w:t>
+      </w:r>
+    </w:p>
+    <w:p>
+      <w:pPr>
+        <w:pStyle w:val="9"/>
+        <w:keepNext w:val="0"/>
+        <w:keepLines w:val="0"/>
+        <w:widowControl/>
+        <w:suppressLineNumbers w:val="0"/>
+        <w:rPr>
+          <w:highlight w:val="cyan"/>
+        </w:rPr>
+      </w:pPr>
+      <w:r>
+        <w:rPr>
+          <w:highlight w:val="cyan"/>
+        </w:rPr>
+        <w:t>Probability measures:</w:t>
+      </w:r>
+    </w:p>
+    <w:p>
+      <w:pPr>
+        <w:pStyle w:val="9"/>
+        <w:keepNext w:val="0"/>
+        <w:keepLines w:val="0"/>
+        <w:widowControl/>
+        <w:suppressLineNumbers w:val="0"/>
+        <w:rPr>
+          <w:rFonts w:hint="default"/>
+          <w:lang w:val="en-IN"/>
+        </w:rPr>
+      </w:pPr>
+      <w:r>
+        <w:rPr>
+          <w:rFonts w:hint="default"/>
+          <w:lang w:val="en-IN"/>
+        </w:rPr>
+        <w:t>It is a measure of likelihood of a particular event accuring</w:t>
+      </w:r>
+    </w:p>
+    <w:p>
+      <w:pPr>
+        <w:pStyle w:val="9"/>
+        <w:keepNext w:val="0"/>
+        <w:keepLines w:val="0"/>
+        <w:widowControl/>
+        <w:suppressLineNumbers w:val="0"/>
+        <w:ind w:left="720" w:right="720"/>
+      </w:pPr>
+      <w:r>
+        <w:rPr>
+          <w:rStyle w:val="10"/>
+          <w:rFonts w:hint="eastAsia" w:ascii="SimSun" w:hAnsi="SimSun" w:eastAsia="SimSun" w:cs="SimSun"/>
           <w:sz w:val="24"/>
           <w:szCs w:val="24"/>
-          <w:lang w:val="en-US" w:eastAsia="zh-CN" w:bidi="ar"/>
-        </w:rPr>
-        <w:t>IQR=Q3−Q1</w:t>
-      </w:r>
-    </w:p>
-    <w:p>
-      <w:pPr>
-        <w:pStyle w:val="9"/>
-        <w:keepNext w:val="0"/>
-        <w:keepLines w:val="0"/>
-        <w:widowControl/>
-        <w:suppressLineNumbers w:val="0"/>
-      </w:pPr>
-      <w:r>
-        <w:t>3️⃣ Calculate limits</w:t>
-      </w:r>
-    </w:p>
-    <w:p>
-      <w:pPr>
-        <w:keepNext w:val="0"/>
-        <w:keepLines w:val="0"/>
-        <w:widowControl/>
-        <w:suppressLineNumbers w:val="0"/>
-        <w:jc w:val="left"/>
-        <w:rPr>
-          <w:rFonts w:ascii="SimSun" w:hAnsi="SimSun" w:eastAsia="SimSun" w:cs="SimSun"/>
-          <w:kern w:val="0"/>
-          <w:sz w:val="24"/>
-          <w:szCs w:val="24"/>
-          <w:lang w:val="en-US" w:eastAsia="zh-CN" w:bidi="ar"/>
-        </w:rPr>
-      </w:pPr>
-      <w:r>
-        <w:rPr>
-          <w:rFonts w:ascii="SimSun" w:hAnsi="SimSun" w:eastAsia="SimSun" w:cs="SimSun"/>
-          <w:kern w:val="0"/>
-          <w:sz w:val="24"/>
-          <w:szCs w:val="24"/>
-          <w:lang w:val="en-US" w:eastAsia="zh-CN" w:bidi="ar"/>
-        </w:rPr>
-        <w:t>Lower=Q1−1.5×IQR</w:t>
-      </w:r>
-    </w:p>
-    <w:p>
-      <w:pPr>
-        <w:keepNext w:val="0"/>
-        <w:keepLines w:val="0"/>
-        <w:widowControl/>
-        <w:suppressLineNumbers w:val="0"/>
-        <w:jc w:val="left"/>
-      </w:pPr>
-      <w:r>
-        <w:rPr>
-          <w:rFonts w:ascii="SimSun" w:hAnsi="SimSun" w:eastAsia="SimSun" w:cs="SimSun"/>
-          <w:kern w:val="0"/>
-          <w:sz w:val="24"/>
-          <w:szCs w:val="24"/>
-          <w:lang w:val="en-US" w:eastAsia="zh-CN" w:bidi="ar"/>
-        </w:rPr>
-        <w:t>Upper=Q3+1.5×IQR</w:t>
-      </w:r>
-    </w:p>
-    <w:p>
-      <w:pPr>
-        <w:pStyle w:val="9"/>
-        <w:keepNext w:val="0"/>
-        <w:keepLines w:val="0"/>
-        <w:widowControl/>
-        <w:suppressLineNumbers w:val="0"/>
-      </w:pPr>
-      <w:r>
-        <w:t>Values:</w:t>
-      </w:r>
-    </w:p>
-    <w:p>
-      <w:pPr>
-        <w:pStyle w:val="9"/>
-        <w:keepNext w:val="0"/>
-        <w:keepLines w:val="0"/>
-        <w:widowControl/>
-        <w:suppressLineNumbers w:val="0"/>
-        <w:ind w:left="720"/>
-      </w:pPr>
-      <w:r>
-        <w:t>less than Lower bound</w:t>
-      </w:r>
-    </w:p>
-    <w:p>
-      <w:pPr>
-        <w:pStyle w:val="9"/>
-        <w:keepNext w:val="0"/>
-        <w:keepLines w:val="0"/>
-        <w:widowControl/>
-        <w:suppressLineNumbers w:val="0"/>
-        <w:ind w:left="720"/>
-      </w:pPr>
-      <w:r>
-        <w:t>greater than Upper bound</w:t>
-      </w:r>
-    </w:p>
-    <w:p>
-      <w:pPr>
-        <w:pStyle w:val="9"/>
-        <w:keepNext w:val="0"/>
-        <w:keepLines w:val="0"/>
-        <w:widowControl/>
-        <w:suppressLineNumbers w:val="0"/>
-      </w:pPr>
-      <w:r>
-        <w:t xml:space="preserve">👉 are considered </w:t>
-      </w:r>
-      <w:r>
-        <w:rPr>
-          <w:rStyle w:val="10"/>
-        </w:rPr>
-        <w:t>outliers</w:t>
-      </w:r>
-    </w:p>
-    <w:p>
-      <w:pPr>
-        <w:pStyle w:val="9"/>
-        <w:keepNext w:val="0"/>
-        <w:keepLines w:val="0"/>
-        <w:widowControl/>
-        <w:suppressLineNumbers w:val="0"/>
-      </w:pPr>
-      <w:r>
-        <w:t>This is the same rule used in box plots.</w:t>
+        </w:rPr>
+        <w:t>How likely an event is to happen.</w:t>
+      </w:r>
+    </w:p>
+    <w:p>
+      <w:pPr>
+        <w:pStyle w:val="9"/>
+        <w:keepNext w:val="0"/>
+        <w:keepLines w:val="0"/>
+        <w:widowControl/>
+        <w:suppressLineNumbers w:val="0"/>
+      </w:pPr>
+      <w:r>
+        <w:t xml:space="preserve">It is written as a value between </w:t>
+      </w:r>
+      <w:r>
+        <w:rPr>
+          <w:rStyle w:val="10"/>
+        </w:rPr>
+        <w:t>0 and 1</w:t>
+      </w:r>
+      <w:r>
+        <w:t>.</w:t>
+      </w:r>
+    </w:p>
+    <w:tbl>
+      <w:tblPr>
+        <w:tblStyle w:val="6"/>
+        <w:tblW w:w="0" w:type="auto"/>
+        <w:tblCellSpacing w:w="15" w:type="dxa"/>
+        <w:tblInd w:w="0" w:type="dxa"/>
+        <w:tblBorders>
+          <w:top w:val="none" w:color="auto" w:sz="0" w:space="0"/>
+          <w:left w:val="none" w:color="auto" w:sz="0" w:space="0"/>
+          <w:bottom w:val="none" w:color="auto" w:sz="0" w:space="0"/>
+          <w:right w:val="none" w:color="auto" w:sz="0" w:space="0"/>
+          <w:insideH w:val="none" w:color="auto" w:sz="0" w:space="0"/>
+          <w:insideV w:val="none" w:color="auto" w:sz="0" w:space="0"/>
+        </w:tblBorders>
+        <w:shd w:val="clear" w:color="auto" w:fill="auto"/>
+        <w:tblLayout w:type="autofit"/>
+        <w:tblCellMar>
+          <w:top w:w="15" w:type="dxa"/>
+          <w:left w:w="15" w:type="dxa"/>
+          <w:bottom w:w="15" w:type="dxa"/>
+          <w:right w:w="15" w:type="dxa"/>
+        </w:tblCellMar>
+      </w:tblPr>
+      <w:tblGrid>
+        <w:gridCol w:w="2131"/>
+        <w:gridCol w:w="3195"/>
+      </w:tblGrid>
+      <w:tr>
+        <w:tblPrEx>
+          <w:tblBorders>
+            <w:top w:val="none" w:color="auto" w:sz="0" w:space="0"/>
+            <w:left w:val="none" w:color="auto" w:sz="0" w:space="0"/>
+            <w:bottom w:val="none" w:color="auto" w:sz="0" w:space="0"/>
+            <w:right w:val="none" w:color="auto" w:sz="0" w:space="0"/>
+            <w:insideH w:val="none" w:color="auto" w:sz="0" w:space="0"/>
+            <w:insideV w:val="none" w:color="auto" w:sz="0" w:space="0"/>
+          </w:tblBorders>
+          <w:shd w:val="clear" w:color="auto" w:fill="auto"/>
+          <w:tblCellMar>
+            <w:top w:w="15" w:type="dxa"/>
+            <w:left w:w="15" w:type="dxa"/>
+            <w:bottom w:w="15" w:type="dxa"/>
+            <w:right w:w="15" w:type="dxa"/>
+          </w:tblCellMar>
+        </w:tblPrEx>
+        <w:trPr>
+          <w:tblHeader/>
+          <w:tblCellSpacing w:w="15" w:type="dxa"/>
+        </w:trPr>
+        <w:tc>
+          <w:tcPr>
+            <w:tcW w:w="0" w:type="auto"/>
+            <w:shd w:val="clear" w:color="auto" w:fill="auto"/>
+            <w:vAlign w:val="center"/>
+          </w:tcPr>
+          <w:p>
+            <w:pPr>
+              <w:keepNext w:val="0"/>
+              <w:keepLines w:val="0"/>
+              <w:widowControl/>
+              <w:suppressLineNumbers w:val="0"/>
+              <w:jc w:val="center"/>
+              <w:rPr>
+                <w:b/>
+                <w:bCs/>
+              </w:rPr>
+            </w:pPr>
+            <w:r>
+              <w:rPr>
+                <w:rFonts w:ascii="SimSun" w:hAnsi="SimSun" w:eastAsia="SimSun" w:cs="SimSun"/>
+                <w:b/>
+                <w:bCs/>
+                <w:kern w:val="0"/>
+                <w:sz w:val="24"/>
+                <w:szCs w:val="24"/>
+                <w:lang w:val="en-US" w:eastAsia="zh-CN" w:bidi="ar"/>
+              </w:rPr>
+              <w:t>Probability value</w:t>
+            </w:r>
+          </w:p>
+        </w:tc>
+        <w:tc>
+          <w:tcPr>
+            <w:tcW w:w="0" w:type="auto"/>
+            <w:shd w:val="clear" w:color="auto" w:fill="auto"/>
+            <w:vAlign w:val="center"/>
+          </w:tcPr>
+          <w:p>
+            <w:pPr>
+              <w:keepNext w:val="0"/>
+              <w:keepLines w:val="0"/>
+              <w:widowControl/>
+              <w:suppressLineNumbers w:val="0"/>
+              <w:jc w:val="center"/>
+              <w:rPr>
+                <w:b/>
+                <w:bCs/>
+              </w:rPr>
+            </w:pPr>
+            <w:r>
+              <w:rPr>
+                <w:rFonts w:ascii="SimSun" w:hAnsi="SimSun" w:eastAsia="SimSun" w:cs="SimSun"/>
+                <w:b/>
+                <w:bCs/>
+                <w:kern w:val="0"/>
+                <w:sz w:val="24"/>
+                <w:szCs w:val="24"/>
+                <w:lang w:val="en-US" w:eastAsia="zh-CN" w:bidi="ar"/>
+              </w:rPr>
+              <w:t>Meaning</w:t>
+            </w:r>
+          </w:p>
+        </w:tc>
+      </w:tr>
+      <w:tr>
+        <w:tblPrEx>
+          <w:tblBorders>
+            <w:top w:val="none" w:color="auto" w:sz="0" w:space="0"/>
+            <w:left w:val="none" w:color="auto" w:sz="0" w:space="0"/>
+            <w:bottom w:val="none" w:color="auto" w:sz="0" w:space="0"/>
+            <w:right w:val="none" w:color="auto" w:sz="0" w:space="0"/>
+            <w:insideH w:val="none" w:color="auto" w:sz="0" w:space="0"/>
+            <w:insideV w:val="none" w:color="auto" w:sz="0" w:space="0"/>
+          </w:tblBorders>
+          <w:shd w:val="clear" w:color="auto" w:fill="auto"/>
+          <w:tblCellMar>
+            <w:top w:w="15" w:type="dxa"/>
+            <w:left w:w="15" w:type="dxa"/>
+            <w:bottom w:w="15" w:type="dxa"/>
+            <w:right w:w="15" w:type="dxa"/>
+          </w:tblCellMar>
+        </w:tblPrEx>
+        <w:trPr>
+          <w:tblCellSpacing w:w="15" w:type="dxa"/>
+        </w:trPr>
+        <w:tc>
+          <w:tcPr>
+            <w:tcW w:w="0" w:type="auto"/>
+            <w:shd w:val="clear" w:color="auto" w:fill="auto"/>
+            <w:vAlign w:val="center"/>
+          </w:tcPr>
+          <w:p>
+            <w:pPr>
+              <w:keepNext w:val="0"/>
+              <w:keepLines w:val="0"/>
+              <w:widowControl/>
+              <w:suppressLineNumbers w:val="0"/>
+              <w:jc w:val="left"/>
+            </w:pPr>
+            <w:r>
+              <w:rPr>
+                <w:rFonts w:ascii="SimSun" w:hAnsi="SimSun" w:eastAsia="SimSun" w:cs="SimSun"/>
+                <w:kern w:val="0"/>
+                <w:sz w:val="24"/>
+                <w:szCs w:val="24"/>
+                <w:lang w:val="en-US" w:eastAsia="zh-CN" w:bidi="ar"/>
+              </w:rPr>
+              <w:t>0</w:t>
+            </w:r>
+          </w:p>
+        </w:tc>
+        <w:tc>
+          <w:tcPr>
+            <w:tcW w:w="0" w:type="auto"/>
+            <w:shd w:val="clear" w:color="auto" w:fill="auto"/>
+            <w:vAlign w:val="center"/>
+          </w:tcPr>
+          <w:p>
+            <w:pPr>
+              <w:keepNext w:val="0"/>
+              <w:keepLines w:val="0"/>
+              <w:widowControl/>
+              <w:suppressLineNumbers w:val="0"/>
+              <w:jc w:val="left"/>
+            </w:pPr>
+            <w:r>
+              <w:rPr>
+                <w:rFonts w:ascii="SimSun" w:hAnsi="SimSun" w:eastAsia="SimSun" w:cs="SimSun"/>
+                <w:kern w:val="0"/>
+                <w:sz w:val="24"/>
+                <w:szCs w:val="24"/>
+                <w:lang w:val="en-US" w:eastAsia="zh-CN" w:bidi="ar"/>
+              </w:rPr>
+              <w:t>Impossible event</w:t>
+            </w:r>
+          </w:p>
+        </w:tc>
+      </w:tr>
+      <w:tr>
+        <w:tblPrEx>
+          <w:tblBorders>
+            <w:top w:val="none" w:color="auto" w:sz="0" w:space="0"/>
+            <w:left w:val="none" w:color="auto" w:sz="0" w:space="0"/>
+            <w:bottom w:val="none" w:color="auto" w:sz="0" w:space="0"/>
+            <w:right w:val="none" w:color="auto" w:sz="0" w:space="0"/>
+            <w:insideH w:val="none" w:color="auto" w:sz="0" w:space="0"/>
+            <w:insideV w:val="none" w:color="auto" w:sz="0" w:space="0"/>
+          </w:tblBorders>
+          <w:shd w:val="clear" w:color="auto" w:fill="auto"/>
+          <w:tblCellMar>
+            <w:top w:w="15" w:type="dxa"/>
+            <w:left w:w="15" w:type="dxa"/>
+            <w:bottom w:w="15" w:type="dxa"/>
+            <w:right w:w="15" w:type="dxa"/>
+          </w:tblCellMar>
+        </w:tblPrEx>
+        <w:trPr>
+          <w:tblCellSpacing w:w="15" w:type="dxa"/>
+        </w:trPr>
+        <w:tc>
+          <w:tcPr>
+            <w:tcW w:w="0" w:type="auto"/>
+            <w:shd w:val="clear" w:color="auto" w:fill="auto"/>
+            <w:vAlign w:val="center"/>
+          </w:tcPr>
+          <w:p>
+            <w:pPr>
+              <w:keepNext w:val="0"/>
+              <w:keepLines w:val="0"/>
+              <w:widowControl/>
+              <w:suppressLineNumbers w:val="0"/>
+              <w:jc w:val="left"/>
+            </w:pPr>
+            <w:r>
+              <w:rPr>
+                <w:rFonts w:ascii="SimSun" w:hAnsi="SimSun" w:eastAsia="SimSun" w:cs="SimSun"/>
+                <w:kern w:val="0"/>
+                <w:sz w:val="24"/>
+                <w:szCs w:val="24"/>
+                <w:lang w:val="en-US" w:eastAsia="zh-CN" w:bidi="ar"/>
+              </w:rPr>
+              <w:t>1</w:t>
+            </w:r>
+          </w:p>
+        </w:tc>
+        <w:tc>
+          <w:tcPr>
+            <w:tcW w:w="0" w:type="auto"/>
+            <w:shd w:val="clear" w:color="auto" w:fill="auto"/>
+            <w:vAlign w:val="center"/>
+          </w:tcPr>
+          <w:p>
+            <w:pPr>
+              <w:keepNext w:val="0"/>
+              <w:keepLines w:val="0"/>
+              <w:widowControl/>
+              <w:suppressLineNumbers w:val="0"/>
+              <w:jc w:val="left"/>
+            </w:pPr>
+            <w:r>
+              <w:rPr>
+                <w:rFonts w:ascii="SimSun" w:hAnsi="SimSun" w:eastAsia="SimSun" w:cs="SimSun"/>
+                <w:kern w:val="0"/>
+                <w:sz w:val="24"/>
+                <w:szCs w:val="24"/>
+                <w:lang w:val="en-US" w:eastAsia="zh-CN" w:bidi="ar"/>
+              </w:rPr>
+              <w:t>Guaranteed event</w:t>
+            </w:r>
+          </w:p>
+        </w:tc>
+      </w:tr>
+      <w:tr>
+        <w:tblPrEx>
+          <w:tblBorders>
+            <w:top w:val="none" w:color="auto" w:sz="0" w:space="0"/>
+            <w:left w:val="none" w:color="auto" w:sz="0" w:space="0"/>
+            <w:bottom w:val="none" w:color="auto" w:sz="0" w:space="0"/>
+            <w:right w:val="none" w:color="auto" w:sz="0" w:space="0"/>
+            <w:insideH w:val="none" w:color="auto" w:sz="0" w:space="0"/>
+            <w:insideV w:val="none" w:color="auto" w:sz="0" w:space="0"/>
+          </w:tblBorders>
+          <w:tblCellMar>
+            <w:top w:w="15" w:type="dxa"/>
+            <w:left w:w="15" w:type="dxa"/>
+            <w:bottom w:w="15" w:type="dxa"/>
+            <w:right w:w="15" w:type="dxa"/>
+          </w:tblCellMar>
+        </w:tblPrEx>
+        <w:trPr>
+          <w:tblCellSpacing w:w="15" w:type="dxa"/>
+        </w:trPr>
+        <w:tc>
+          <w:tcPr>
+            <w:tcW w:w="0" w:type="auto"/>
+            <w:shd w:val="clear" w:color="auto" w:fill="auto"/>
+            <w:vAlign w:val="center"/>
+          </w:tcPr>
+          <w:p>
+            <w:pPr>
+              <w:keepNext w:val="0"/>
+              <w:keepLines w:val="0"/>
+              <w:widowControl/>
+              <w:suppressLineNumbers w:val="0"/>
+              <w:jc w:val="left"/>
+            </w:pPr>
+            <w:r>
+              <w:rPr>
+                <w:rFonts w:ascii="SimSun" w:hAnsi="SimSun" w:eastAsia="SimSun" w:cs="SimSun"/>
+                <w:kern w:val="0"/>
+                <w:sz w:val="24"/>
+                <w:szCs w:val="24"/>
+                <w:lang w:val="en-US" w:eastAsia="zh-CN" w:bidi="ar"/>
+              </w:rPr>
+              <w:t>Between 0 &amp; 1</w:t>
+            </w:r>
+          </w:p>
+        </w:tc>
+        <w:tc>
+          <w:tcPr>
+            <w:tcW w:w="0" w:type="auto"/>
+            <w:shd w:val="clear" w:color="auto" w:fill="auto"/>
+            <w:vAlign w:val="center"/>
+          </w:tcPr>
+          <w:p>
+            <w:pPr>
+              <w:keepNext w:val="0"/>
+              <w:keepLines w:val="0"/>
+              <w:widowControl/>
+              <w:suppressLineNumbers w:val="0"/>
+              <w:jc w:val="left"/>
+            </w:pPr>
+            <w:r>
+              <w:rPr>
+                <w:rFonts w:ascii="SimSun" w:hAnsi="SimSun" w:eastAsia="SimSun" w:cs="SimSun"/>
+                <w:kern w:val="0"/>
+                <w:sz w:val="24"/>
+                <w:szCs w:val="24"/>
+                <w:lang w:val="en-US" w:eastAsia="zh-CN" w:bidi="ar"/>
+              </w:rPr>
+              <w:t>Event may or may not occur</w:t>
+            </w:r>
+          </w:p>
+        </w:tc>
+      </w:tr>
+    </w:tbl>
+    <w:p>
+      <w:pPr>
+        <w:pStyle w:val="4"/>
+        <w:keepNext w:val="0"/>
+        <w:keepLines w:val="0"/>
+        <w:widowControl/>
+        <w:suppressLineNumbers w:val="0"/>
+      </w:pPr>
+      <w:r>
+        <w:rPr>
+          <w:rStyle w:val="10"/>
+          <w:b/>
+          <w:bCs/>
+        </w:rPr>
+        <w:t>Formula</w:t>
       </w:r>
     </w:p>
     <w:p>
@@ -6818,76 +7989,68 @@
         <w:keepLines w:val="0"/>
         <w:widowControl/>
         <w:suppressLineNumbers w:val="0"/>
-        <w:rPr>
-          <w:highlight w:val="cyan"/>
-        </w:rPr>
-      </w:pPr>
-      <w:r>
-        <w:rPr>
-          <w:highlight w:val="cyan"/>
-        </w:rPr>
-        <w:t>🛠️ How to Remove Outliers (Using IQR Method)</w:t>
-      </w:r>
-    </w:p>
-    <w:p>
-      <w:pPr>
-        <w:pStyle w:val="9"/>
-        <w:keepNext w:val="0"/>
-        <w:keepLines w:val="0"/>
-        <w:widowControl/>
-        <w:suppressLineNumbers w:val="0"/>
-      </w:pPr>
-      <w:r>
-        <w:t>Keep only values inside limits:</w:t>
-      </w:r>
-    </w:p>
-    <w:p>
-      <w:pPr>
-        <w:pStyle w:val="9"/>
-        <w:keepNext w:val="0"/>
-        <w:keepLines w:val="0"/>
-        <w:widowControl/>
-        <w:suppressLineNumbers w:val="0"/>
-        <w:ind w:left="720"/>
-      </w:pPr>
-      <w:r>
-        <w:t>values &lt; lower limit → remove</w:t>
-      </w:r>
-    </w:p>
-    <w:p>
-      <w:pPr>
-        <w:pStyle w:val="9"/>
-        <w:keepNext w:val="0"/>
-        <w:keepLines w:val="0"/>
-        <w:widowControl/>
-        <w:suppressLineNumbers w:val="0"/>
-        <w:ind w:left="720"/>
-      </w:pPr>
-      <w:r>
-        <w:t>values &gt; upper limit → remove</w:t>
-      </w:r>
-    </w:p>
-    <w:p>
-      <w:pPr>
-        <w:pStyle w:val="9"/>
-        <w:keepNext w:val="0"/>
-        <w:keepLines w:val="0"/>
-        <w:widowControl/>
-        <w:suppressLineNumbers w:val="0"/>
-      </w:pPr>
-      <w:r>
-        <w:t>So final data contains only:</w:t>
+      </w:pPr>
+      <w:r>
+        <w:t xml:space="preserve">🧠 </w:t>
+      </w:r>
+      <w:r>
+        <w:rPr>
+          <w:rStyle w:val="10"/>
+          <w:b/>
+          <w:bCs/>
+        </w:rPr>
+        <w:t>Example</w:t>
+      </w:r>
+    </w:p>
+    <w:p>
+      <w:pPr>
+        <w:pStyle w:val="9"/>
+        <w:keepNext w:val="0"/>
+        <w:keepLines w:val="0"/>
+        <w:widowControl/>
+        <w:suppressLineNumbers w:val="0"/>
+      </w:pPr>
+      <w:r>
+        <w:t>A coin is tossed.</w:t>
+      </w:r>
+    </w:p>
+    <w:p>
+      <w:pPr>
+        <w:pStyle w:val="9"/>
+        <w:keepNext w:val="0"/>
+        <w:keepLines w:val="0"/>
+        <w:widowControl/>
+        <w:suppressLineNumbers w:val="0"/>
+      </w:pPr>
+      <w:r>
+        <w:t>Sample space = {Head, Tail}</w:t>
+      </w:r>
+    </w:p>
+    <w:p>
+      <w:pPr>
+        <w:pStyle w:val="9"/>
+        <w:keepNext w:val="0"/>
+        <w:keepLines w:val="0"/>
+        <w:widowControl/>
+        <w:suppressLineNumbers w:val="0"/>
+      </w:pPr>
+      <w:r>
+        <w:t>Probability of Head:</w:t>
+      </w:r>
+    </w:p>
+    <w:p>
+      <w:pPr>
+        <w:pStyle w:val="9"/>
+        <w:keepNext w:val="0"/>
+        <w:keepLines w:val="0"/>
+        <w:widowControl/>
+        <w:suppressLineNumbers w:val="0"/>
+      </w:pPr>
+      <w:r>
+        <w:t>[</w:t>
       </w:r>
       <w:r>
         <w:br w:type="textWrapping"/>
-      </w:r>
-      <w:r>
-        <w:rPr>
-          <w:rFonts w:ascii="SimSun" w:hAnsi="SimSun" w:eastAsia="SimSun" w:cs="SimSun"/>
-          <w:sz w:val="24"/>
-          <w:szCs w:val="24"/>
-        </w:rPr>
-        <w:t>Q1−1.5×IQR≤x≤Q3+1.5×IQR</w:t>
       </w:r>
     </w:p>
     <w:p>
@@ -6913,104 +8076,126 @@
     </w:p>
     <w:p>
       <w:pPr>
+        <w:pStyle w:val="2"/>
+        <w:keepNext w:val="0"/>
+        <w:keepLines w:val="0"/>
+        <w:widowControl/>
+        <w:suppressLineNumbers w:val="0"/>
+        <w:rPr>
+          <w:highlight w:val="cyan"/>
+        </w:rPr>
+      </w:pPr>
+      <w:r>
+        <w:t xml:space="preserve">🧩 </w:t>
+      </w:r>
+      <w:r>
+        <w:rPr>
+          <w:rStyle w:val="10"/>
+          <w:b/>
+          <w:bCs/>
+          <w:highlight w:val="cyan"/>
+        </w:rPr>
+        <w:t>Core Probability Terms (Explained Simply)</w:t>
+      </w:r>
+    </w:p>
+    <w:p>
+      <w:pPr>
         <w:pStyle w:val="3"/>
         <w:keepNext w:val="0"/>
         <w:keepLines w:val="0"/>
         <w:widowControl/>
         <w:suppressLineNumbers w:val="0"/>
-      </w:pPr>
-      <w:r>
-        <w:t>🟢 Summary (Very Short)</w:t>
-      </w:r>
-    </w:p>
-    <w:p>
-      <w:pPr>
-        <w:pStyle w:val="9"/>
-        <w:keepNext w:val="0"/>
-        <w:keepLines w:val="0"/>
-        <w:widowControl/>
-        <w:suppressLineNumbers w:val="0"/>
-        <w:ind w:left="720"/>
-      </w:pPr>
-      <w:r>
-        <w:t>Outliers = values far from majority of data</w:t>
-      </w:r>
-    </w:p>
-    <w:p>
-      <w:pPr>
-        <w:pStyle w:val="9"/>
-        <w:keepNext w:val="0"/>
-        <w:keepLines w:val="0"/>
-        <w:widowControl/>
-        <w:suppressLineNumbers w:val="0"/>
-        <w:ind w:left="720"/>
-      </w:pPr>
-      <w:r>
-        <w:t>Box plot → dots outside whiskers</w:t>
-      </w:r>
-    </w:p>
-    <w:p>
-      <w:pPr>
-        <w:pStyle w:val="9"/>
-        <w:keepNext w:val="0"/>
-        <w:keepLines w:val="0"/>
-        <w:widowControl/>
-        <w:suppressLineNumbers w:val="0"/>
-        <w:ind w:left="720"/>
-      </w:pPr>
-      <w:r>
-        <w:t>Histplot → bars far from main cluste</w:t>
-      </w:r>
-      <w:r>
-        <w:rPr>
-          <w:rFonts w:hint="default"/>
-          <w:lang w:val="en-IN"/>
-        </w:rPr>
-        <w:t>r</w:t>
-      </w:r>
-    </w:p>
-    <w:p>
-      <w:pPr>
-        <w:pStyle w:val="9"/>
-        <w:keepNext w:val="0"/>
-        <w:keepLines w:val="0"/>
-        <w:widowControl/>
-        <w:suppressLineNumbers w:val="0"/>
-        <w:ind w:left="720"/>
-      </w:pPr>
-      <w:r>
-        <w:t>IQR detects outliers statistically</w:t>
-      </w:r>
-      <w:bookmarkStart w:id="0" w:name="_GoBack"/>
-      <w:bookmarkEnd w:id="0"/>
-    </w:p>
-    <w:p>
-      <w:pPr>
-        <w:pStyle w:val="9"/>
-        <w:keepNext w:val="0"/>
-        <w:keepLines w:val="0"/>
-        <w:widowControl/>
-        <w:suppressLineNumbers w:val="0"/>
-        <w:ind w:left="720"/>
-      </w:pPr>
-      <w:r>
-        <w:t>Remove values outside IQR limits</w:t>
-      </w:r>
-    </w:p>
-    <w:p>
-      <w:pPr>
-        <w:keepNext w:val="0"/>
-        <w:keepLines w:val="0"/>
-        <w:widowControl/>
-        <w:suppressLineNumbers w:val="0"/>
-        <w:rPr>
-          <w:highlight w:val="red"/>
-        </w:rPr>
-      </w:pPr>
-      <w:r>
-        <w:rPr>
-          <w:highlight w:val="red"/>
-        </w:rPr>
+        <w:rPr>
+          <w:highlight w:val="magenta"/>
+        </w:rPr>
+      </w:pPr>
+      <w:r>
+        <w:rPr>
+          <w:highlight w:val="magenta"/>
+        </w:rPr>
+        <w:t xml:space="preserve">1️⃣ </w:t>
+      </w:r>
+      <w:r>
+        <w:rPr>
+          <w:rStyle w:val="10"/>
+          <w:b/>
+          <w:bCs/>
+          <w:highlight w:val="magenta"/>
+        </w:rPr>
+        <w:t>Experiment</w:t>
+      </w:r>
+    </w:p>
+    <w:p>
+      <w:pPr>
+        <w:pStyle w:val="9"/>
+        <w:keepNext w:val="0"/>
+        <w:keepLines w:val="0"/>
+        <w:widowControl/>
+        <w:suppressLineNumbers w:val="0"/>
+      </w:pPr>
+      <w:r>
+        <w:t>An action that produces an outcome.</w:t>
+      </w:r>
+    </w:p>
+    <w:p>
+      <w:pPr>
+        <w:pStyle w:val="9"/>
+        <w:keepNext w:val="0"/>
+        <w:keepLines w:val="0"/>
+        <w:widowControl/>
+        <w:suppressLineNumbers w:val="0"/>
+      </w:pPr>
+      <w:r>
+        <w:t>Examples:</w:t>
+      </w:r>
+    </w:p>
+    <w:p>
+      <w:pPr>
+        <w:pStyle w:val="9"/>
+        <w:keepNext w:val="0"/>
+        <w:keepLines w:val="0"/>
+        <w:widowControl/>
+        <w:suppressLineNumbers w:val="0"/>
+        <w:ind w:left="720"/>
+      </w:pPr>
+      <w:r>
+        <w:t>Tossing a coin</w:t>
+      </w:r>
+    </w:p>
+    <w:p>
+      <w:pPr>
+        <w:pStyle w:val="9"/>
+        <w:keepNext w:val="0"/>
+        <w:keepLines w:val="0"/>
+        <w:widowControl/>
+        <w:suppressLineNumbers w:val="0"/>
+        <w:ind w:left="720"/>
+      </w:pPr>
+      <w:r>
+        <w:t>Rolling a dice</w:t>
+      </w:r>
+    </w:p>
+    <w:p>
+      <w:pPr>
+        <w:pStyle w:val="9"/>
+        <w:keepNext w:val="0"/>
+        <w:keepLines w:val="0"/>
+        <w:widowControl/>
+        <w:suppressLineNumbers w:val="0"/>
+        <w:ind w:left="720"/>
+      </w:pPr>
+      <w:r>
+        <w:t>Drawing a card</w:t>
+      </w:r>
+    </w:p>
+    <w:p>
+      <w:pPr>
+        <w:keepNext w:val="0"/>
+        <w:keepLines w:val="0"/>
+        <w:widowControl/>
+        <w:suppressLineNumbers w:val="0"/>
+      </w:pPr>
+      <w:r>
         <w:pict>
           <v:rect id="_x0000_i1071" o:spt="1" style="height:1.5pt;width:432pt;" fillcolor="#A0A0A0" filled="t" stroked="f" coordsize="21600,21600" o:hr="t" o:hrstd="t" o:hralign="center">
             <v:path/>
@@ -7026,12 +8211,1004 @@
     </w:p>
     <w:p>
       <w:pPr>
-        <w:pStyle w:val="9"/>
-        <w:keepNext w:val="0"/>
-        <w:keepLines w:val="0"/>
-        <w:widowControl/>
-        <w:suppressLineNumbers w:val="0"/>
-        <w:jc w:val="both"/>
+        <w:pStyle w:val="3"/>
+        <w:keepNext w:val="0"/>
+        <w:keepLines w:val="0"/>
+        <w:widowControl/>
+        <w:suppressLineNumbers w:val="0"/>
+        <w:rPr>
+          <w:highlight w:val="magenta"/>
+        </w:rPr>
+      </w:pPr>
+      <w:r>
+        <w:rPr>
+          <w:highlight w:val="magenta"/>
+        </w:rPr>
+        <w:t xml:space="preserve">2️⃣ </w:t>
+      </w:r>
+      <w:r>
+        <w:rPr>
+          <w:rStyle w:val="10"/>
+          <w:b/>
+          <w:bCs/>
+          <w:highlight w:val="magenta"/>
+        </w:rPr>
+        <w:t>Outcome</w:t>
+      </w:r>
+    </w:p>
+    <w:p>
+      <w:pPr>
+        <w:pStyle w:val="9"/>
+        <w:keepNext w:val="0"/>
+        <w:keepLines w:val="0"/>
+        <w:widowControl/>
+        <w:suppressLineNumbers w:val="0"/>
+      </w:pPr>
+      <w:r>
+        <w:t>Result of an experiment.</w:t>
+      </w:r>
+    </w:p>
+    <w:p>
+      <w:pPr>
+        <w:pStyle w:val="9"/>
+        <w:keepNext w:val="0"/>
+        <w:keepLines w:val="0"/>
+        <w:widowControl/>
+        <w:suppressLineNumbers w:val="0"/>
+      </w:pPr>
+      <w:r>
+        <w:t>Examples:</w:t>
+      </w:r>
+    </w:p>
+    <w:p>
+      <w:pPr>
+        <w:pStyle w:val="9"/>
+        <w:keepNext w:val="0"/>
+        <w:keepLines w:val="0"/>
+        <w:widowControl/>
+        <w:suppressLineNumbers w:val="0"/>
+        <w:ind w:left="720"/>
+      </w:pPr>
+      <w:r>
+        <w:t>Coin toss → Head</w:t>
+      </w:r>
+    </w:p>
+    <w:p>
+      <w:pPr>
+        <w:pStyle w:val="9"/>
+        <w:keepNext w:val="0"/>
+        <w:keepLines w:val="0"/>
+        <w:widowControl/>
+        <w:suppressLineNumbers w:val="0"/>
+        <w:ind w:left="720"/>
+      </w:pPr>
+      <w:r>
+        <w:t>Dice roll → 4</w:t>
+      </w:r>
+    </w:p>
+    <w:p>
+      <w:pPr>
+        <w:pStyle w:val="9"/>
+        <w:keepNext w:val="0"/>
+        <w:keepLines w:val="0"/>
+        <w:widowControl/>
+        <w:suppressLineNumbers w:val="0"/>
+        <w:ind w:left="720"/>
+      </w:pPr>
+      <w:r>
+        <w:t>Card drawn → King</w:t>
+      </w:r>
+    </w:p>
+    <w:p>
+      <w:pPr>
+        <w:keepNext w:val="0"/>
+        <w:keepLines w:val="0"/>
+        <w:widowControl/>
+        <w:suppressLineNumbers w:val="0"/>
+      </w:pPr>
+      <w:r>
+        <w:pict>
+          <v:rect id="_x0000_i1072" o:spt="1" style="height:1.5pt;width:432pt;" fillcolor="#A0A0A0" filled="t" stroked="f" coordsize="21600,21600" o:hr="t" o:hrstd="t" o:hralign="center">
+            <v:path/>
+            <v:fill on="t" focussize="0,0"/>
+            <v:stroke on="f"/>
+            <v:imagedata o:title=""/>
+            <o:lock v:ext="edit"/>
+            <w10:wrap type="none"/>
+            <w10:anchorlock/>
+          </v:rect>
+        </w:pict>
+      </w:r>
+    </w:p>
+    <w:p>
+      <w:pPr>
+        <w:pStyle w:val="3"/>
+        <w:keepNext w:val="0"/>
+        <w:keepLines w:val="0"/>
+        <w:widowControl/>
+        <w:suppressLineNumbers w:val="0"/>
+        <w:rPr>
+          <w:highlight w:val="magenta"/>
+        </w:rPr>
+      </w:pPr>
+      <w:r>
+        <w:rPr>
+          <w:highlight w:val="magenta"/>
+        </w:rPr>
+        <w:t xml:space="preserve">3️⃣ </w:t>
+      </w:r>
+      <w:r>
+        <w:rPr>
+          <w:rStyle w:val="10"/>
+          <w:b/>
+          <w:bCs/>
+          <w:highlight w:val="magenta"/>
+        </w:rPr>
+        <w:t>Sample Space (S)</w:t>
+      </w:r>
+    </w:p>
+    <w:p>
+      <w:pPr>
+        <w:pStyle w:val="9"/>
+        <w:keepNext w:val="0"/>
+        <w:keepLines w:val="0"/>
+        <w:widowControl/>
+        <w:suppressLineNumbers w:val="0"/>
+      </w:pPr>
+      <w:r>
+        <w:t xml:space="preserve">Set of </w:t>
+      </w:r>
+      <w:r>
+        <w:rPr>
+          <w:rStyle w:val="10"/>
+        </w:rPr>
+        <w:t>all possible outcomes</w:t>
+      </w:r>
+      <w:r>
+        <w:t>.</w:t>
+      </w:r>
+    </w:p>
+    <w:p>
+      <w:pPr>
+        <w:pStyle w:val="9"/>
+        <w:keepNext w:val="0"/>
+        <w:keepLines w:val="0"/>
+        <w:widowControl/>
+        <w:suppressLineNumbers w:val="0"/>
+      </w:pPr>
+      <w:r>
+        <w:t>Examples:</w:t>
+      </w:r>
+    </w:p>
+    <w:p>
+      <w:pPr>
+        <w:pStyle w:val="9"/>
+        <w:keepNext w:val="0"/>
+        <w:keepLines w:val="0"/>
+        <w:widowControl/>
+        <w:suppressLineNumbers w:val="0"/>
+      </w:pPr>
+      <w:r>
+        <w:t>Coin toss</w:t>
+      </w:r>
+      <w:r>
+        <w:br w:type="textWrapping"/>
+      </w:r>
+      <w:r>
+        <w:t>[</w:t>
+      </w:r>
+      <w:r>
+        <w:br w:type="textWrapping"/>
+      </w:r>
+      <w:r>
+        <w:t>S={H,T}</w:t>
+      </w:r>
+      <w:r>
+        <w:br w:type="textWrapping"/>
+      </w:r>
+      <w:r>
+        <w:t>]</w:t>
+      </w:r>
+    </w:p>
+    <w:p>
+      <w:pPr>
+        <w:pStyle w:val="9"/>
+        <w:keepNext w:val="0"/>
+        <w:keepLines w:val="0"/>
+        <w:widowControl/>
+        <w:suppressLineNumbers w:val="0"/>
+      </w:pPr>
+      <w:r>
+        <w:t>Rolling a dice</w:t>
+      </w:r>
+      <w:r>
+        <w:br w:type="textWrapping"/>
+      </w:r>
+      <w:r>
+        <w:t>[</w:t>
+      </w:r>
+      <w:r>
+        <w:br w:type="textWrapping"/>
+      </w:r>
+      <w:r>
+        <w:t>S={1,2,3,4,5,6}</w:t>
+      </w:r>
+      <w:r>
+        <w:br w:type="textWrapping"/>
+      </w:r>
+      <w:r>
+        <w:t>]</w:t>
+      </w:r>
+    </w:p>
+    <w:p>
+      <w:pPr>
+        <w:keepNext w:val="0"/>
+        <w:keepLines w:val="0"/>
+        <w:widowControl/>
+        <w:suppressLineNumbers w:val="0"/>
+      </w:pPr>
+      <w:r>
+        <w:pict>
+          <v:rect id="_x0000_i1073" o:spt="1" style="height:1.5pt;width:432pt;" fillcolor="#A0A0A0" filled="t" stroked="f" coordsize="21600,21600" o:hr="t" o:hrstd="t" o:hralign="center">
+            <v:path/>
+            <v:fill on="t" focussize="0,0"/>
+            <v:stroke on="f"/>
+            <v:imagedata o:title=""/>
+            <o:lock v:ext="edit"/>
+            <w10:wrap type="none"/>
+            <w10:anchorlock/>
+          </v:rect>
+        </w:pict>
+      </w:r>
+    </w:p>
+    <w:p>
+      <w:pPr>
+        <w:pStyle w:val="3"/>
+        <w:keepNext w:val="0"/>
+        <w:keepLines w:val="0"/>
+        <w:widowControl/>
+        <w:suppressLineNumbers w:val="0"/>
+        <w:rPr>
+          <w:highlight w:val="magenta"/>
+        </w:rPr>
+      </w:pPr>
+      <w:r>
+        <w:rPr>
+          <w:highlight w:val="magenta"/>
+        </w:rPr>
+        <w:t xml:space="preserve">4️⃣ </w:t>
+      </w:r>
+      <w:r>
+        <w:rPr>
+          <w:rStyle w:val="10"/>
+          <w:b/>
+          <w:bCs/>
+          <w:highlight w:val="magenta"/>
+        </w:rPr>
+        <w:t>Event (E)</w:t>
+      </w:r>
+    </w:p>
+    <w:p>
+      <w:pPr>
+        <w:pStyle w:val="9"/>
+        <w:keepNext w:val="0"/>
+        <w:keepLines w:val="0"/>
+        <w:widowControl/>
+        <w:suppressLineNumbers w:val="0"/>
+      </w:pPr>
+      <w:r>
+        <w:t>A subset of the sample space — outcomes we are interested in.</w:t>
+      </w:r>
+    </w:p>
+    <w:p>
+      <w:pPr>
+        <w:pStyle w:val="9"/>
+        <w:keepNext w:val="0"/>
+        <w:keepLines w:val="0"/>
+        <w:widowControl/>
+        <w:suppressLineNumbers w:val="0"/>
+      </w:pPr>
+      <w:r>
+        <w:t>Example: Dice roll → Event “Even Number”</w:t>
+      </w:r>
+    </w:p>
+    <w:p>
+      <w:pPr>
+        <w:pStyle w:val="9"/>
+        <w:keepNext w:val="0"/>
+        <w:keepLines w:val="0"/>
+        <w:widowControl/>
+        <w:suppressLineNumbers w:val="0"/>
+      </w:pPr>
+      <w:r>
+        <w:t>Sure — here is a clear and focused explanation of only the requested event types:</w:t>
+      </w:r>
+    </w:p>
+    <w:p>
+      <w:pPr>
+        <w:keepNext w:val="0"/>
+        <w:keepLines w:val="0"/>
+        <w:widowControl/>
+        <w:numPr>
+          <w:ilvl w:val="0"/>
+          <w:numId w:val="1"/>
+        </w:numPr>
+        <w:suppressLineNumbers w:val="0"/>
+        <w:spacing w:before="0" w:beforeAutospacing="1" w:after="0" w:afterAutospacing="1"/>
+        <w:ind w:left="1440" w:hanging="360"/>
+      </w:pPr>
+    </w:p>
+    <w:p>
+      <w:pPr>
+        <w:pStyle w:val="9"/>
+        <w:keepNext w:val="0"/>
+        <w:keepLines w:val="0"/>
+        <w:widowControl/>
+        <w:suppressLineNumbers w:val="0"/>
+        <w:ind w:left="720"/>
+      </w:pPr>
+      <w:r>
+        <w:rPr>
+          <w:rStyle w:val="10"/>
+        </w:rPr>
+        <w:t>Joint vs Disjoint Events</w:t>
+      </w:r>
+    </w:p>
+    <w:p>
+      <w:pPr>
+        <w:keepNext w:val="0"/>
+        <w:keepLines w:val="0"/>
+        <w:widowControl/>
+        <w:numPr>
+          <w:ilvl w:val="0"/>
+          <w:numId w:val="1"/>
+        </w:numPr>
+        <w:suppressLineNumbers w:val="0"/>
+        <w:spacing w:before="0" w:beforeAutospacing="1" w:after="0" w:afterAutospacing="1"/>
+        <w:ind w:left="1440" w:hanging="360"/>
+      </w:pPr>
+    </w:p>
+    <w:p>
+      <w:pPr>
+        <w:keepNext w:val="0"/>
+        <w:keepLines w:val="0"/>
+        <w:widowControl/>
+        <w:numPr>
+          <w:ilvl w:val="0"/>
+          <w:numId w:val="1"/>
+        </w:numPr>
+        <w:suppressLineNumbers w:val="0"/>
+        <w:spacing w:before="0" w:beforeAutospacing="1" w:after="0" w:afterAutospacing="1"/>
+        <w:ind w:left="1440" w:hanging="360"/>
+      </w:pPr>
+    </w:p>
+    <w:p>
+      <w:pPr>
+        <w:pStyle w:val="9"/>
+        <w:keepNext w:val="0"/>
+        <w:keepLines w:val="0"/>
+        <w:widowControl/>
+        <w:suppressLineNumbers w:val="0"/>
+        <w:ind w:left="720"/>
+      </w:pPr>
+      <w:r>
+        <w:rPr>
+          <w:rStyle w:val="10"/>
+        </w:rPr>
+        <w:t>Dependent vs Independent Events</w:t>
+      </w:r>
+    </w:p>
+    <w:p>
+      <w:pPr>
+        <w:keepNext w:val="0"/>
+        <w:keepLines w:val="0"/>
+        <w:widowControl/>
+        <w:numPr>
+          <w:ilvl w:val="0"/>
+          <w:numId w:val="1"/>
+        </w:numPr>
+        <w:suppressLineNumbers w:val="0"/>
+        <w:spacing w:before="0" w:beforeAutospacing="1" w:after="0" w:afterAutospacing="1"/>
+        <w:ind w:left="1440" w:hanging="360"/>
+      </w:pPr>
+    </w:p>
+    <w:p>
+      <w:pPr>
+        <w:pStyle w:val="9"/>
+        <w:keepNext w:val="0"/>
+        <w:keepLines w:val="0"/>
+        <w:widowControl/>
+        <w:suppressLineNumbers w:val="0"/>
+      </w:pPr>
+      <w:r>
+        <w:t>Explained in a simple and exam-oriented way 👇</w:t>
+      </w:r>
+    </w:p>
+    <w:p>
+      <w:pPr>
+        <w:keepNext w:val="0"/>
+        <w:keepLines w:val="0"/>
+        <w:widowControl/>
+        <w:suppressLineNumbers w:val="0"/>
+      </w:pPr>
+    </w:p>
+    <w:p>
+      <w:pPr>
+        <w:keepNext w:val="0"/>
+        <w:keepLines w:val="0"/>
+        <w:widowControl/>
+        <w:suppressLineNumbers w:val="0"/>
+      </w:pPr>
+    </w:p>
+    <w:p>
+      <w:pPr>
+        <w:keepNext w:val="0"/>
+        <w:keepLines w:val="0"/>
+        <w:widowControl/>
+        <w:suppressLineNumbers w:val="0"/>
+      </w:pPr>
+    </w:p>
+    <w:p>
+      <w:pPr>
+        <w:keepNext w:val="0"/>
+        <w:keepLines w:val="0"/>
+        <w:widowControl/>
+        <w:suppressLineNumbers w:val="0"/>
+      </w:pPr>
+      <w:r>
+        <w:pict>
+          <v:rect id="_x0000_i1074" o:spt="1" style="height:1.5pt;width:432pt;" fillcolor="#A0A0A0" filled="t" stroked="f" coordsize="21600,21600" o:hr="t" o:hrstd="t" o:hralign="center">
+            <v:path/>
+            <v:fill on="t" focussize="0,0"/>
+            <v:stroke on="f"/>
+            <v:imagedata o:title=""/>
+            <o:lock v:ext="edit"/>
+            <w10:wrap type="none"/>
+            <w10:anchorlock/>
+          </v:rect>
+        </w:pict>
+      </w:r>
+    </w:p>
+    <w:p>
+      <w:pPr>
+        <w:keepNext w:val="0"/>
+        <w:keepLines w:val="0"/>
+        <w:widowControl/>
+        <w:suppressLineNumbers w:val="0"/>
+        <w:jc w:val="center"/>
+        <w:rPr>
+          <w:rFonts w:hint="default"/>
+          <w:sz w:val="40"/>
+          <w:szCs w:val="40"/>
+          <w:highlight w:val="cyan"/>
+          <w:lang w:val="en-IN"/>
+        </w:rPr>
+      </w:pPr>
+      <w:r>
+        <w:rPr>
+          <w:rFonts w:hint="default"/>
+          <w:sz w:val="40"/>
+          <w:szCs w:val="40"/>
+          <w:highlight w:val="cyan"/>
+          <w:lang w:val="en-IN"/>
+        </w:rPr>
+        <w:t>Types of joints</w:t>
+      </w:r>
+    </w:p>
+    <w:p>
+      <w:pPr>
+        <w:pStyle w:val="2"/>
+        <w:keepNext w:val="0"/>
+        <w:keepLines w:val="0"/>
+        <w:widowControl/>
+        <w:suppressLineNumbers w:val="0"/>
+        <w:rPr>
+          <w:highlight w:val="magenta"/>
+        </w:rPr>
+      </w:pPr>
+      <w:r>
+        <w:rPr>
+          <w:highlight w:val="magenta"/>
+        </w:rPr>
+        <w:t xml:space="preserve">✅ </w:t>
+      </w:r>
+      <w:r>
+        <w:rPr>
+          <w:rStyle w:val="10"/>
+          <w:b/>
+          <w:bCs/>
+          <w:highlight w:val="magenta"/>
+        </w:rPr>
+        <w:t>1️⃣ Disjoint Events (Mutually Exclusive Events)</w:t>
+      </w:r>
+    </w:p>
+    <w:p>
+      <w:pPr>
+        <w:pStyle w:val="9"/>
+        <w:keepNext w:val="0"/>
+        <w:keepLines w:val="0"/>
+        <w:widowControl/>
+        <w:suppressLineNumbers w:val="0"/>
+      </w:pPr>
+      <w:r>
+        <w:t xml:space="preserve">Events are </w:t>
+      </w:r>
+      <w:r>
+        <w:rPr>
+          <w:rStyle w:val="10"/>
+        </w:rPr>
+        <w:t>disjoint</w:t>
+      </w:r>
+      <w:r>
+        <w:t xml:space="preserve"> when they </w:t>
+      </w:r>
+      <w:r>
+        <w:rPr>
+          <w:rStyle w:val="10"/>
+        </w:rPr>
+        <w:t>cannot happen at the same time</w:t>
+      </w:r>
+      <w:r>
+        <w:t>.</w:t>
+      </w:r>
+    </w:p>
+    <w:p>
+      <w:pPr>
+        <w:pStyle w:val="9"/>
+        <w:keepNext w:val="0"/>
+        <w:keepLines w:val="0"/>
+        <w:widowControl/>
+        <w:suppressLineNumbers w:val="0"/>
+      </w:pPr>
+      <w:r>
+        <w:t>Meaning</w:t>
+      </w:r>
+    </w:p>
+    <w:p>
+      <w:pPr>
+        <w:pStyle w:val="9"/>
+        <w:keepNext w:val="0"/>
+        <w:keepLines w:val="0"/>
+        <w:widowControl/>
+        <w:suppressLineNumbers w:val="0"/>
+        <w:ind w:left="720"/>
+      </w:pPr>
+      <w:r>
+        <w:t>No common outcome</w:t>
+      </w:r>
+    </w:p>
+    <w:p>
+      <w:pPr>
+        <w:pStyle w:val="9"/>
+        <w:keepNext w:val="0"/>
+        <w:keepLines w:val="0"/>
+        <w:widowControl/>
+        <w:suppressLineNumbers w:val="0"/>
+        <w:ind w:left="720"/>
+      </w:pPr>
+      <w:r>
+        <w:t xml:space="preserve">Probability of occurring together = </w:t>
+      </w:r>
+      <w:r>
+        <w:rPr>
+          <w:rStyle w:val="10"/>
+        </w:rPr>
+        <w:t>0</w:t>
+      </w:r>
+    </w:p>
+    <w:p>
+      <w:pPr>
+        <w:keepNext w:val="0"/>
+        <w:keepLines w:val="0"/>
+        <w:widowControl/>
+        <w:suppressLineNumbers w:val="0"/>
+      </w:pPr>
+      <w:r>
+        <w:pict>
+          <v:rect id="_x0000_i1075" o:spt="1" style="height:1.5pt;width:432pt;" fillcolor="#A0A0A0" filled="t" stroked="f" coordsize="21600,21600" o:hr="t" o:hrstd="t" o:hralign="center">
+            <v:path/>
+            <v:fill on="t" focussize="0,0"/>
+            <v:stroke on="f"/>
+            <v:imagedata o:title=""/>
+            <o:lock v:ext="edit"/>
+            <w10:wrap type="none"/>
+            <w10:anchorlock/>
+          </v:rect>
+        </w:pict>
+      </w:r>
+    </w:p>
+    <w:p>
+      <w:pPr>
+        <w:pStyle w:val="2"/>
+        <w:keepNext w:val="0"/>
+        <w:keepLines w:val="0"/>
+        <w:widowControl/>
+        <w:suppressLineNumbers w:val="0"/>
+        <w:rPr>
+          <w:highlight w:val="magenta"/>
+        </w:rPr>
+      </w:pPr>
+      <w:r>
+        <w:rPr>
+          <w:highlight w:val="magenta"/>
+        </w:rPr>
+        <w:t xml:space="preserve">✅ </w:t>
+      </w:r>
+      <w:r>
+        <w:rPr>
+          <w:rStyle w:val="10"/>
+          <w:b/>
+          <w:bCs/>
+          <w:highlight w:val="magenta"/>
+        </w:rPr>
+        <w:t>2️⃣ Joint Events</w:t>
+      </w:r>
+    </w:p>
+    <w:p>
+      <w:pPr>
+        <w:pStyle w:val="9"/>
+        <w:keepNext w:val="0"/>
+        <w:keepLines w:val="0"/>
+        <w:widowControl/>
+        <w:suppressLineNumbers w:val="0"/>
+      </w:pPr>
+      <w:r>
+        <w:t xml:space="preserve">Events are </w:t>
+      </w:r>
+      <w:r>
+        <w:rPr>
+          <w:rStyle w:val="10"/>
+        </w:rPr>
+        <w:t>joint</w:t>
+      </w:r>
+      <w:r>
+        <w:t xml:space="preserve"> when they </w:t>
+      </w:r>
+      <w:r>
+        <w:rPr>
+          <w:rStyle w:val="10"/>
+        </w:rPr>
+        <w:t>can occur together</w:t>
+      </w:r>
+      <w:r>
+        <w:br w:type="textWrapping"/>
+      </w:r>
+      <w:r>
+        <w:t>(They have at least one common outcome)</w:t>
+      </w:r>
+    </w:p>
+    <w:p>
+      <w:pPr>
+        <w:pStyle w:val="4"/>
+        <w:keepNext w:val="0"/>
+        <w:keepLines w:val="0"/>
+        <w:widowControl/>
+        <w:suppressLineNumbers w:val="0"/>
+      </w:pPr>
+      <w:r>
+        <w:t>✔ Example — Playing Cards</w:t>
+      </w:r>
+    </w:p>
+    <w:p>
+      <w:pPr>
+        <w:pStyle w:val="9"/>
+        <w:keepNext w:val="0"/>
+        <w:keepLines w:val="0"/>
+        <w:widowControl/>
+        <w:suppressLineNumbers w:val="0"/>
+      </w:pPr>
+      <w:r>
+        <w:t>A = card is Red</w:t>
+      </w:r>
+      <w:r>
+        <w:br w:type="textWrapping"/>
+      </w:r>
+      <w:r>
+        <w:t>B = card is King</w:t>
+      </w:r>
+    </w:p>
+    <w:p>
+      <w:pPr>
+        <w:pStyle w:val="9"/>
+        <w:keepNext w:val="0"/>
+        <w:keepLines w:val="0"/>
+        <w:widowControl/>
+        <w:suppressLineNumbers w:val="0"/>
+      </w:pPr>
+      <w:r>
+        <w:t xml:space="preserve">A card can be </w:t>
+      </w:r>
+      <w:r>
+        <w:rPr>
+          <w:rStyle w:val="10"/>
+        </w:rPr>
+        <w:t>Red King</w:t>
+      </w:r>
+    </w:p>
+    <w:p>
+      <w:pPr>
+        <w:pStyle w:val="9"/>
+        <w:keepNext w:val="0"/>
+        <w:keepLines w:val="0"/>
+        <w:widowControl/>
+        <w:suppressLineNumbers w:val="0"/>
+      </w:pPr>
+      <w:r>
+        <w:t xml:space="preserve">So A and B are </w:t>
+      </w:r>
+      <w:r>
+        <w:rPr>
+          <w:rStyle w:val="10"/>
+        </w:rPr>
+        <w:t>joint events</w:t>
+      </w:r>
+    </w:p>
+    <w:p>
+      <w:pPr>
+        <w:pStyle w:val="9"/>
+        <w:keepNext w:val="0"/>
+        <w:keepLines w:val="0"/>
+        <w:widowControl/>
+        <w:suppressLineNumbers w:val="0"/>
+      </w:pPr>
+      <w:r>
+        <w:t xml:space="preserve">They </w:t>
+      </w:r>
+      <w:r>
+        <w:rPr>
+          <w:rStyle w:val="10"/>
+        </w:rPr>
+        <w:t>can happen simultaneously</w:t>
+      </w:r>
+    </w:p>
+    <w:p>
+      <w:pPr>
+        <w:keepNext w:val="0"/>
+        <w:keepLines w:val="0"/>
+        <w:widowControl/>
+        <w:suppressLineNumbers w:val="0"/>
+      </w:pPr>
+      <w:r>
+        <w:pict>
+          <v:rect id="_x0000_i1076" o:spt="1" style="height:1.5pt;width:432pt;" fillcolor="#A0A0A0" filled="t" stroked="f" coordsize="21600,21600" o:hr="t" o:hrstd="t" o:hralign="center">
+            <v:path/>
+            <v:fill on="t" focussize="0,0"/>
+            <v:stroke on="f"/>
+            <v:imagedata o:title=""/>
+            <o:lock v:ext="edit"/>
+            <w10:wrap type="none"/>
+            <w10:anchorlock/>
+          </v:rect>
+        </w:pict>
+      </w:r>
+    </w:p>
+    <w:p>
+      <w:pPr>
+        <w:keepNext w:val="0"/>
+        <w:keepLines w:val="0"/>
+        <w:widowControl/>
+        <w:suppressLineNumbers w:val="0"/>
+      </w:pPr>
+      <w:r>
+        <w:rPr>
+          <w:sz w:val="24"/>
+          <w:szCs w:val="24"/>
+        </w:rPr>
+        <w:pict>
+          <v:rect id="_x0000_i1077" o:spt="1" style="height:1.5pt;width:432pt;" fillcolor="#A0A0A0" filled="t" stroked="f" coordsize="21600,21600" o:hr="t" o:hrstd="t" o:hralign="center">
+            <v:path/>
+            <v:fill on="t" focussize="0,0"/>
+            <v:stroke on="f"/>
+            <v:imagedata o:title=""/>
+            <o:lock v:ext="edit"/>
+            <w10:wrap type="none"/>
+            <w10:anchorlock/>
+          </v:rect>
+        </w:pict>
+      </w:r>
+    </w:p>
+    <w:p>
+      <w:pPr>
+        <w:pStyle w:val="2"/>
+        <w:keepNext w:val="0"/>
+        <w:keepLines w:val="0"/>
+        <w:widowControl/>
+        <w:suppressLineNumbers w:val="0"/>
+        <w:rPr>
+          <w:highlight w:val="magenta"/>
+        </w:rPr>
+      </w:pPr>
+      <w:r>
+        <w:rPr>
+          <w:highlight w:val="magenta"/>
+        </w:rPr>
+        <w:t xml:space="preserve">✅ </w:t>
+      </w:r>
+      <w:r>
+        <w:rPr>
+          <w:rStyle w:val="10"/>
+          <w:b/>
+          <w:bCs/>
+          <w:highlight w:val="magenta"/>
+        </w:rPr>
+        <w:t>3️⃣ Independent Events</w:t>
+      </w:r>
+    </w:p>
+    <w:p>
+      <w:pPr>
+        <w:pStyle w:val="9"/>
+        <w:keepNext w:val="0"/>
+        <w:keepLines w:val="0"/>
+        <w:widowControl/>
+        <w:suppressLineNumbers w:val="0"/>
+      </w:pPr>
+      <w:r>
+        <w:t xml:space="preserve">Two events are </w:t>
+      </w:r>
+      <w:r>
+        <w:rPr>
+          <w:rStyle w:val="10"/>
+        </w:rPr>
+        <w:t>independent</w:t>
+      </w:r>
+      <w:r>
+        <w:t xml:space="preserve"> when:</w:t>
+      </w:r>
+    </w:p>
+    <w:p>
+      <w:pPr>
+        <w:pStyle w:val="9"/>
+        <w:keepNext w:val="0"/>
+        <w:keepLines w:val="0"/>
+        <w:widowControl/>
+        <w:suppressLineNumbers w:val="0"/>
+        <w:ind w:left="720" w:right="720"/>
+      </w:pPr>
+      <w:r>
+        <w:rPr>
+          <w:rFonts w:hint="eastAsia" w:ascii="SimSun" w:hAnsi="SimSun" w:eastAsia="SimSun" w:cs="SimSun"/>
+          <w:sz w:val="24"/>
+          <w:szCs w:val="24"/>
+        </w:rPr>
+        <w:t xml:space="preserve">The outcome of one event does </w:t>
+      </w:r>
+      <w:r>
+        <w:rPr>
+          <w:rStyle w:val="10"/>
+          <w:rFonts w:hint="eastAsia" w:ascii="SimSun" w:hAnsi="SimSun" w:eastAsia="SimSun" w:cs="SimSun"/>
+          <w:sz w:val="24"/>
+          <w:szCs w:val="24"/>
+        </w:rPr>
+        <w:t>not affect</w:t>
+      </w:r>
+      <w:r>
+        <w:rPr>
+          <w:rFonts w:hint="eastAsia" w:ascii="SimSun" w:hAnsi="SimSun" w:eastAsia="SimSun" w:cs="SimSun"/>
+          <w:sz w:val="24"/>
+          <w:szCs w:val="24"/>
+        </w:rPr>
+        <w:t xml:space="preserve"> the other</w:t>
+      </w:r>
+    </w:p>
+    <w:p>
+      <w:pPr>
+        <w:pStyle w:val="9"/>
+        <w:keepNext w:val="0"/>
+        <w:keepLines w:val="0"/>
+        <w:widowControl/>
+        <w:suppressLineNumbers w:val="0"/>
+      </w:pPr>
+      <w:r>
+        <w:t>Rule:</w:t>
+      </w:r>
+    </w:p>
+    <w:p>
+      <w:pPr>
+        <w:keepNext w:val="0"/>
+        <w:keepLines w:val="0"/>
+        <w:widowControl/>
+        <w:suppressLineNumbers w:val="0"/>
+      </w:pPr>
+      <w:r>
+        <w:pict>
+          <v:rect id="_x0000_i1078" o:spt="1" style="height:1.5pt;width:432pt;" fillcolor="#A0A0A0" filled="t" stroked="f" coordsize="21600,21600" o:hr="t" o:hrstd="t" o:hralign="center">
+            <v:path/>
+            <v:fill on="t" focussize="0,0"/>
+            <v:stroke on="f"/>
+            <v:imagedata o:title=""/>
+            <o:lock v:ext="edit"/>
+            <w10:wrap type="none"/>
+            <w10:anchorlock/>
+          </v:rect>
+        </w:pict>
+      </w:r>
+    </w:p>
+    <w:p>
+      <w:pPr>
+        <w:pStyle w:val="2"/>
+        <w:keepNext w:val="0"/>
+        <w:keepLines w:val="0"/>
+        <w:widowControl/>
+        <w:suppressLineNumbers w:val="0"/>
+        <w:rPr>
+          <w:highlight w:val="magenta"/>
+        </w:rPr>
+      </w:pPr>
+      <w:r>
+        <w:rPr>
+          <w:highlight w:val="magenta"/>
+        </w:rPr>
+        <w:t xml:space="preserve">✅ </w:t>
+      </w:r>
+      <w:r>
+        <w:rPr>
+          <w:rStyle w:val="10"/>
+          <w:b/>
+          <w:bCs/>
+          <w:highlight w:val="magenta"/>
+        </w:rPr>
+        <w:t>4️⃣ Dependent Events</w:t>
+      </w:r>
+    </w:p>
+    <w:p>
+      <w:pPr>
+        <w:pStyle w:val="9"/>
+        <w:keepNext w:val="0"/>
+        <w:keepLines w:val="0"/>
+        <w:widowControl/>
+        <w:suppressLineNumbers w:val="0"/>
+      </w:pPr>
+      <w:r>
+        <w:t xml:space="preserve">Events are </w:t>
+      </w:r>
+      <w:r>
+        <w:rPr>
+          <w:rStyle w:val="10"/>
+        </w:rPr>
+        <w:t>dependent</w:t>
+      </w:r>
+      <w:r>
+        <w:t xml:space="preserve"> when:</w:t>
+      </w:r>
+    </w:p>
+    <w:p>
+      <w:pPr>
+        <w:pStyle w:val="9"/>
+        <w:keepNext w:val="0"/>
+        <w:keepLines w:val="0"/>
+        <w:widowControl/>
+        <w:suppressLineNumbers w:val="0"/>
+        <w:ind w:left="720" w:right="720"/>
+      </w:pPr>
+      <w:r>
+        <w:rPr>
+          <w:rFonts w:hint="eastAsia" w:ascii="SimSun" w:hAnsi="SimSun" w:eastAsia="SimSun" w:cs="SimSun"/>
+          <w:sz w:val="24"/>
+          <w:szCs w:val="24"/>
+        </w:rPr>
+        <w:t xml:space="preserve">The outcome of one event </w:t>
+      </w:r>
+      <w:r>
+        <w:rPr>
+          <w:rStyle w:val="10"/>
+          <w:rFonts w:hint="eastAsia" w:ascii="SimSun" w:hAnsi="SimSun" w:eastAsia="SimSun" w:cs="SimSun"/>
+          <w:sz w:val="24"/>
+          <w:szCs w:val="24"/>
+        </w:rPr>
+        <w:t>affects</w:t>
+      </w:r>
+      <w:r>
+        <w:rPr>
+          <w:rFonts w:hint="eastAsia" w:ascii="SimSun" w:hAnsi="SimSun" w:eastAsia="SimSun" w:cs="SimSun"/>
+          <w:sz w:val="24"/>
+          <w:szCs w:val="24"/>
+        </w:rPr>
+        <w:t xml:space="preserve"> the probability of the other</w:t>
+      </w:r>
+    </w:p>
+    <w:p>
+      <w:pPr>
+        <w:jc w:val="center"/>
         <w:rPr>
           <w:rFonts w:hint="default"/>
           <w:sz w:val="40"/>
@@ -7040,45 +9217,7 @@
           <w:lang w:val="en-IN"/>
         </w:rPr>
       </w:pPr>
-    </w:p>
-    <w:p>
-      <w:pPr>
-        <w:pStyle w:val="9"/>
-        <w:keepNext w:val="0"/>
-        <w:keepLines w:val="0"/>
-        <w:widowControl/>
-        <w:suppressLineNumbers w:val="0"/>
-      </w:pPr>
-    </w:p>
-    <w:p>
-      <w:pPr>
-        <w:pStyle w:val="9"/>
-        <w:keepNext w:val="0"/>
-        <w:keepLines w:val="0"/>
-        <w:widowControl/>
-        <w:suppressLineNumbers w:val="0"/>
-      </w:pPr>
-    </w:p>
-    <w:p>
-      <w:pPr>
-        <w:pStyle w:val="9"/>
-        <w:keepNext w:val="0"/>
-        <w:keepLines w:val="0"/>
-        <w:widowControl/>
-        <w:suppressLineNumbers w:val="0"/>
-        <w:jc w:val="both"/>
-        <w:rPr>
-          <w:rFonts w:hint="default"/>
-          <w:sz w:val="36"/>
-          <w:szCs w:val="36"/>
-          <w:highlight w:val="yellow"/>
-          <w:lang w:val="en-IN"/>
-        </w:rPr>
-      </w:pPr>
-    </w:p>
-    <w:p>
-      <w:pPr>
-        <w:jc w:val="both"/>
+      <w:r>
         <w:rPr>
           <w:rFonts w:hint="default"/>
           <w:sz w:val="40"/>
@@ -7086,7 +9225,496 @@
           <w:highlight w:val="yellow"/>
           <w:lang w:val="en-IN"/>
         </w:rPr>
-      </w:pPr>
+        <w:t>Conditional probablity</w:t>
+      </w:r>
+    </w:p>
+    <w:p>
+      <w:pPr>
+        <w:jc w:val="both"/>
+      </w:pPr>
+      <w:r>
+        <w:drawing>
+          <wp:inline distT="0" distB="0" distL="114300" distR="114300">
+            <wp:extent cx="6778625" cy="1469390"/>
+            <wp:effectExtent l="0" t="0" r="3175" b="8890"/>
+            <wp:docPr id="7" name="Picture 72"/>
+            <wp:cNvGraphicFramePr>
+              <a:graphicFrameLocks xmlns:a="http://schemas.openxmlformats.org/drawingml/2006/main" noChangeAspect="1"/>
+            </wp:cNvGraphicFramePr>
+            <a:graphic xmlns:a="http://schemas.openxmlformats.org/drawingml/2006/main">
+              <a:graphicData uri="http://schemas.openxmlformats.org/drawingml/2006/picture">
+                <pic:pic xmlns:pic="http://schemas.openxmlformats.org/drawingml/2006/picture">
+                  <pic:nvPicPr>
+                    <pic:cNvPr id="7" name="Picture 72"/>
+                    <pic:cNvPicPr>
+                      <a:picLocks noChangeAspect="1"/>
+                    </pic:cNvPicPr>
+                  </pic:nvPicPr>
+                  <pic:blipFill>
+                    <a:blip r:embed="rId10"/>
+                    <a:stretch>
+                      <a:fillRect/>
+                    </a:stretch>
+                  </pic:blipFill>
+                  <pic:spPr>
+                    <a:xfrm>
+                      <a:off x="0" y="0"/>
+                      <a:ext cx="6778625" cy="1469390"/>
+                    </a:xfrm>
+                    <a:prstGeom prst="rect">
+                      <a:avLst/>
+                    </a:prstGeom>
+                    <a:noFill/>
+                    <a:ln>
+                      <a:noFill/>
+                    </a:ln>
+                  </pic:spPr>
+                </pic:pic>
+              </a:graphicData>
+            </a:graphic>
+          </wp:inline>
+        </w:drawing>
+      </w:r>
+    </w:p>
+    <w:p>
+      <w:pPr>
+        <w:ind w:left="3600" w:leftChars="0" w:firstLine="720" w:firstLineChars="0"/>
+        <w:jc w:val="both"/>
+        <w:rPr>
+          <w:rFonts w:hint="default"/>
+          <w:sz w:val="40"/>
+          <w:szCs w:val="40"/>
+          <w:highlight w:val="yellow"/>
+          <w:lang w:val="en-IN"/>
+        </w:rPr>
+      </w:pPr>
+      <w:r>
+        <w:rPr>
+          <w:rFonts w:hint="default"/>
+          <w:sz w:val="40"/>
+          <w:szCs w:val="40"/>
+          <w:highlight w:val="yellow"/>
+          <w:lang w:val="en-IN"/>
+        </w:rPr>
+        <w:t>Bayes throrem</w:t>
+      </w:r>
+    </w:p>
+    <w:p>
+      <w:pPr>
+        <w:jc w:val="both"/>
+      </w:pPr>
+      <w:r>
+        <w:drawing>
+          <wp:inline distT="0" distB="0" distL="114300" distR="114300">
+            <wp:extent cx="6777990" cy="3391535"/>
+            <wp:effectExtent l="0" t="0" r="3810" b="6985"/>
+            <wp:docPr id="8" name="Picture 73"/>
+            <wp:cNvGraphicFramePr>
+              <a:graphicFrameLocks xmlns:a="http://schemas.openxmlformats.org/drawingml/2006/main" noChangeAspect="1"/>
+            </wp:cNvGraphicFramePr>
+            <a:graphic xmlns:a="http://schemas.openxmlformats.org/drawingml/2006/main">
+              <a:graphicData uri="http://schemas.openxmlformats.org/drawingml/2006/picture">
+                <pic:pic xmlns:pic="http://schemas.openxmlformats.org/drawingml/2006/picture">
+                  <pic:nvPicPr>
+                    <pic:cNvPr id="8" name="Picture 73"/>
+                    <pic:cNvPicPr>
+                      <a:picLocks noChangeAspect="1"/>
+                    </pic:cNvPicPr>
+                  </pic:nvPicPr>
+                  <pic:blipFill>
+                    <a:blip r:embed="rId11"/>
+                    <a:stretch>
+                      <a:fillRect/>
+                    </a:stretch>
+                  </pic:blipFill>
+                  <pic:spPr>
+                    <a:xfrm>
+                      <a:off x="0" y="0"/>
+                      <a:ext cx="6777990" cy="3391535"/>
+                    </a:xfrm>
+                    <a:prstGeom prst="rect">
+                      <a:avLst/>
+                    </a:prstGeom>
+                    <a:noFill/>
+                    <a:ln>
+                      <a:noFill/>
+                    </a:ln>
+                  </pic:spPr>
+                </pic:pic>
+              </a:graphicData>
+            </a:graphic>
+          </wp:inline>
+        </w:drawing>
+      </w:r>
+    </w:p>
+    <w:p>
+      <w:pPr>
+        <w:jc w:val="both"/>
+        <w:rPr>
+          <w:sz w:val="40"/>
+          <w:szCs w:val="40"/>
+        </w:rPr>
+      </w:pPr>
+      <w:r>
+        <w:drawing>
+          <wp:inline distT="0" distB="0" distL="114300" distR="114300">
+            <wp:extent cx="6776720" cy="3711575"/>
+            <wp:effectExtent l="0" t="0" r="5080" b="6985"/>
+            <wp:docPr id="9" name="Picture 74"/>
+            <wp:cNvGraphicFramePr>
+              <a:graphicFrameLocks xmlns:a="http://schemas.openxmlformats.org/drawingml/2006/main" noChangeAspect="1"/>
+            </wp:cNvGraphicFramePr>
+            <a:graphic xmlns:a="http://schemas.openxmlformats.org/drawingml/2006/main">
+              <a:graphicData uri="http://schemas.openxmlformats.org/drawingml/2006/picture">
+                <pic:pic xmlns:pic="http://schemas.openxmlformats.org/drawingml/2006/picture">
+                  <pic:nvPicPr>
+                    <pic:cNvPr id="9" name="Picture 74"/>
+                    <pic:cNvPicPr>
+                      <a:picLocks noChangeAspect="1"/>
+                    </pic:cNvPicPr>
+                  </pic:nvPicPr>
+                  <pic:blipFill>
+                    <a:blip r:embed="rId12"/>
+                    <a:stretch>
+                      <a:fillRect/>
+                    </a:stretch>
+                  </pic:blipFill>
+                  <pic:spPr>
+                    <a:xfrm>
+                      <a:off x="0" y="0"/>
+                      <a:ext cx="6776720" cy="3711575"/>
+                    </a:xfrm>
+                    <a:prstGeom prst="rect">
+                      <a:avLst/>
+                    </a:prstGeom>
+                    <a:noFill/>
+                    <a:ln>
+                      <a:noFill/>
+                    </a:ln>
+                  </pic:spPr>
+                </pic:pic>
+              </a:graphicData>
+            </a:graphic>
+          </wp:inline>
+        </w:drawing>
+      </w:r>
+    </w:p>
+    <w:p>
+      <w:pPr>
+        <w:jc w:val="center"/>
+        <w:rPr>
+          <w:rFonts w:hint="default"/>
+          <w:sz w:val="40"/>
+          <w:szCs w:val="40"/>
+          <w:highlight w:val="yellow"/>
+          <w:lang w:val="en-IN"/>
+        </w:rPr>
+      </w:pPr>
+      <w:r>
+        <w:rPr>
+          <w:rFonts w:hint="default"/>
+          <w:sz w:val="40"/>
+          <w:szCs w:val="40"/>
+          <w:highlight w:val="yellow"/>
+          <w:lang w:val="en-IN"/>
+        </w:rPr>
+        <w:t>Bernoulli Distribution</w:t>
+      </w:r>
+    </w:p>
+    <w:p>
+      <w:pPr>
+        <w:jc w:val="both"/>
+      </w:pPr>
+      <w:r>
+        <w:drawing>
+          <wp:inline distT="0" distB="0" distL="114300" distR="114300">
+            <wp:extent cx="6782435" cy="4437380"/>
+            <wp:effectExtent l="0" t="0" r="14605" b="12700"/>
+            <wp:docPr id="10" name="Picture 55"/>
+            <wp:cNvGraphicFramePr>
+              <a:graphicFrameLocks xmlns:a="http://schemas.openxmlformats.org/drawingml/2006/main" noChangeAspect="1"/>
+            </wp:cNvGraphicFramePr>
+            <a:graphic xmlns:a="http://schemas.openxmlformats.org/drawingml/2006/main">
+              <a:graphicData uri="http://schemas.openxmlformats.org/drawingml/2006/picture">
+                <pic:pic xmlns:pic="http://schemas.openxmlformats.org/drawingml/2006/picture">
+                  <pic:nvPicPr>
+                    <pic:cNvPr id="10" name="Picture 55"/>
+                    <pic:cNvPicPr>
+                      <a:picLocks noChangeAspect="1"/>
+                    </pic:cNvPicPr>
+                  </pic:nvPicPr>
+                  <pic:blipFill>
+                    <a:blip r:embed="rId13"/>
+                    <a:stretch>
+                      <a:fillRect/>
+                    </a:stretch>
+                  </pic:blipFill>
+                  <pic:spPr>
+                    <a:xfrm>
+                      <a:off x="0" y="0"/>
+                      <a:ext cx="6782435" cy="4437380"/>
+                    </a:xfrm>
+                    <a:prstGeom prst="rect">
+                      <a:avLst/>
+                    </a:prstGeom>
+                    <a:noFill/>
+                    <a:ln>
+                      <a:noFill/>
+                    </a:ln>
+                  </pic:spPr>
+                </pic:pic>
+              </a:graphicData>
+            </a:graphic>
+          </wp:inline>
+        </w:drawing>
+      </w:r>
+    </w:p>
+    <w:p>
+      <w:pPr>
+        <w:jc w:val="center"/>
+        <w:rPr>
+          <w:rFonts w:hint="default"/>
+          <w:sz w:val="40"/>
+          <w:szCs w:val="40"/>
+          <w:highlight w:val="yellow"/>
+          <w:lang w:val="en-IN"/>
+        </w:rPr>
+      </w:pPr>
+      <w:r>
+        <w:rPr>
+          <w:rFonts w:hint="default"/>
+          <w:sz w:val="40"/>
+          <w:szCs w:val="40"/>
+          <w:highlight w:val="yellow"/>
+          <w:lang w:val="en-IN"/>
+        </w:rPr>
+        <w:t>Binomial Distribution</w:t>
+      </w:r>
+    </w:p>
+    <w:p>
+      <w:pPr>
+        <w:jc w:val="both"/>
+      </w:pPr>
+    </w:p>
+    <w:p>
+      <w:pPr>
+        <w:jc w:val="both"/>
+      </w:pPr>
+      <w:r>
+        <w:drawing>
+          <wp:inline distT="0" distB="0" distL="114300" distR="114300">
+            <wp:extent cx="6781800" cy="4639310"/>
+            <wp:effectExtent l="0" t="0" r="0" b="8890"/>
+            <wp:docPr id="11" name="Picture 56"/>
+            <wp:cNvGraphicFramePr>
+              <a:graphicFrameLocks xmlns:a="http://schemas.openxmlformats.org/drawingml/2006/main" noChangeAspect="1"/>
+            </wp:cNvGraphicFramePr>
+            <a:graphic xmlns:a="http://schemas.openxmlformats.org/drawingml/2006/main">
+              <a:graphicData uri="http://schemas.openxmlformats.org/drawingml/2006/picture">
+                <pic:pic xmlns:pic="http://schemas.openxmlformats.org/drawingml/2006/picture">
+                  <pic:nvPicPr>
+                    <pic:cNvPr id="11" name="Picture 56"/>
+                    <pic:cNvPicPr>
+                      <a:picLocks noChangeAspect="1"/>
+                    </pic:cNvPicPr>
+                  </pic:nvPicPr>
+                  <pic:blipFill>
+                    <a:blip r:embed="rId14"/>
+                    <a:stretch>
+                      <a:fillRect/>
+                    </a:stretch>
+                  </pic:blipFill>
+                  <pic:spPr>
+                    <a:xfrm>
+                      <a:off x="0" y="0"/>
+                      <a:ext cx="6781800" cy="4639310"/>
+                    </a:xfrm>
+                    <a:prstGeom prst="rect">
+                      <a:avLst/>
+                    </a:prstGeom>
+                    <a:noFill/>
+                    <a:ln>
+                      <a:noFill/>
+                    </a:ln>
+                  </pic:spPr>
+                </pic:pic>
+              </a:graphicData>
+            </a:graphic>
+          </wp:inline>
+        </w:drawing>
+      </w:r>
+    </w:p>
+    <w:p>
+      <w:pPr>
+        <w:jc w:val="center"/>
+        <w:rPr>
+          <w:rFonts w:hint="default"/>
+          <w:sz w:val="40"/>
+          <w:szCs w:val="40"/>
+          <w:highlight w:val="yellow"/>
+          <w:lang w:val="en-IN"/>
+        </w:rPr>
+      </w:pPr>
+      <w:r>
+        <w:rPr>
+          <w:rFonts w:hint="default"/>
+          <w:sz w:val="40"/>
+          <w:szCs w:val="40"/>
+          <w:highlight w:val="yellow"/>
+          <w:lang w:val="en-IN"/>
+        </w:rPr>
+        <w:t>Uniform distribution</w:t>
+      </w:r>
+    </w:p>
+    <w:p>
+      <w:pPr>
+        <w:jc w:val="center"/>
+      </w:pPr>
+      <w:r>
+        <w:drawing>
+          <wp:inline distT="0" distB="0" distL="114300" distR="114300">
+            <wp:extent cx="6776085" cy="2806065"/>
+            <wp:effectExtent l="0" t="0" r="5715" b="13335"/>
+            <wp:docPr id="12" name="Picture 57"/>
+            <wp:cNvGraphicFramePr>
+              <a:graphicFrameLocks xmlns:a="http://schemas.openxmlformats.org/drawingml/2006/main" noChangeAspect="1"/>
+            </wp:cNvGraphicFramePr>
+            <a:graphic xmlns:a="http://schemas.openxmlformats.org/drawingml/2006/main">
+              <a:graphicData uri="http://schemas.openxmlformats.org/drawingml/2006/picture">
+                <pic:pic xmlns:pic="http://schemas.openxmlformats.org/drawingml/2006/picture">
+                  <pic:nvPicPr>
+                    <pic:cNvPr id="12" name="Picture 57"/>
+                    <pic:cNvPicPr>
+                      <a:picLocks noChangeAspect="1"/>
+                    </pic:cNvPicPr>
+                  </pic:nvPicPr>
+                  <pic:blipFill>
+                    <a:blip r:embed="rId15"/>
+                    <a:stretch>
+                      <a:fillRect/>
+                    </a:stretch>
+                  </pic:blipFill>
+                  <pic:spPr>
+                    <a:xfrm>
+                      <a:off x="0" y="0"/>
+                      <a:ext cx="6776085" cy="2806065"/>
+                    </a:xfrm>
+                    <a:prstGeom prst="rect">
+                      <a:avLst/>
+                    </a:prstGeom>
+                    <a:noFill/>
+                    <a:ln>
+                      <a:noFill/>
+                    </a:ln>
+                  </pic:spPr>
+                </pic:pic>
+              </a:graphicData>
+            </a:graphic>
+          </wp:inline>
+        </w:drawing>
+      </w:r>
+    </w:p>
+    <w:p>
+      <w:pPr>
+        <w:jc w:val="center"/>
+      </w:pPr>
+      <w:r>
+        <w:drawing>
+          <wp:inline distT="0" distB="0" distL="114300" distR="114300">
+            <wp:extent cx="6720840" cy="3314065"/>
+            <wp:effectExtent l="0" t="0" r="0" b="8255"/>
+            <wp:docPr id="13" name="Picture 58"/>
+            <wp:cNvGraphicFramePr>
+              <a:graphicFrameLocks xmlns:a="http://schemas.openxmlformats.org/drawingml/2006/main" noChangeAspect="1"/>
+            </wp:cNvGraphicFramePr>
+            <a:graphic xmlns:a="http://schemas.openxmlformats.org/drawingml/2006/main">
+              <a:graphicData uri="http://schemas.openxmlformats.org/drawingml/2006/picture">
+                <pic:pic xmlns:pic="http://schemas.openxmlformats.org/drawingml/2006/picture">
+                  <pic:nvPicPr>
+                    <pic:cNvPr id="13" name="Picture 58"/>
+                    <pic:cNvPicPr>
+                      <a:picLocks noChangeAspect="1"/>
+                    </pic:cNvPicPr>
+                  </pic:nvPicPr>
+                  <pic:blipFill>
+                    <a:blip r:embed="rId16"/>
+                    <a:stretch>
+                      <a:fillRect/>
+                    </a:stretch>
+                  </pic:blipFill>
+                  <pic:spPr>
+                    <a:xfrm>
+                      <a:off x="0" y="0"/>
+                      <a:ext cx="6720840" cy="3314065"/>
+                    </a:xfrm>
+                    <a:prstGeom prst="rect">
+                      <a:avLst/>
+                    </a:prstGeom>
+                    <a:noFill/>
+                    <a:ln>
+                      <a:noFill/>
+                    </a:ln>
+                  </pic:spPr>
+                </pic:pic>
+              </a:graphicData>
+            </a:graphic>
+          </wp:inline>
+        </w:drawing>
+      </w:r>
+    </w:p>
+    <w:p>
+      <w:pPr>
+        <w:jc w:val="center"/>
+        <w:rPr>
+          <w:rFonts w:hint="default"/>
+          <w:lang w:val="en-IN"/>
+        </w:rPr>
+      </w:pPr>
+      <w:bookmarkStart w:id="0" w:name="_GoBack"/>
+      <w:r>
+        <w:drawing>
+          <wp:inline distT="0" distB="0" distL="114300" distR="114300">
+            <wp:extent cx="6702425" cy="3385185"/>
+            <wp:effectExtent l="0" t="0" r="3175" b="13335"/>
+            <wp:docPr id="14" name="Picture 59"/>
+            <wp:cNvGraphicFramePr>
+              <a:graphicFrameLocks xmlns:a="http://schemas.openxmlformats.org/drawingml/2006/main" noChangeAspect="1"/>
+            </wp:cNvGraphicFramePr>
+            <a:graphic xmlns:a="http://schemas.openxmlformats.org/drawingml/2006/main">
+              <a:graphicData uri="http://schemas.openxmlformats.org/drawingml/2006/picture">
+                <pic:pic xmlns:pic="http://schemas.openxmlformats.org/drawingml/2006/picture">
+                  <pic:nvPicPr>
+                    <pic:cNvPr id="14" name="Picture 59"/>
+                    <pic:cNvPicPr>
+                      <a:picLocks noChangeAspect="1"/>
+                    </pic:cNvPicPr>
+                  </pic:nvPicPr>
+                  <pic:blipFill>
+                    <a:blip r:embed="rId17"/>
+                    <a:stretch>
+                      <a:fillRect/>
+                    </a:stretch>
+                  </pic:blipFill>
+                  <pic:spPr>
+                    <a:xfrm>
+                      <a:off x="0" y="0"/>
+                      <a:ext cx="6702425" cy="3385185"/>
+                    </a:xfrm>
+                    <a:prstGeom prst="rect">
+                      <a:avLst/>
+                    </a:prstGeom>
+                    <a:noFill/>
+                    <a:ln>
+                      <a:noFill/>
+                    </a:ln>
+                  </pic:spPr>
+                </pic:pic>
+              </a:graphicData>
+            </a:graphic>
+          </wp:inline>
+        </w:drawing>
+      </w:r>
+      <w:bookmarkEnd w:id="0"/>
     </w:p>
     <w:sectPr>
       <w:pgSz w:w="11906" w:h="16838"/>
@@ -7096,6 +9724,163 @@
     </w:sectPr>
   </w:body>
 </w:document>
+</file>
+
+<file path=word/numbering.xml><?xml version="1.0" encoding="utf-8"?>
+<w:numbering xmlns:wpc="http://schemas.microsoft.com/office/word/2010/wordprocessingCanvas" xmlns:mc="http://schemas.openxmlformats.org/markup-compatibility/2006" xmlns:o="urn:schemas-microsoft-com:office:office" xmlns:r="http://schemas.openxmlformats.org/officeDocument/2006/relationships" xmlns:m="http://schemas.openxmlformats.org/officeDocument/2006/math" xmlns:v="urn:schemas-microsoft-com:vml" xmlns:wp14="http://schemas.microsoft.com/office/word/2010/wordprocessingDrawing" xmlns:wp="http://schemas.openxmlformats.org/drawingml/2006/wordprocessingDrawing" xmlns:w10="urn:schemas-microsoft-com:office:word" xmlns:w="http://schemas.openxmlformats.org/wordprocessingml/2006/main" xmlns:w14="http://schemas.microsoft.com/office/word/2010/wordml" xmlns:wpg="http://schemas.microsoft.com/office/word/2010/wordprocessingGroup" xmlns:wpi="http://schemas.microsoft.com/office/word/2010/wordprocessingInk" xmlns:wne="http://schemas.microsoft.com/office/word/2006/wordml" xmlns:wps="http://schemas.microsoft.com/office/word/2010/wordprocessingShape" xmlns:wpsCustomData="http://www.wps.cn/officeDocument/2013/wpsCustomData" mc:Ignorable="w14 wp14">
+  <w:abstractNum w:abstractNumId="0">
+    <w:nsid w:val="59B09063"/>
+    <w:multiLevelType w:val="multilevel"/>
+    <w:tmpl w:val="59B09063"/>
+    <w:lvl w:ilvl="0" w:tentative="0">
+      <w:start w:val="1"/>
+      <w:numFmt w:val="bullet"/>
+      <w:lvlText w:val=""/>
+      <w:lvlJc w:val="left"/>
+      <w:pPr>
+        <w:tabs>
+          <w:tab w:val="left" w:pos="720"/>
+        </w:tabs>
+        <w:ind w:left="720" w:hanging="360"/>
+      </w:pPr>
+      <w:rPr>
+        <w:rFonts w:ascii="Symbol" w:hAnsi="Symbol" w:cs="Symbol"/>
+        <w:sz w:val="20"/>
+      </w:rPr>
+    </w:lvl>
+    <w:lvl w:ilvl="1" w:tentative="0">
+      <w:start w:val="1"/>
+      <w:numFmt w:val="bullet"/>
+      <w:lvlText w:val="o"/>
+      <w:lvlJc w:val="left"/>
+      <w:pPr>
+        <w:tabs>
+          <w:tab w:val="left" w:pos="1440"/>
+        </w:tabs>
+        <w:ind w:left="1440" w:hanging="360"/>
+      </w:pPr>
+      <w:rPr>
+        <w:rFonts w:ascii="Courier New" w:hAnsi="Courier New" w:cs="Courier New"/>
+        <w:sz w:val="20"/>
+      </w:rPr>
+    </w:lvl>
+    <w:lvl w:ilvl="2" w:tentative="0">
+      <w:start w:val="1"/>
+      <w:numFmt w:val="bullet"/>
+      <w:lvlText w:val=""/>
+      <w:lvlJc w:val="left"/>
+      <w:pPr>
+        <w:tabs>
+          <w:tab w:val="left" w:pos="2160"/>
+        </w:tabs>
+        <w:ind w:left="2160" w:hanging="360"/>
+      </w:pPr>
+      <w:rPr>
+        <w:rFonts w:ascii="Wingdings" w:hAnsi="Wingdings" w:cs="Wingdings"/>
+        <w:sz w:val="20"/>
+      </w:rPr>
+    </w:lvl>
+    <w:lvl w:ilvl="3" w:tentative="0">
+      <w:start w:val="1"/>
+      <w:numFmt w:val="bullet"/>
+      <w:lvlText w:val=""/>
+      <w:lvlJc w:val="left"/>
+      <w:pPr>
+        <w:tabs>
+          <w:tab w:val="left" w:pos="2880"/>
+        </w:tabs>
+        <w:ind w:left="2880" w:hanging="360"/>
+      </w:pPr>
+      <w:rPr>
+        <w:rFonts w:hint="default" w:ascii="Wingdings" w:hAnsi="Wingdings" w:cs="Wingdings"/>
+        <w:sz w:val="20"/>
+      </w:rPr>
+    </w:lvl>
+    <w:lvl w:ilvl="4" w:tentative="0">
+      <w:start w:val="1"/>
+      <w:numFmt w:val="bullet"/>
+      <w:lvlText w:val=""/>
+      <w:lvlJc w:val="left"/>
+      <w:pPr>
+        <w:tabs>
+          <w:tab w:val="left" w:pos="3600"/>
+        </w:tabs>
+        <w:ind w:left="3600" w:hanging="360"/>
+      </w:pPr>
+      <w:rPr>
+        <w:rFonts w:hint="default" w:ascii="Wingdings" w:hAnsi="Wingdings" w:cs="Wingdings"/>
+        <w:sz w:val="20"/>
+      </w:rPr>
+    </w:lvl>
+    <w:lvl w:ilvl="5" w:tentative="0">
+      <w:start w:val="1"/>
+      <w:numFmt w:val="bullet"/>
+      <w:lvlText w:val=""/>
+      <w:lvlJc w:val="left"/>
+      <w:pPr>
+        <w:tabs>
+          <w:tab w:val="left" w:pos="4320"/>
+        </w:tabs>
+        <w:ind w:left="4320" w:hanging="360"/>
+      </w:pPr>
+      <w:rPr>
+        <w:rFonts w:hint="default" w:ascii="Wingdings" w:hAnsi="Wingdings" w:cs="Wingdings"/>
+        <w:sz w:val="20"/>
+      </w:rPr>
+    </w:lvl>
+    <w:lvl w:ilvl="6" w:tentative="0">
+      <w:start w:val="1"/>
+      <w:numFmt w:val="bullet"/>
+      <w:lvlText w:val=""/>
+      <w:lvlJc w:val="left"/>
+      <w:pPr>
+        <w:tabs>
+          <w:tab w:val="left" w:pos="5040"/>
+        </w:tabs>
+        <w:ind w:left="5040" w:hanging="360"/>
+      </w:pPr>
+      <w:rPr>
+        <w:rFonts w:hint="default" w:ascii="Wingdings" w:hAnsi="Wingdings" w:cs="Wingdings"/>
+        <w:sz w:val="20"/>
+      </w:rPr>
+    </w:lvl>
+    <w:lvl w:ilvl="7" w:tentative="0">
+      <w:start w:val="1"/>
+      <w:numFmt w:val="bullet"/>
+      <w:lvlText w:val=""/>
+      <w:lvlJc w:val="left"/>
+      <w:pPr>
+        <w:tabs>
+          <w:tab w:val="left" w:pos="5760"/>
+        </w:tabs>
+        <w:ind w:left="5760" w:hanging="360"/>
+      </w:pPr>
+      <w:rPr>
+        <w:rFonts w:hint="default" w:ascii="Wingdings" w:hAnsi="Wingdings" w:cs="Wingdings"/>
+        <w:sz w:val="20"/>
+      </w:rPr>
+    </w:lvl>
+    <w:lvl w:ilvl="8" w:tentative="0">
+      <w:start w:val="1"/>
+      <w:numFmt w:val="bullet"/>
+      <w:lvlText w:val=""/>
+      <w:lvlJc w:val="left"/>
+      <w:pPr>
+        <w:tabs>
+          <w:tab w:val="left" w:pos="6480"/>
+        </w:tabs>
+        <w:ind w:left="6480" w:hanging="360"/>
+      </w:pPr>
+      <w:rPr>
+        <w:rFonts w:hint="default" w:ascii="Wingdings" w:hAnsi="Wingdings" w:cs="Wingdings"/>
+        <w:sz w:val="20"/>
+      </w:rPr>
+    </w:lvl>
+  </w:abstractNum>
+  <w:num w:numId="1">
+    <w:abstractNumId w:val="0"/>
+  </w:num>
+</w:numbering>
 </file>
 
 <file path=word/styles.xml><?xml version="1.0" encoding="utf-8"?>
@@ -7201,7 +9986,7 @@
     <w:lsdException w:unhideWhenUsed="0" w:uiPriority="0" w:semiHidden="0" w:name="Document Map"/>
     <w:lsdException w:unhideWhenUsed="0" w:uiPriority="0" w:semiHidden="0" w:name="Plain Text"/>
     <w:lsdException w:unhideWhenUsed="0" w:uiPriority="0" w:semiHidden="0" w:name="E-mail Signature"/>
-    <w:lsdException w:unhideWhenUsed="0" w:uiPriority="0" w:semiHidden="0" w:name="Normal (Web)"/>
+    <w:lsdException w:qFormat="1" w:unhideWhenUsed="0" w:uiPriority="0" w:semiHidden="0" w:name="Normal (Web)"/>
     <w:lsdException w:unhideWhenUsed="0" w:uiPriority="0" w:semiHidden="0" w:name="HTML Acronym"/>
     <w:lsdException w:unhideWhenUsed="0" w:uiPriority="0" w:semiHidden="0" w:name="HTML Address"/>
     <w:lsdException w:unhideWhenUsed="0" w:uiPriority="0" w:semiHidden="0" w:name="HTML Cite"/>
@@ -7468,6 +10253,7 @@
   </w:style>
   <w:style w:type="paragraph" w:styleId="9">
     <w:name w:val="Normal (Web)"/>
+    <w:qFormat/>
     <w:uiPriority w:val="0"/>
     <w:pPr>
       <w:spacing w:before="0" w:beforeAutospacing="1" w:after="0" w:afterAutospacing="1"/>

</xml_diff>